<commit_message>
Ajout bouton aléatoires kanji + favicon + mise en page récit haijin + ramen en cours de programmation + régions ajoutées au fichier haiku_karen
</commit_message>
<xml_diff>
--- a/_vracs/texte fr-angl.docx
+++ b/_vracs/texte fr-angl.docx
@@ -72,15 +72,75 @@
           <w:iCs/>
           <w:color w:val="00B050"/>
         </w:rPr>
-        <w:t xml:space="preserve">Je me présente, </w:t>
-      </w:r>
-      <w:r>
-        <w:rPr>
-          <w:i/>
-          <w:iCs/>
-          <w:color w:val="00B050"/>
-        </w:rPr>
-        <w:t>je me nomme Kobayashi Issa. Je vis à l’ère Edo (1603 – 1868) à Kyoto.</w:t>
+        <w:t>C’est écrit « </w:t>
+      </w:r>
+      <w:proofErr w:type="spellStart"/>
+      <w:r>
+        <w:rPr>
+          <w:i/>
+          <w:iCs/>
+          <w:color w:val="00B050"/>
+        </w:rPr>
+        <w:t>Konnichiwa</w:t>
+      </w:r>
+      <w:proofErr w:type="spellEnd"/>
+      <w:r>
+        <w:rPr>
+          <w:i/>
+          <w:iCs/>
+          <w:color w:val="00B050"/>
+        </w:rPr>
+        <w:t> », c</w:t>
+      </w:r>
+      <w:r>
+        <w:rPr>
+          <w:i/>
+          <w:iCs/>
+          <w:color w:val="00B050"/>
+        </w:rPr>
+        <w:t xml:space="preserve">ela veut dire bonjour en japonais. </w:t>
+      </w:r>
+      <w:r>
+        <w:rPr>
+          <w:i/>
+          <w:iCs/>
+          <w:color w:val="00B050"/>
+        </w:rPr>
+        <w:t>Je me présente,</w:t>
+      </w:r>
+      <w:r>
+        <w:rPr>
+          <w:i/>
+          <w:iCs/>
+          <w:color w:val="00B050"/>
+        </w:rPr>
+        <w:t xml:space="preserve"> je suis le petit bonhomme sur </w:t>
+      </w:r>
+      <w:proofErr w:type="spellStart"/>
+      <w:r>
+        <w:rPr>
+          <w:i/>
+          <w:iCs/>
+          <w:color w:val="00B050"/>
+        </w:rPr>
+        <w:t>la</w:t>
+      </w:r>
+      <w:proofErr w:type="spellEnd"/>
+      <w:r>
+        <w:rPr>
+          <w:i/>
+          <w:iCs/>
+          <w:color w:val="00B050"/>
+        </w:rPr>
+        <w:t xml:space="preserve"> droite de ton écran ! J</w:t>
+      </w:r>
+      <w:r>
+        <w:rPr>
+          <w:i/>
+          <w:iCs/>
+          <w:color w:val="00B050"/>
+        </w:rPr>
+        <w:t>e me nomme Kobayashi Issa. Je vis à l’ère Edo (1603 – 1868) à Kyoto.</w:t>
       </w:r>
     </w:p>
     <w:p>
@@ -195,7 +255,54 @@
       </w:r>
     </w:p>
     <w:p/>
-    <w:p>
+    <w:p/>
+    <w:p>
+      <w:r>
+        <w:t xml:space="preserve">It 's </w:t>
+      </w:r>
+      <w:proofErr w:type="spellStart"/>
+      <w:r>
+        <w:t>writing</w:t>
+      </w:r>
+      <w:proofErr w:type="spellEnd"/>
+      <w:r>
+        <w:t xml:space="preserve"> "</w:t>
+      </w:r>
+      <w:proofErr w:type="spellStart"/>
+      <w:r>
+        <w:t>Konnichiwa</w:t>
+      </w:r>
+      <w:proofErr w:type="spellEnd"/>
+      <w:r>
+        <w:t xml:space="preserve"> » </w:t>
+      </w:r>
+      <w:proofErr w:type="spellStart"/>
+      <w:r>
+        <w:t>that</w:t>
+      </w:r>
+      <w:proofErr w:type="spellEnd"/>
+      <w:r>
+        <w:t xml:space="preserve"> </w:t>
+      </w:r>
+      <w:proofErr w:type="spellStart"/>
+      <w:r>
+        <w:t>means</w:t>
+      </w:r>
+      <w:proofErr w:type="spellEnd"/>
+      <w:r>
+        <w:t xml:space="preserve"> hello in </w:t>
+      </w:r>
+      <w:proofErr w:type="spellStart"/>
+      <w:r>
+        <w:t>Japanese</w:t>
+      </w:r>
+      <w:proofErr w:type="spellEnd"/>
+      <w:r>
+        <w:t>.</w:t>
+      </w:r>
+      <w:r>
+        <w:t xml:space="preserve"> </w:t>
+      </w:r>
       <w:r>
         <w:t xml:space="preserve">Let me </w:t>
       </w:r>
@@ -215,6 +322,145 @@
       <w:r>
         <w:t xml:space="preserve">, </w:t>
       </w:r>
+      <w:r>
+        <w:t xml:space="preserve">I'm the </w:t>
+      </w:r>
+      <w:proofErr w:type="spellStart"/>
+      <w:r>
+        <w:t>little</w:t>
+      </w:r>
+      <w:proofErr w:type="spellEnd"/>
+      <w:r>
+        <w:t xml:space="preserve"> </w:t>
+      </w:r>
+      <w:proofErr w:type="spellStart"/>
+      <w:r>
+        <w:t>guy</w:t>
+      </w:r>
+      <w:proofErr w:type="spellEnd"/>
+      <w:r>
+        <w:t xml:space="preserve"> on the right of your screen!</w:t>
+      </w:r>
+      <w:r>
+        <w:t xml:space="preserve"> M</w:t>
+      </w:r>
+      <w:r>
+        <w:t xml:space="preserve">y </w:t>
+      </w:r>
+      <w:proofErr w:type="spellStart"/>
+      <w:r>
+        <w:t>name</w:t>
+      </w:r>
+      <w:proofErr w:type="spellEnd"/>
+      <w:r>
+        <w:t xml:space="preserve"> </w:t>
+      </w:r>
+      <w:proofErr w:type="spellStart"/>
+      <w:r>
+        <w:t>is</w:t>
+      </w:r>
+      <w:proofErr w:type="spellEnd"/>
+      <w:r>
+        <w:t xml:space="preserve"> Kobayashi Issa. I live in the Edo </w:t>
+      </w:r>
+      <w:proofErr w:type="spellStart"/>
+      <w:r>
+        <w:t>era</w:t>
+      </w:r>
+      <w:proofErr w:type="spellEnd"/>
+      <w:r>
+        <w:t xml:space="preserve"> (1603 - 1868) in Kyoto.</w:t>
+      </w:r>
+    </w:p>
+    <w:p>
+      <w:proofErr w:type="spellStart"/>
+      <w:r>
+        <w:t>Since</w:t>
+      </w:r>
+      <w:proofErr w:type="spellEnd"/>
+      <w:r>
+        <w:t xml:space="preserve"> I </w:t>
+      </w:r>
+      <w:proofErr w:type="spellStart"/>
+      <w:r>
+        <w:t>was</w:t>
+      </w:r>
+      <w:proofErr w:type="spellEnd"/>
+      <w:r>
+        <w:t xml:space="preserve"> a </w:t>
+      </w:r>
+      <w:proofErr w:type="spellStart"/>
+      <w:r>
+        <w:t>child</w:t>
+      </w:r>
+      <w:proofErr w:type="spellEnd"/>
+      <w:r>
+        <w:t xml:space="preserve">, I have had a passion for </w:t>
+      </w:r>
+      <w:proofErr w:type="spellStart"/>
+      <w:r>
+        <w:t>writing</w:t>
+      </w:r>
+      <w:proofErr w:type="spellEnd"/>
+      <w:r>
+        <w:t xml:space="preserve"> and books. </w:t>
+      </w:r>
+      <w:proofErr w:type="spellStart"/>
+      <w:r>
+        <w:t>Being</w:t>
+      </w:r>
+      <w:proofErr w:type="spellEnd"/>
+      <w:r>
+        <w:t xml:space="preserve"> </w:t>
+      </w:r>
+      <w:proofErr w:type="spellStart"/>
+      <w:r>
+        <w:t>born</w:t>
+      </w:r>
+      <w:proofErr w:type="spellEnd"/>
+      <w:r>
+        <w:t xml:space="preserve"> in a </w:t>
+      </w:r>
+      <w:proofErr w:type="spellStart"/>
+      <w:r>
+        <w:t>modest</w:t>
+      </w:r>
+      <w:proofErr w:type="spellEnd"/>
+      <w:r>
+        <w:t xml:space="preserve"> </w:t>
+      </w:r>
+      <w:proofErr w:type="spellStart"/>
+      <w:r>
+        <w:t>family</w:t>
+      </w:r>
+      <w:proofErr w:type="spellEnd"/>
+      <w:r>
+        <w:t xml:space="preserve">, I had to start working </w:t>
+      </w:r>
+      <w:proofErr w:type="spellStart"/>
+      <w:r>
+        <w:t>very</w:t>
+      </w:r>
+      <w:proofErr w:type="spellEnd"/>
+      <w:r>
+        <w:t xml:space="preserve"> </w:t>
+      </w:r>
+      <w:proofErr w:type="spellStart"/>
+      <w:r>
+        <w:t>early</w:t>
+      </w:r>
+      <w:proofErr w:type="spellEnd"/>
+      <w:r>
+        <w:t xml:space="preserve">. One </w:t>
+      </w:r>
+      <w:proofErr w:type="spellStart"/>
+      <w:r>
+        <w:t>day</w:t>
+      </w:r>
+      <w:proofErr w:type="spellEnd"/>
+      <w:r>
+        <w:t xml:space="preserve">, in the year of </w:t>
+      </w:r>
       <w:proofErr w:type="spellStart"/>
       <w:r>
         <w:t>my</w:t>
@@ -225,7 +471,76 @@
       </w:r>
       <w:proofErr w:type="spellStart"/>
       <w:r>
-        <w:t>name</w:t>
+        <w:t>twentieth</w:t>
+      </w:r>
+      <w:proofErr w:type="spellEnd"/>
+      <w:r>
+        <w:t xml:space="preserve"> </w:t>
+      </w:r>
+      <w:proofErr w:type="spellStart"/>
+      <w:r>
+        <w:t>birthday</w:t>
+      </w:r>
+      <w:proofErr w:type="spellEnd"/>
+      <w:r>
+        <w:t xml:space="preserve">, I </w:t>
+      </w:r>
+      <w:proofErr w:type="spellStart"/>
+      <w:r>
+        <w:t>decided</w:t>
+      </w:r>
+      <w:proofErr w:type="spellEnd"/>
+      <w:r>
+        <w:t xml:space="preserve"> to talk to </w:t>
+      </w:r>
+      <w:proofErr w:type="spellStart"/>
+      <w:r>
+        <w:t>my</w:t>
+      </w:r>
+      <w:proofErr w:type="spellEnd"/>
+      <w:r>
+        <w:t xml:space="preserve"> </w:t>
+      </w:r>
+      <w:proofErr w:type="spellStart"/>
+      <w:r>
+        <w:t>father</w:t>
+      </w:r>
+      <w:proofErr w:type="spellEnd"/>
+      <w:r>
+        <w:t xml:space="preserve"> and </w:t>
+      </w:r>
+      <w:proofErr w:type="spellStart"/>
+      <w:r>
+        <w:t>left</w:t>
+      </w:r>
+      <w:proofErr w:type="spellEnd"/>
+      <w:r>
+        <w:t xml:space="preserve"> home to start </w:t>
+      </w:r>
+      <w:proofErr w:type="spellStart"/>
+      <w:r>
+        <w:t>my</w:t>
+      </w:r>
+      <w:proofErr w:type="spellEnd"/>
+      <w:r>
+        <w:t xml:space="preserve"> life as a </w:t>
+      </w:r>
+      <w:proofErr w:type="spellStart"/>
+      <w:r>
+        <w:t>haijin</w:t>
+      </w:r>
+      <w:proofErr w:type="spellEnd"/>
+      <w:r>
+        <w:t>.</w:t>
+      </w:r>
+    </w:p>
+    <w:p>
+      <w:r>
+        <w:t xml:space="preserve">A </w:t>
+      </w:r>
+      <w:proofErr w:type="spellStart"/>
+      <w:r>
+        <w:t>haijin</w:t>
       </w:r>
       <w:proofErr w:type="spellEnd"/>
       <w:r>
@@ -237,190 +552,23 @@
       </w:r>
       <w:proofErr w:type="spellEnd"/>
       <w:r>
-        <w:t xml:space="preserve"> Kobayashi Issa. I live in the Edo </w:t>
-      </w:r>
-      <w:proofErr w:type="spellStart"/>
-      <w:r>
-        <w:t>era</w:t>
-      </w:r>
-      <w:proofErr w:type="spellEnd"/>
-      <w:r>
-        <w:t xml:space="preserve"> (1603 - 1868) in Kyoto.</w:t>
-      </w:r>
-    </w:p>
-    <w:p>
-      <w:proofErr w:type="spellStart"/>
-      <w:r>
-        <w:t>Since</w:t>
-      </w:r>
-      <w:proofErr w:type="spellEnd"/>
-      <w:r>
-        <w:t xml:space="preserve"> I </w:t>
-      </w:r>
-      <w:proofErr w:type="spellStart"/>
-      <w:r>
-        <w:t>was</w:t>
-      </w:r>
-      <w:proofErr w:type="spellEnd"/>
-      <w:r>
         <w:t xml:space="preserve"> a </w:t>
       </w:r>
       <w:proofErr w:type="spellStart"/>
       <w:r>
-        <w:t>child</w:t>
-      </w:r>
-      <w:proofErr w:type="spellEnd"/>
-      <w:r>
-        <w:t xml:space="preserve">, I have had a passion for </w:t>
-      </w:r>
-      <w:proofErr w:type="spellStart"/>
-      <w:r>
-        <w:t>writing</w:t>
-      </w:r>
-      <w:proofErr w:type="spellEnd"/>
-      <w:r>
-        <w:t xml:space="preserve"> and books. </w:t>
-      </w:r>
-      <w:proofErr w:type="spellStart"/>
-      <w:r>
-        <w:t>Being</w:t>
-      </w:r>
-      <w:proofErr w:type="spellEnd"/>
-      <w:r>
-        <w:t xml:space="preserve"> </w:t>
-      </w:r>
-      <w:proofErr w:type="spellStart"/>
-      <w:r>
-        <w:t>born</w:t>
-      </w:r>
-      <w:proofErr w:type="spellEnd"/>
-      <w:r>
-        <w:t xml:space="preserve"> in a </w:t>
-      </w:r>
-      <w:proofErr w:type="spellStart"/>
-      <w:r>
-        <w:t>modest</w:t>
-      </w:r>
-      <w:proofErr w:type="spellEnd"/>
-      <w:r>
-        <w:t xml:space="preserve"> </w:t>
-      </w:r>
-      <w:proofErr w:type="spellStart"/>
-      <w:r>
-        <w:t>family</w:t>
-      </w:r>
-      <w:proofErr w:type="spellEnd"/>
-      <w:r>
-        <w:t xml:space="preserve">, I had to start working </w:t>
-      </w:r>
-      <w:proofErr w:type="spellStart"/>
-      <w:r>
-        <w:t>very</w:t>
-      </w:r>
-      <w:proofErr w:type="spellEnd"/>
-      <w:r>
-        <w:t xml:space="preserve"> </w:t>
-      </w:r>
-      <w:proofErr w:type="spellStart"/>
-      <w:r>
-        <w:t>early</w:t>
-      </w:r>
-      <w:proofErr w:type="spellEnd"/>
-      <w:r>
-        <w:t xml:space="preserve">. One </w:t>
-      </w:r>
-      <w:proofErr w:type="spellStart"/>
-      <w:r>
-        <w:t>day</w:t>
-      </w:r>
-      <w:proofErr w:type="spellEnd"/>
-      <w:r>
-        <w:t xml:space="preserve">, in the year of </w:t>
-      </w:r>
-      <w:proofErr w:type="spellStart"/>
-      <w:r>
-        <w:t>my</w:t>
-      </w:r>
-      <w:proofErr w:type="spellEnd"/>
-      <w:r>
-        <w:t xml:space="preserve"> </w:t>
-      </w:r>
-      <w:proofErr w:type="spellStart"/>
-      <w:r>
-        <w:t>twentieth</w:t>
-      </w:r>
-      <w:proofErr w:type="spellEnd"/>
-      <w:r>
-        <w:t xml:space="preserve"> </w:t>
-      </w:r>
-      <w:proofErr w:type="spellStart"/>
-      <w:r>
-        <w:t>birthday</w:t>
-      </w:r>
-      <w:proofErr w:type="spellEnd"/>
-      <w:r>
-        <w:t xml:space="preserve">, I </w:t>
-      </w:r>
-      <w:proofErr w:type="spellStart"/>
-      <w:r>
-        <w:t>decided</w:t>
-      </w:r>
-      <w:proofErr w:type="spellEnd"/>
-      <w:r>
-        <w:t xml:space="preserve"> to talk to </w:t>
-      </w:r>
-      <w:proofErr w:type="spellStart"/>
-      <w:r>
-        <w:t>my</w:t>
-      </w:r>
-      <w:proofErr w:type="spellEnd"/>
-      <w:r>
-        <w:t xml:space="preserve"> </w:t>
-      </w:r>
-      <w:proofErr w:type="spellStart"/>
-      <w:r>
-        <w:t>father</w:t>
-      </w:r>
-      <w:proofErr w:type="spellEnd"/>
-      <w:r>
-        <w:t xml:space="preserve"> and </w:t>
-      </w:r>
-      <w:proofErr w:type="spellStart"/>
-      <w:r>
-        <w:t>left</w:t>
-      </w:r>
-      <w:proofErr w:type="spellEnd"/>
-      <w:r>
-        <w:t xml:space="preserve"> home to start </w:t>
-      </w:r>
-      <w:proofErr w:type="spellStart"/>
-      <w:r>
-        <w:t>my</w:t>
-      </w:r>
-      <w:proofErr w:type="spellEnd"/>
-      <w:r>
-        <w:t xml:space="preserve"> life as a </w:t>
-      </w:r>
-      <w:proofErr w:type="spellStart"/>
-      <w:r>
-        <w:t>haijin</w:t>
-      </w:r>
-      <w:proofErr w:type="spellEnd"/>
-      <w:r>
-        <w:t>.</w:t>
-      </w:r>
-    </w:p>
-    <w:p>
-      <w:r>
-        <w:t xml:space="preserve">A </w:t>
-      </w:r>
-      <w:proofErr w:type="spellStart"/>
-      <w:r>
-        <w:t>haijin</w:t>
-      </w:r>
-      <w:proofErr w:type="spellEnd"/>
-      <w:r>
-        <w:t xml:space="preserve"> </w:t>
+        <w:t>Japanese</w:t>
+      </w:r>
+      <w:proofErr w:type="spellEnd"/>
+      <w:r>
+        <w:t xml:space="preserve"> </w:t>
+      </w:r>
+      <w:proofErr w:type="spellStart"/>
+      <w:r>
+        <w:t>poet</w:t>
+      </w:r>
+      <w:proofErr w:type="spellEnd"/>
+      <w:r>
+        <w:t xml:space="preserve"> who looks at what </w:t>
       </w:r>
       <w:proofErr w:type="spellStart"/>
       <w:r>
@@ -428,30 +576,6 @@
       </w:r>
       <w:proofErr w:type="spellEnd"/>
       <w:r>
-        <w:t xml:space="preserve"> a </w:t>
-      </w:r>
-      <w:proofErr w:type="spellStart"/>
-      <w:r>
-        <w:t>Japanese</w:t>
-      </w:r>
-      <w:proofErr w:type="spellEnd"/>
-      <w:r>
-        <w:t xml:space="preserve"> </w:t>
-      </w:r>
-      <w:proofErr w:type="spellStart"/>
-      <w:r>
-        <w:t>poet</w:t>
-      </w:r>
-      <w:proofErr w:type="spellEnd"/>
-      <w:r>
-        <w:t xml:space="preserve"> who looks at what </w:t>
-      </w:r>
-      <w:proofErr w:type="spellStart"/>
-      <w:r>
-        <w:t>is</w:t>
-      </w:r>
-      <w:proofErr w:type="spellEnd"/>
-      <w:r>
         <w:t xml:space="preserve"> </w:t>
       </w:r>
       <w:proofErr w:type="spellStart"/>
@@ -476,15 +600,7 @@
       </w:r>
       <w:proofErr w:type="spellEnd"/>
       <w:r>
-        <w:t xml:space="preserve"> and expresses </w:t>
-      </w:r>
-      <w:proofErr w:type="spellStart"/>
-      <w:r>
-        <w:t>deep</w:t>
-      </w:r>
-      <w:proofErr w:type="spellEnd"/>
-      <w:r>
-        <w:t xml:space="preserve"> feelings </w:t>
+        <w:t xml:space="preserve"> and expresses deep feelings </w:t>
       </w:r>
       <w:proofErr w:type="spellStart"/>
       <w:r>
@@ -660,15 +776,7 @@
           <w:iCs/>
           <w:color w:val="00B050"/>
         </w:rPr>
-        <w:t xml:space="preserve">Le haïku s’écrit généralement sur trois lignes </w:t>
-      </w:r>
-      <w:r>
-        <w:rPr>
-          <w:i/>
-          <w:iCs/>
-          <w:color w:val="00B050"/>
-        </w:rPr>
-        <w:t>.</w:t>
+        <w:t>Le haïku s’écrit généralement sur trois lignes .</w:t>
       </w:r>
     </w:p>
     <w:p>
@@ -736,15 +844,7 @@
           <w:iCs/>
           <w:color w:val="00B050"/>
         </w:rPr>
-        <w:t xml:space="preserve"> </w:t>
-      </w:r>
-      <w:r>
-        <w:rPr>
-          <w:i/>
-          <w:iCs/>
-          <w:color w:val="00B050"/>
-        </w:rPr>
-        <w:t>Il doit comporter une césure et 17 mores (syllabes) décomposés en trois parties 5-7-5 :ha-</w:t>
+        <w:t xml:space="preserve"> Il doit comporter une césure et 17 mores (syllabes) décomposés en trois parties 5-7-5 :ha-</w:t>
       </w:r>
       <w:proofErr w:type="spellStart"/>
       <w:r>
@@ -886,15 +986,7 @@
           <w:iCs/>
           <w:color w:val="00B050"/>
         </w:rPr>
-        <w:t xml:space="preserve"> na-ri (5) =&gt; D’un petit manteau</w:t>
-      </w:r>
-      <w:r>
-        <w:rPr>
-          <w:i/>
-          <w:iCs/>
-          <w:color w:val="00B050"/>
-        </w:rPr>
-        <w:t>.</w:t>
+        <w:t xml:space="preserve"> na-ri (5) =&gt; D’un petit manteau.</w:t>
       </w:r>
     </w:p>
     <w:p/>
@@ -913,7 +1005,6 @@
     </w:p>
     <w:p>
       <w:r>
-        <w:lastRenderedPageBreak/>
         <w:t xml:space="preserve">A haiku </w:t>
       </w:r>
       <w:proofErr w:type="spellStart"/>
@@ -1138,15 +1229,7 @@
       </w:r>
       <w:proofErr w:type="spellEnd"/>
       <w:r>
-        <w:t xml:space="preserve"> </w:t>
-      </w:r>
-      <w:proofErr w:type="spellStart"/>
-      <w:r>
-        <w:t>read</w:t>
-      </w:r>
-      <w:proofErr w:type="spellEnd"/>
-      <w:r>
-        <w:t xml:space="preserve"> in one </w:t>
+        <w:t xml:space="preserve"> read in one </w:t>
       </w:r>
       <w:proofErr w:type="spellStart"/>
       <w:r>
@@ -2100,57 +2183,7 @@
           <w:iCs/>
           <w:color w:val="00B050"/>
         </w:rPr>
-        <w:t xml:space="preserve"> (ce dernier pouvant se traduire par « la sensibilité pour l'éphémère »)</w:t>
-      </w:r>
-      <w:r>
-        <w:rPr>
-          <w:i/>
-          <w:iCs/>
-          <w:color w:val="00B050"/>
-        </w:rPr>
-        <w:t>.</w:t>
-      </w:r>
-    </w:p>
-    <w:p>
-      <w:pPr>
-        <w:rPr>
-          <w:i/>
-          <w:iCs/>
-          <w:color w:val="00B050"/>
-        </w:rPr>
-      </w:pPr>
-    </w:p>
-    <w:p>
-      <w:pPr>
-        <w:rPr>
-          <w:i/>
-          <w:iCs/>
-          <w:color w:val="00B050"/>
-        </w:rPr>
-      </w:pPr>
-      <w:r>
-        <w:rPr>
-          <w:i/>
-          <w:iCs/>
-          <w:color w:val="00B050"/>
-        </w:rPr>
-        <w:t>La floraison du cerisier est un des événements naturels les plus marquants se déroulant au printemps</w:t>
-      </w:r>
-      <w:r>
-        <w:rPr>
-          <w:i/>
-          <w:iCs/>
-          <w:color w:val="00B050"/>
-        </w:rPr>
-        <w:t xml:space="preserve"> au Japon</w:t>
-      </w:r>
-      <w:r>
-        <w:rPr>
-          <w:i/>
-          <w:iCs/>
-          <w:color w:val="00B050"/>
-        </w:rPr>
-        <w:t>.</w:t>
+        <w:t xml:space="preserve"> (ce dernier pouvant se traduire par « la sensibilité pour l'éphémère »).</w:t>
       </w:r>
     </w:p>
     <w:p>
@@ -2177,6 +2210,32 @@
           <w:color w:val="00B050"/>
         </w:rPr>
         <w:lastRenderedPageBreak/>
+        <w:t>La floraison du cerisier est un des événements naturels les plus marquants se déroulant au printemps au Japon.</w:t>
+      </w:r>
+    </w:p>
+    <w:p>
+      <w:pPr>
+        <w:rPr>
+          <w:i/>
+          <w:iCs/>
+          <w:color w:val="00B050"/>
+        </w:rPr>
+      </w:pPr>
+    </w:p>
+    <w:p>
+      <w:pPr>
+        <w:rPr>
+          <w:i/>
+          <w:iCs/>
+          <w:color w:val="00B050"/>
+        </w:rPr>
+      </w:pPr>
+      <w:r>
+        <w:rPr>
+          <w:i/>
+          <w:iCs/>
+          <w:color w:val="00B050"/>
+        </w:rPr>
         <w:t xml:space="preserve">Traditionnellement associée aux festivités du </w:t>
       </w:r>
       <w:proofErr w:type="spellStart"/>
@@ -3015,17 +3074,8 @@
           <w:color w:val="00B050"/>
           <w:shd w:val="clear" w:color="auto" w:fill="FFFFFF"/>
         </w:rPr>
-        <w:t xml:space="preserve"> la langue japonaise est atone, et la compilation des kanjis donna lieu à de nombreux homophones. Seule l'écriture fait foi. De ce fait — et pour d'autres considérations d'ordre historique et culturel —, on ne pourrait pas envisager, aujourd'hui, d'abolir les </w:t>
-      </w:r>
-      <w:r>
-        <w:rPr>
-          <w:i/>
-          <w:iCs/>
-          <w:color w:val="00B050"/>
-          <w:shd w:val="clear" w:color="auto" w:fill="FFFFFF"/>
-        </w:rPr>
         <w:lastRenderedPageBreak/>
-        <w:t>kanjis pour instaurer une écriture purement phonétique. Mais la langue reste évolutive, et les moyens contemporains de communication ne sont pas entravés au Japon. Au contraire, les kanjis ont des avantages : ce sont des condensés d'information.</w:t>
+        <w:t> la langue japonaise est atone, et la compilation des kanjis donna lieu à de nombreux homophones. Seule l'écriture fait foi. De ce fait — et pour d'autres considérations d'ordre historique et culturel —, on ne pourrait pas envisager, aujourd'hui, d'abolir les kanjis pour instaurer une écriture purement phonétique. Mais la langue reste évolutive, et les moyens contemporains de communication ne sont pas entravés au Japon. Au contraire, les kanjis ont des avantages : ce sont des condensés d'information.</w:t>
       </w:r>
     </w:p>
     <w:p>
@@ -3386,6 +3436,19 @@
           <w:vertAlign w:val="superscript"/>
           <w14:ligatures w14:val="none"/>
         </w:rPr>
+      </w:r>
+      <w:r>
+        <w:rPr>
+          <w:rFonts w:eastAsia="Times New Roman"/>
+          <w:b/>
+          <w:bCs/>
+          <w:i/>
+          <w:iCs/>
+          <w:color w:val="00B050"/>
+          <w:kern w:val="0"/>
+          <w:vertAlign w:val="superscript"/>
+          <w14:ligatures w14:val="none"/>
+        </w:rPr>
         <w:fldChar w:fldCharType="separate"/>
       </w:r>
       <w:r>
@@ -3568,11 +3631,6 @@
       </w:r>
     </w:p>
     <w:p>
-      <w:pPr>
-        <w:rPr>
-          <w:rFonts w:hint="eastAsia"/>
-        </w:rPr>
-      </w:pPr>
       <w:proofErr w:type="spellStart"/>
       <w:r>
         <w:rPr>
@@ -4153,6 +4211,7 @@
       </w:r>
       <w:proofErr w:type="spellStart"/>
       <w:r>
+        <w:lastRenderedPageBreak/>
         <w:t>purely</w:t>
       </w:r>
       <w:proofErr w:type="spellEnd"/>
@@ -5589,6 +5648,68 @@
         <w:t>Pourriez-vous faire un choix parmi ceux du jour ?</w:t>
       </w:r>
     </w:p>
+    <w:p>
+      <w:pPr>
+        <w:rPr>
+          <w:i/>
+          <w:iCs/>
+          <w:color w:val="00B050"/>
+        </w:rPr>
+      </w:pPr>
+    </w:p>
+    <w:p>
+      <w:pPr>
+        <w:rPr>
+          <w:i/>
+          <w:iCs/>
+          <w:color w:val="00B050"/>
+        </w:rPr>
+      </w:pPr>
+      <w:r>
+        <w:rPr>
+          <w:rFonts w:hint="eastAsia"/>
+          <w:i/>
+          <w:iCs/>
+          <w:color w:val="00B050"/>
+        </w:rPr>
+        <w:t>いらっしゃいませ</w:t>
+      </w:r>
+      <w:r>
+        <w:rPr>
+          <w:rFonts w:hint="eastAsia"/>
+          <w:i/>
+          <w:iCs/>
+          <w:color w:val="00B050"/>
+        </w:rPr>
+        <w:t xml:space="preserve"> </w:t>
+      </w:r>
+      <w:r>
+        <w:rPr>
+          <w:i/>
+          <w:iCs/>
+          <w:color w:val="00B050"/>
+        </w:rPr>
+        <w:t>(« </w:t>
+      </w:r>
+      <w:proofErr w:type="spellStart"/>
+      <w:r>
+        <w:rPr>
+          <w:i/>
+          <w:iCs/>
+          <w:color w:val="00B050"/>
+        </w:rPr>
+        <w:t>Irasshaimase</w:t>
+      </w:r>
+      <w:proofErr w:type="spellEnd"/>
+      <w:r>
+        <w:rPr>
+          <w:i/>
+          <w:iCs/>
+          <w:color w:val="00B050"/>
+        </w:rPr>
+        <w:t> » signifie bienvenu !) Les plats sont notés sur cinq étoiles et sont classés en conséquence, faites votre choix :</w:t>
+      </w:r>
+    </w:p>
     <w:p/>
     <w:p>
       <w:r>
@@ -5688,15 +5809,7 @@
       </w:r>
       <w:proofErr w:type="spellEnd"/>
       <w:r>
-        <w:t xml:space="preserve">. I </w:t>
-      </w:r>
-      <w:proofErr w:type="spellStart"/>
-      <w:r>
-        <w:t>read</w:t>
-      </w:r>
-      <w:proofErr w:type="spellEnd"/>
-      <w:r>
-        <w:t xml:space="preserve"> the descriptions of the </w:t>
+        <w:t xml:space="preserve">. I read the descriptions of the </w:t>
       </w:r>
       <w:proofErr w:type="spellStart"/>
       <w:r>
@@ -5795,6 +5908,159 @@
       <w:proofErr w:type="spellEnd"/>
       <w:r>
         <w:t>?</w:t>
+      </w:r>
+    </w:p>
+    <w:p/>
+    <w:p>
+      <w:r>
+        <w:rPr>
+          <w:rFonts w:hint="eastAsia"/>
+        </w:rPr>
+        <w:t>いらっしゃいませ</w:t>
+      </w:r>
+      <w:r>
+        <w:rPr>
+          <w:rFonts w:hint="eastAsia"/>
+        </w:rPr>
+        <w:t xml:space="preserve"> (</w:t>
+      </w:r>
+      <w:r>
+        <w:rPr>
+          <w:rFonts w:hint="eastAsia"/>
+        </w:rPr>
+        <w:t>“</w:t>
+      </w:r>
+      <w:proofErr w:type="spellStart"/>
+      <w:r>
+        <w:rPr>
+          <w:rFonts w:hint="eastAsia"/>
+        </w:rPr>
+        <w:t>Irasshaimase</w:t>
+      </w:r>
+      <w:proofErr w:type="spellEnd"/>
+      <w:r>
+        <w:rPr>
+          <w:rFonts w:hint="eastAsia"/>
+        </w:rPr>
+        <w:t>”</w:t>
+      </w:r>
+      <w:r>
+        <w:rPr>
+          <w:rFonts w:hint="eastAsia"/>
+        </w:rPr>
+        <w:t xml:space="preserve"> </w:t>
+      </w:r>
+      <w:proofErr w:type="spellStart"/>
+      <w:r>
+        <w:rPr>
+          <w:rFonts w:hint="eastAsia"/>
+        </w:rPr>
+        <w:t>means</w:t>
+      </w:r>
+      <w:proofErr w:type="spellEnd"/>
+      <w:r>
+        <w:rPr>
+          <w:rFonts w:hint="eastAsia"/>
+        </w:rPr>
+        <w:t xml:space="preserve"> </w:t>
+      </w:r>
+      <w:proofErr w:type="spellStart"/>
+      <w:r>
+        <w:rPr>
+          <w:rFonts w:hint="eastAsia"/>
+        </w:rPr>
+        <w:t>welcome</w:t>
+      </w:r>
+      <w:proofErr w:type="spellEnd"/>
+      <w:r>
+        <w:rPr>
+          <w:rFonts w:hint="eastAsia"/>
+        </w:rPr>
+        <w:t xml:space="preserve">!) </w:t>
+      </w:r>
+      <w:proofErr w:type="spellStart"/>
+      <w:r>
+        <w:rPr>
+          <w:rFonts w:hint="eastAsia"/>
+        </w:rPr>
+        <w:t>Dishes</w:t>
+      </w:r>
+      <w:proofErr w:type="spellEnd"/>
+      <w:r>
+        <w:rPr>
+          <w:rFonts w:hint="eastAsia"/>
+        </w:rPr>
+        <w:t xml:space="preserve"> are </w:t>
+      </w:r>
+      <w:proofErr w:type="spellStart"/>
+      <w:r>
+        <w:rPr>
+          <w:rFonts w:hint="eastAsia"/>
+        </w:rPr>
+        <w:t>rated</w:t>
+      </w:r>
+      <w:proofErr w:type="spellEnd"/>
+      <w:r>
+        <w:rPr>
+          <w:rFonts w:hint="eastAsia"/>
+        </w:rPr>
+        <w:t xml:space="preserve"> out of five stars and are </w:t>
+      </w:r>
+      <w:proofErr w:type="spellStart"/>
+      <w:r>
+        <w:rPr>
+          <w:rFonts w:hint="eastAsia"/>
+        </w:rPr>
+        <w:t>ranked</w:t>
+      </w:r>
+      <w:proofErr w:type="spellEnd"/>
+      <w:r>
+        <w:rPr>
+          <w:rFonts w:hint="eastAsia"/>
+        </w:rPr>
+        <w:t xml:space="preserve"> </w:t>
+      </w:r>
+      <w:proofErr w:type="spellStart"/>
+      <w:r>
+        <w:rPr>
+          <w:rFonts w:hint="eastAsia"/>
+        </w:rPr>
+        <w:t>accordingly</w:t>
+      </w:r>
+      <w:proofErr w:type="spellEnd"/>
+      <w:r>
+        <w:rPr>
+          <w:rFonts w:hint="eastAsia"/>
+        </w:rPr>
+        <w:t xml:space="preserve">, </w:t>
+      </w:r>
+      <w:proofErr w:type="spellStart"/>
+      <w:r>
+        <w:rPr>
+          <w:rFonts w:hint="eastAsia"/>
+        </w:rPr>
+        <w:t>take</w:t>
+      </w:r>
+      <w:proofErr w:type="spellEnd"/>
+      <w:r>
+        <w:rPr>
+          <w:rFonts w:hint="eastAsia"/>
+        </w:rPr>
+        <w:t xml:space="preserve"> your </w:t>
+      </w:r>
+      <w:proofErr w:type="spellStart"/>
+      <w:r>
+        <w:rPr>
+          <w:rFonts w:hint="eastAsia"/>
+        </w:rPr>
+        <w:t>pick</w:t>
+      </w:r>
+      <w:proofErr w:type="spellEnd"/>
+      <w:r>
+        <w:rPr>
+          <w:rFonts w:hint="eastAsia"/>
+        </w:rPr>
+        <w:t>:</w:t>
       </w:r>
     </w:p>
     <w:p/>
@@ -5848,15 +6114,7 @@
           <w:iCs/>
           <w:color w:val="00B050"/>
         </w:rPr>
-        <w:t>Q</w:t>
-      </w:r>
-      <w:r>
-        <w:rPr>
-          <w:i/>
-          <w:iCs/>
-          <w:color w:val="00B050"/>
-        </w:rPr>
-        <w:t xml:space="preserve">u’est-ce qu’un </w:t>
+        <w:t xml:space="preserve">Qu’est-ce qu’un </w:t>
       </w:r>
       <w:proofErr w:type="spellStart"/>
       <w:r>
@@ -5935,1144 +6193,1136 @@
           <w:iCs/>
           <w:color w:val="00B050"/>
         </w:rPr>
-        <w:t xml:space="preserve">Ce plat populaire, qui reste une façon simple et nourrissante de manger des nouilles, est à l’origine marqué par les traditions culinaires chinoises. Il se consomme dans les </w:t>
-      </w:r>
-      <w:r>
-        <w:rPr>
-          <w:i/>
-          <w:iCs/>
-          <w:color w:val="00B050"/>
-        </w:rPr>
+        <w:t xml:space="preserve">Ce plat populaire, qui reste une façon simple et nourrissante de manger des nouilles, est à l’origine marqué par les traditions culinaires chinoises. Il se consomme dans les ports de commerce du Japon au milieu du XIXe siècle, préparé par des Chinois qui occupent à l’époque des emplois de dockers ou de cuisiniers. Au début du XXe siècle, en y ajoutant de la sauce soja et le dashi, les Japonais créent alors le </w:t>
+      </w:r>
+      <w:proofErr w:type="spellStart"/>
+      <w:r>
+        <w:rPr>
+          <w:i/>
+          <w:iCs/>
+          <w:color w:val="00B050"/>
+        </w:rPr>
+        <w:t>ramen</w:t>
+      </w:r>
+      <w:proofErr w:type="spellEnd"/>
+      <w:r>
+        <w:rPr>
+          <w:i/>
+          <w:iCs/>
+          <w:color w:val="00B050"/>
+        </w:rPr>
+        <w:t xml:space="preserve"> qui devient rapidement populaire. Après la Seconde Guerre mondiale, dans une quête de renouveau et avec l’apparition des nouilles instantanées, le </w:t>
+      </w:r>
+      <w:proofErr w:type="spellStart"/>
+      <w:r>
+        <w:rPr>
+          <w:i/>
+          <w:iCs/>
+          <w:color w:val="00B050"/>
+        </w:rPr>
+        <w:t>ramen</w:t>
+      </w:r>
+      <w:proofErr w:type="spellEnd"/>
+      <w:r>
+        <w:rPr>
+          <w:i/>
+          <w:iCs/>
+          <w:color w:val="00B050"/>
+        </w:rPr>
+        <w:t xml:space="preserve"> connaît un réel succès et se propage dans les îles du Japon. Il existe dès lors une grande variété de </w:t>
+      </w:r>
+      <w:proofErr w:type="spellStart"/>
+      <w:r>
+        <w:rPr>
+          <w:i/>
+          <w:iCs/>
+          <w:color w:val="00B050"/>
+        </w:rPr>
+        <w:t>ramen</w:t>
+      </w:r>
+      <w:proofErr w:type="spellEnd"/>
+      <w:r>
+        <w:rPr>
+          <w:i/>
+          <w:iCs/>
+          <w:color w:val="00B050"/>
+        </w:rPr>
+        <w:t xml:space="preserve"> et les ingrédients sont multiples et originaux selon les saisons et les terroirs, mais aussi selon les viandes que l’on utilise. Cette diversité et cet engouement autour du </w:t>
+      </w:r>
+      <w:proofErr w:type="spellStart"/>
+      <w:r>
+        <w:rPr>
+          <w:i/>
+          <w:iCs/>
+          <w:color w:val="00B050"/>
+        </w:rPr>
+        <w:t>ramen</w:t>
+      </w:r>
+      <w:proofErr w:type="spellEnd"/>
+      <w:r>
+        <w:rPr>
+          <w:i/>
+          <w:iCs/>
+          <w:color w:val="00B050"/>
+        </w:rPr>
+        <w:t xml:space="preserve"> fait naître une compétition nationale permanente, toujours positive, qui favorise le « </w:t>
+      </w:r>
+      <w:proofErr w:type="spellStart"/>
+      <w:r>
+        <w:rPr>
+          <w:i/>
+          <w:iCs/>
+          <w:color w:val="00B050"/>
+        </w:rPr>
+        <w:t>kodawari</w:t>
+      </w:r>
+      <w:proofErr w:type="spellEnd"/>
+      <w:r>
+        <w:rPr>
+          <w:i/>
+          <w:iCs/>
+          <w:color w:val="00B050"/>
+        </w:rPr>
+        <w:t xml:space="preserve"> », ce souci du détail qui fera la différence dans la composition et la création d’un </w:t>
+      </w:r>
+      <w:proofErr w:type="spellStart"/>
+      <w:r>
+        <w:rPr>
+          <w:i/>
+          <w:iCs/>
+          <w:color w:val="00B050"/>
+        </w:rPr>
+        <w:t>ramen</w:t>
+      </w:r>
+      <w:proofErr w:type="spellEnd"/>
+      <w:r>
+        <w:rPr>
+          <w:i/>
+          <w:iCs/>
+          <w:color w:val="00B050"/>
+        </w:rPr>
+        <w:t>.</w:t>
+      </w:r>
+    </w:p>
+    <w:p>
+      <w:pPr>
+        <w:rPr>
+          <w:i/>
+          <w:iCs/>
+          <w:color w:val="00B050"/>
+        </w:rPr>
+      </w:pPr>
+      <w:r>
+        <w:rPr>
+          <w:i/>
+          <w:iCs/>
+          <w:color w:val="00B050"/>
+        </w:rPr>
+        <w:t xml:space="preserve">Le </w:t>
+      </w:r>
+      <w:proofErr w:type="spellStart"/>
+      <w:r>
+        <w:rPr>
+          <w:i/>
+          <w:iCs/>
+          <w:color w:val="00B050"/>
+        </w:rPr>
+        <w:t>ramen</w:t>
+      </w:r>
+      <w:proofErr w:type="spellEnd"/>
+      <w:r>
+        <w:rPr>
+          <w:i/>
+          <w:iCs/>
+          <w:color w:val="00B050"/>
+        </w:rPr>
+        <w:t xml:space="preserve"> est composé de cinq éléments :</w:t>
+      </w:r>
+    </w:p>
+    <w:p>
+      <w:pPr>
+        <w:rPr>
+          <w:i/>
+          <w:iCs/>
+          <w:color w:val="00B050"/>
+        </w:rPr>
+      </w:pPr>
+      <w:r>
+        <w:rPr>
+          <w:i/>
+          <w:iCs/>
+          <w:color w:val="00B050"/>
+        </w:rPr>
+        <w:t xml:space="preserve"> • Les nouilles,</w:t>
+      </w:r>
+    </w:p>
+    <w:p>
+      <w:pPr>
+        <w:rPr>
+          <w:i/>
+          <w:iCs/>
+          <w:color w:val="00B050"/>
+        </w:rPr>
+      </w:pPr>
+      <w:r>
+        <w:rPr>
+          <w:i/>
+          <w:iCs/>
+          <w:color w:val="00B050"/>
+        </w:rPr>
+        <w:t xml:space="preserve"> • La soupe ou le bouillon,</w:t>
+      </w:r>
+    </w:p>
+    <w:p>
+      <w:pPr>
+        <w:rPr>
+          <w:i/>
+          <w:iCs/>
+          <w:color w:val="00B050"/>
+        </w:rPr>
+      </w:pPr>
+      <w:r>
+        <w:rPr>
+          <w:i/>
+          <w:iCs/>
+          <w:color w:val="00B050"/>
+        </w:rPr>
+        <w:t xml:space="preserve"> • L’huile,</w:t>
+      </w:r>
+    </w:p>
+    <w:p>
+      <w:pPr>
+        <w:rPr>
+          <w:i/>
+          <w:iCs/>
+          <w:color w:val="00B050"/>
+        </w:rPr>
+      </w:pPr>
+      <w:r>
+        <w:rPr>
+          <w:i/>
+          <w:iCs/>
+          <w:color w:val="00B050"/>
+        </w:rPr>
+        <w:t xml:space="preserve"> • Les </w:t>
+      </w:r>
+      <w:proofErr w:type="spellStart"/>
+      <w:r>
+        <w:rPr>
+          <w:i/>
+          <w:iCs/>
+          <w:color w:val="00B050"/>
+        </w:rPr>
+        <w:t>toppings</w:t>
+      </w:r>
+      <w:proofErr w:type="spellEnd"/>
+      <w:r>
+        <w:rPr>
+          <w:i/>
+          <w:iCs/>
+          <w:color w:val="00B050"/>
+        </w:rPr>
+        <w:t xml:space="preserve"> – les accompagnements – qui s’adaptent avec le </w:t>
+      </w:r>
+      <w:proofErr w:type="spellStart"/>
+      <w:r>
+        <w:rPr>
+          <w:i/>
+          <w:iCs/>
+          <w:color w:val="00B050"/>
+        </w:rPr>
+        <w:t>ramen</w:t>
+      </w:r>
+      <w:proofErr w:type="spellEnd"/>
+      <w:r>
+        <w:rPr>
+          <w:i/>
+          <w:iCs/>
+          <w:color w:val="00B050"/>
+        </w:rPr>
+        <w:t>,</w:t>
+      </w:r>
+    </w:p>
+    <w:p>
+      <w:pPr>
+        <w:rPr>
+          <w:i/>
+          <w:iCs/>
+          <w:color w:val="00B050"/>
+        </w:rPr>
+      </w:pPr>
+      <w:r>
+        <w:rPr>
+          <w:i/>
+          <w:iCs/>
+          <w:color w:val="00B050"/>
+        </w:rPr>
+        <w:t xml:space="preserve"> • Le taré, une base salée dont le chef détient généralement le secret de fabrication.</w:t>
+      </w:r>
+    </w:p>
+    <w:p/>
+    <w:p>
+      <w:r>
+        <w:t xml:space="preserve">What </w:t>
+      </w:r>
+      <w:proofErr w:type="spellStart"/>
+      <w:r>
+        <w:t>is</w:t>
+      </w:r>
+      <w:proofErr w:type="spellEnd"/>
+      <w:r>
+        <w:t xml:space="preserve"> </w:t>
+      </w:r>
+      <w:proofErr w:type="spellStart"/>
+      <w:r>
+        <w:t>ramen</w:t>
+      </w:r>
+      <w:proofErr w:type="spellEnd"/>
+      <w:r>
+        <w:t xml:space="preserve">? </w:t>
+      </w:r>
+    </w:p>
+    <w:p>
+      <w:proofErr w:type="spellStart"/>
+      <w:r>
+        <w:t>Ramen</w:t>
+      </w:r>
+      <w:proofErr w:type="spellEnd"/>
+      <w:r>
+        <w:t xml:space="preserve"> </w:t>
+      </w:r>
+      <w:proofErr w:type="spellStart"/>
+      <w:r>
+        <w:t>is</w:t>
+      </w:r>
+      <w:proofErr w:type="spellEnd"/>
+      <w:r>
+        <w:t xml:space="preserve"> </w:t>
+      </w:r>
+      <w:proofErr w:type="spellStart"/>
+      <w:r>
+        <w:t>basically</w:t>
+      </w:r>
+      <w:proofErr w:type="spellEnd"/>
+      <w:r>
+        <w:t xml:space="preserve"> a </w:t>
+      </w:r>
+      <w:proofErr w:type="spellStart"/>
+      <w:r>
+        <w:t>dish</w:t>
+      </w:r>
+      <w:proofErr w:type="spellEnd"/>
+      <w:r>
+        <w:t xml:space="preserve"> of </w:t>
+      </w:r>
+      <w:proofErr w:type="spellStart"/>
+      <w:r>
+        <w:t>noodles</w:t>
+      </w:r>
+      <w:proofErr w:type="spellEnd"/>
+      <w:r>
+        <w:t xml:space="preserve">, </w:t>
+      </w:r>
+      <w:proofErr w:type="spellStart"/>
+      <w:r>
+        <w:t>accompanied</w:t>
+      </w:r>
+      <w:proofErr w:type="spellEnd"/>
+      <w:r>
+        <w:t xml:space="preserve"> by a </w:t>
+      </w:r>
+      <w:proofErr w:type="spellStart"/>
+      <w:r>
+        <w:t>soup</w:t>
+      </w:r>
+      <w:proofErr w:type="spellEnd"/>
+      <w:r>
+        <w:t xml:space="preserve"> </w:t>
+      </w:r>
+      <w:proofErr w:type="spellStart"/>
+      <w:r>
+        <w:t>that</w:t>
+      </w:r>
+      <w:proofErr w:type="spellEnd"/>
+      <w:r>
+        <w:t xml:space="preserve"> </w:t>
+      </w:r>
+      <w:proofErr w:type="spellStart"/>
+      <w:r>
+        <w:t>gives</w:t>
+      </w:r>
+      <w:proofErr w:type="spellEnd"/>
+      <w:r>
+        <w:t xml:space="preserve"> them </w:t>
+      </w:r>
+      <w:proofErr w:type="spellStart"/>
+      <w:r>
+        <w:t>flavour</w:t>
+      </w:r>
+      <w:proofErr w:type="spellEnd"/>
+      <w:r>
+        <w:t xml:space="preserve">. It </w:t>
+      </w:r>
+      <w:proofErr w:type="spellStart"/>
+      <w:r>
+        <w:t>is</w:t>
+      </w:r>
+      <w:proofErr w:type="spellEnd"/>
+      <w:r>
+        <w:t xml:space="preserve"> an essential part of </w:t>
+      </w:r>
+      <w:proofErr w:type="spellStart"/>
+      <w:r>
+        <w:t>Japanese</w:t>
+      </w:r>
+      <w:proofErr w:type="spellEnd"/>
+      <w:r>
+        <w:t xml:space="preserve"> </w:t>
+      </w:r>
+      <w:proofErr w:type="spellStart"/>
+      <w:r>
+        <w:t>gastronomy</w:t>
+      </w:r>
+      <w:proofErr w:type="spellEnd"/>
+      <w:r>
+        <w:t xml:space="preserve">, </w:t>
+      </w:r>
+      <w:proofErr w:type="spellStart"/>
+      <w:r>
+        <w:t>which</w:t>
+      </w:r>
+      <w:proofErr w:type="spellEnd"/>
+      <w:r>
+        <w:t xml:space="preserve"> has the </w:t>
+      </w:r>
+      <w:proofErr w:type="spellStart"/>
+      <w:r>
+        <w:t>particularity</w:t>
+      </w:r>
+      <w:proofErr w:type="spellEnd"/>
+      <w:r>
+        <w:t xml:space="preserve"> of </w:t>
+      </w:r>
+      <w:proofErr w:type="spellStart"/>
+      <w:r>
+        <w:t>being</w:t>
+      </w:r>
+      <w:proofErr w:type="spellEnd"/>
+      <w:r>
+        <w:t xml:space="preserve"> </w:t>
+      </w:r>
+      <w:proofErr w:type="spellStart"/>
+      <w:r>
+        <w:t>constantly</w:t>
+      </w:r>
+      <w:proofErr w:type="spellEnd"/>
+      <w:r>
+        <w:t xml:space="preserve"> </w:t>
+      </w:r>
+      <w:proofErr w:type="spellStart"/>
+      <w:r>
+        <w:t>renewed</w:t>
+      </w:r>
+      <w:proofErr w:type="spellEnd"/>
+      <w:r>
+        <w:t xml:space="preserve"> over the last few </w:t>
+      </w:r>
+      <w:proofErr w:type="spellStart"/>
+      <w:r>
+        <w:t>decades</w:t>
+      </w:r>
+      <w:proofErr w:type="spellEnd"/>
+      <w:r>
+        <w:t>.</w:t>
+      </w:r>
+    </w:p>
+    <w:p/>
+    <w:p>
+      <w:r>
+        <w:t xml:space="preserve">This </w:t>
+      </w:r>
+      <w:proofErr w:type="spellStart"/>
+      <w:r>
+        <w:t>popular</w:t>
+      </w:r>
+      <w:proofErr w:type="spellEnd"/>
+      <w:r>
+        <w:t xml:space="preserve"> </w:t>
+      </w:r>
+      <w:proofErr w:type="spellStart"/>
+      <w:r>
+        <w:t>dish</w:t>
+      </w:r>
+      <w:proofErr w:type="spellEnd"/>
+      <w:r>
+        <w:t xml:space="preserve">, </w:t>
+      </w:r>
+      <w:proofErr w:type="spellStart"/>
+      <w:r>
+        <w:t>which</w:t>
+      </w:r>
+      <w:proofErr w:type="spellEnd"/>
+      <w:r>
+        <w:t xml:space="preserve"> </w:t>
+      </w:r>
+      <w:proofErr w:type="spellStart"/>
+      <w:r>
+        <w:t>remains</w:t>
+      </w:r>
+      <w:proofErr w:type="spellEnd"/>
+      <w:r>
+        <w:t xml:space="preserve"> a simple and </w:t>
+      </w:r>
+      <w:proofErr w:type="spellStart"/>
+      <w:r>
+        <w:t>nutritious</w:t>
+      </w:r>
+      <w:proofErr w:type="spellEnd"/>
+      <w:r>
+        <w:t xml:space="preserve"> </w:t>
+      </w:r>
+      <w:proofErr w:type="spellStart"/>
+      <w:r>
+        <w:t>way</w:t>
+      </w:r>
+      <w:proofErr w:type="spellEnd"/>
+      <w:r>
+        <w:t xml:space="preserve"> of </w:t>
+      </w:r>
+      <w:proofErr w:type="spellStart"/>
+      <w:r>
+        <w:t>eating</w:t>
+      </w:r>
+      <w:proofErr w:type="spellEnd"/>
+      <w:r>
+        <w:t xml:space="preserve"> </w:t>
+      </w:r>
+      <w:proofErr w:type="spellStart"/>
+      <w:r>
+        <w:t>noodles</w:t>
+      </w:r>
+      <w:proofErr w:type="spellEnd"/>
+      <w:r>
+        <w:t xml:space="preserve">, </w:t>
+      </w:r>
+      <w:proofErr w:type="spellStart"/>
+      <w:r>
+        <w:t>was</w:t>
+      </w:r>
+      <w:proofErr w:type="spellEnd"/>
+      <w:r>
+        <w:t xml:space="preserve"> </w:t>
+      </w:r>
+      <w:proofErr w:type="spellStart"/>
+      <w:r>
+        <w:t>originally</w:t>
+      </w:r>
+      <w:proofErr w:type="spellEnd"/>
+      <w:r>
+        <w:t xml:space="preserve"> </w:t>
+      </w:r>
+      <w:proofErr w:type="spellStart"/>
+      <w:r>
+        <w:t>influenced</w:t>
+      </w:r>
+      <w:proofErr w:type="spellEnd"/>
+      <w:r>
+        <w:t xml:space="preserve"> by </w:t>
+      </w:r>
+      <w:proofErr w:type="spellStart"/>
+      <w:r>
+        <w:t>Chinese</w:t>
+      </w:r>
+      <w:proofErr w:type="spellEnd"/>
+      <w:r>
+        <w:t xml:space="preserve"> </w:t>
+      </w:r>
+      <w:proofErr w:type="spellStart"/>
+      <w:r>
+        <w:t>culinary</w:t>
+      </w:r>
+      <w:proofErr w:type="spellEnd"/>
+      <w:r>
+        <w:t xml:space="preserve"> traditions. It </w:t>
+      </w:r>
+      <w:proofErr w:type="spellStart"/>
+      <w:r>
+        <w:t>was</w:t>
+      </w:r>
+      <w:proofErr w:type="spellEnd"/>
+      <w:r>
+        <w:t xml:space="preserve"> </w:t>
+      </w:r>
+      <w:proofErr w:type="spellStart"/>
+      <w:r>
+        <w:t>eaten</w:t>
+      </w:r>
+      <w:proofErr w:type="spellEnd"/>
+      <w:r>
+        <w:t xml:space="preserve"> in the trading ports of Japan in the mid-19th century, </w:t>
+      </w:r>
+      <w:proofErr w:type="spellStart"/>
+      <w:r>
+        <w:t>prepared</w:t>
+      </w:r>
+      <w:proofErr w:type="spellEnd"/>
+      <w:r>
+        <w:t xml:space="preserve"> by </w:t>
+      </w:r>
+      <w:proofErr w:type="spellStart"/>
+      <w:r>
+        <w:t>Chinese</w:t>
+      </w:r>
+      <w:proofErr w:type="spellEnd"/>
+      <w:r>
+        <w:t xml:space="preserve"> who </w:t>
+      </w:r>
+      <w:proofErr w:type="spellStart"/>
+      <w:r>
+        <w:t>worked</w:t>
+      </w:r>
+      <w:proofErr w:type="spellEnd"/>
+      <w:r>
+        <w:t xml:space="preserve"> as dockers or </w:t>
+      </w:r>
+      <w:proofErr w:type="spellStart"/>
+      <w:r>
+        <w:t>cooks</w:t>
+      </w:r>
+      <w:proofErr w:type="spellEnd"/>
+      <w:r>
+        <w:t xml:space="preserve"> at the time. At the </w:t>
+      </w:r>
+      <w:proofErr w:type="spellStart"/>
+      <w:r>
+        <w:t>beginning</w:t>
+      </w:r>
+      <w:proofErr w:type="spellEnd"/>
+      <w:r>
+        <w:t xml:space="preserve"> of the 20th century, by </w:t>
+      </w:r>
+      <w:proofErr w:type="spellStart"/>
+      <w:r>
+        <w:t>adding</w:t>
+      </w:r>
+      <w:proofErr w:type="spellEnd"/>
+      <w:r>
+        <w:t xml:space="preserve"> </w:t>
+      </w:r>
+      <w:proofErr w:type="spellStart"/>
+      <w:r>
+        <w:t>soy</w:t>
+      </w:r>
+      <w:proofErr w:type="spellEnd"/>
+      <w:r>
+        <w:t xml:space="preserve"> sauce and dashi, the </w:t>
+      </w:r>
+      <w:proofErr w:type="spellStart"/>
+      <w:r>
+        <w:t>Japanese</w:t>
+      </w:r>
+      <w:proofErr w:type="spellEnd"/>
+      <w:r>
+        <w:t xml:space="preserve"> </w:t>
+      </w:r>
+      <w:proofErr w:type="spellStart"/>
+      <w:r>
+        <w:t>created</w:t>
+      </w:r>
+      <w:proofErr w:type="spellEnd"/>
+      <w:r>
+        <w:t xml:space="preserve"> </w:t>
+      </w:r>
+      <w:proofErr w:type="spellStart"/>
+      <w:r>
+        <w:t>ramen</w:t>
+      </w:r>
+      <w:proofErr w:type="spellEnd"/>
+      <w:r>
+        <w:t xml:space="preserve">, </w:t>
+      </w:r>
+      <w:proofErr w:type="spellStart"/>
+      <w:r>
+        <w:t>which</w:t>
+      </w:r>
+      <w:proofErr w:type="spellEnd"/>
+      <w:r>
+        <w:t xml:space="preserve"> </w:t>
+      </w:r>
+      <w:proofErr w:type="spellStart"/>
+      <w:r>
+        <w:t>quickly</w:t>
+      </w:r>
+      <w:proofErr w:type="spellEnd"/>
+      <w:r>
+        <w:t xml:space="preserve"> </w:t>
+      </w:r>
+      <w:proofErr w:type="spellStart"/>
+      <w:r>
+        <w:t>became</w:t>
+      </w:r>
+      <w:proofErr w:type="spellEnd"/>
+      <w:r>
+        <w:t xml:space="preserve"> </w:t>
+      </w:r>
+      <w:proofErr w:type="spellStart"/>
+      <w:r>
+        <w:t>popular</w:t>
+      </w:r>
+      <w:proofErr w:type="spellEnd"/>
+      <w:r>
+        <w:t xml:space="preserve">. After the Second World </w:t>
+      </w:r>
+      <w:proofErr w:type="spellStart"/>
+      <w:r>
+        <w:t>War</w:t>
+      </w:r>
+      <w:proofErr w:type="spellEnd"/>
+      <w:r>
+        <w:t xml:space="preserve">, in a </w:t>
+      </w:r>
+      <w:proofErr w:type="spellStart"/>
+      <w:r>
+        <w:t>quest</w:t>
+      </w:r>
+      <w:proofErr w:type="spellEnd"/>
+      <w:r>
+        <w:t xml:space="preserve"> for </w:t>
+      </w:r>
+      <w:proofErr w:type="spellStart"/>
+      <w:r>
+        <w:t>renewal</w:t>
+      </w:r>
+      <w:proofErr w:type="spellEnd"/>
+      <w:r>
+        <w:t xml:space="preserve"> and with the </w:t>
+      </w:r>
+      <w:proofErr w:type="spellStart"/>
+      <w:r>
+        <w:t>advent</w:t>
+      </w:r>
+      <w:proofErr w:type="spellEnd"/>
+      <w:r>
+        <w:t xml:space="preserve"> of instant </w:t>
+      </w:r>
+      <w:proofErr w:type="spellStart"/>
+      <w:r>
+        <w:t>noodles</w:t>
+      </w:r>
+      <w:proofErr w:type="spellEnd"/>
+      <w:r>
+        <w:t xml:space="preserve">, </w:t>
+      </w:r>
+      <w:proofErr w:type="spellStart"/>
+      <w:r>
+        <w:t>ramen</w:t>
+      </w:r>
+      <w:proofErr w:type="spellEnd"/>
+      <w:r>
+        <w:t xml:space="preserve"> </w:t>
+      </w:r>
+      <w:proofErr w:type="spellStart"/>
+      <w:r>
+        <w:t>became</w:t>
+      </w:r>
+      <w:proofErr w:type="spellEnd"/>
+      <w:r>
+        <w:t xml:space="preserve"> a real </w:t>
+      </w:r>
+      <w:proofErr w:type="spellStart"/>
+      <w:r>
+        <w:t>success</w:t>
+      </w:r>
+      <w:proofErr w:type="spellEnd"/>
+      <w:r>
+        <w:t xml:space="preserve"> and spread to the </w:t>
+      </w:r>
+      <w:proofErr w:type="spellStart"/>
+      <w:r>
+        <w:t>Japanese</w:t>
+      </w:r>
+      <w:proofErr w:type="spellEnd"/>
+      <w:r>
+        <w:t xml:space="preserve"> </w:t>
+      </w:r>
+      <w:proofErr w:type="spellStart"/>
+      <w:r>
+        <w:t>islands</w:t>
+      </w:r>
+      <w:proofErr w:type="spellEnd"/>
+      <w:r>
+        <w:t xml:space="preserve">. From </w:t>
+      </w:r>
+      <w:proofErr w:type="spellStart"/>
+      <w:r>
+        <w:t>then</w:t>
+      </w:r>
+      <w:proofErr w:type="spellEnd"/>
+      <w:r>
+        <w:t xml:space="preserve"> on, </w:t>
+      </w:r>
+      <w:proofErr w:type="spellStart"/>
+      <w:r>
+        <w:t>there</w:t>
+      </w:r>
+      <w:proofErr w:type="spellEnd"/>
+      <w:r>
+        <w:t xml:space="preserve"> </w:t>
+      </w:r>
+      <w:proofErr w:type="spellStart"/>
+      <w:r>
+        <w:t>was</w:t>
+      </w:r>
+      <w:proofErr w:type="spellEnd"/>
+      <w:r>
+        <w:t xml:space="preserve"> a </w:t>
+      </w:r>
+      <w:proofErr w:type="spellStart"/>
+      <w:r>
+        <w:t>wide</w:t>
+      </w:r>
+      <w:proofErr w:type="spellEnd"/>
+      <w:r>
+        <w:t xml:space="preserve"> </w:t>
+      </w:r>
+      <w:proofErr w:type="spellStart"/>
+      <w:r>
+        <w:t>variety</w:t>
+      </w:r>
+      <w:proofErr w:type="spellEnd"/>
+      <w:r>
+        <w:t xml:space="preserve"> of </w:t>
+      </w:r>
+      <w:proofErr w:type="spellStart"/>
+      <w:r>
+        <w:t>ramen</w:t>
+      </w:r>
+      <w:proofErr w:type="spellEnd"/>
+      <w:r>
+        <w:t xml:space="preserve"> and the </w:t>
+      </w:r>
+      <w:proofErr w:type="spellStart"/>
+      <w:r>
+        <w:t>ingredients</w:t>
+      </w:r>
+      <w:proofErr w:type="spellEnd"/>
+      <w:r>
+        <w:t xml:space="preserve"> </w:t>
+      </w:r>
+      <w:proofErr w:type="spellStart"/>
+      <w:r>
+        <w:t>were</w:t>
+      </w:r>
+      <w:proofErr w:type="spellEnd"/>
+      <w:r>
+        <w:t xml:space="preserve"> many and original, </w:t>
+      </w:r>
+      <w:proofErr w:type="spellStart"/>
+      <w:r>
+        <w:t>depending</w:t>
+      </w:r>
+      <w:proofErr w:type="spellEnd"/>
+      <w:r>
+        <w:t xml:space="preserve"> on the </w:t>
+      </w:r>
+      <w:proofErr w:type="spellStart"/>
+      <w:r>
+        <w:t>season</w:t>
+      </w:r>
+      <w:proofErr w:type="spellEnd"/>
+      <w:r>
+        <w:t xml:space="preserve"> and the </w:t>
+      </w:r>
+      <w:proofErr w:type="spellStart"/>
+      <w:r>
+        <w:t>region</w:t>
+      </w:r>
+      <w:proofErr w:type="spellEnd"/>
+      <w:r>
+        <w:t xml:space="preserve">, but </w:t>
+      </w:r>
+      <w:proofErr w:type="spellStart"/>
+      <w:r>
+        <w:t>also</w:t>
+      </w:r>
+      <w:proofErr w:type="spellEnd"/>
+      <w:r>
+        <w:t xml:space="preserve"> on the </w:t>
+      </w:r>
+      <w:proofErr w:type="spellStart"/>
+      <w:r>
+        <w:t>meats</w:t>
+      </w:r>
+      <w:proofErr w:type="spellEnd"/>
+      <w:r>
+        <w:t xml:space="preserve"> </w:t>
+      </w:r>
+      <w:proofErr w:type="spellStart"/>
+      <w:r>
+        <w:t>used</w:t>
+      </w:r>
+      <w:proofErr w:type="spellEnd"/>
+      <w:r>
+        <w:t xml:space="preserve">. This </w:t>
+      </w:r>
+      <w:proofErr w:type="spellStart"/>
+      <w:r>
+        <w:t>diversity</w:t>
+      </w:r>
+      <w:proofErr w:type="spellEnd"/>
+      <w:r>
+        <w:t xml:space="preserve"> and </w:t>
+      </w:r>
+      <w:proofErr w:type="spellStart"/>
+      <w:r>
+        <w:t>craze</w:t>
+      </w:r>
+      <w:proofErr w:type="spellEnd"/>
+      <w:r>
+        <w:t xml:space="preserve"> </w:t>
+      </w:r>
+      <w:proofErr w:type="spellStart"/>
+      <w:r>
+        <w:t>around</w:t>
+      </w:r>
+      <w:proofErr w:type="spellEnd"/>
+      <w:r>
+        <w:t xml:space="preserve"> </w:t>
+      </w:r>
+      <w:proofErr w:type="spellStart"/>
+      <w:r>
+        <w:t>ramen</w:t>
+      </w:r>
+      <w:proofErr w:type="spellEnd"/>
+      <w:r>
+        <w:t xml:space="preserve"> has </w:t>
+      </w:r>
+      <w:proofErr w:type="spellStart"/>
+      <w:r>
+        <w:t>given</w:t>
+      </w:r>
+      <w:proofErr w:type="spellEnd"/>
+      <w:r>
+        <w:t xml:space="preserve"> </w:t>
+      </w:r>
+      <w:proofErr w:type="spellStart"/>
+      <w:r>
+        <w:t>rise</w:t>
+      </w:r>
+      <w:proofErr w:type="spellEnd"/>
+      <w:r>
+        <w:t xml:space="preserve"> to a permanent national </w:t>
+      </w:r>
+      <w:proofErr w:type="spellStart"/>
+      <w:r>
+        <w:t>competition</w:t>
+      </w:r>
+      <w:proofErr w:type="spellEnd"/>
+      <w:r>
+        <w:t xml:space="preserve">, </w:t>
+      </w:r>
+      <w:proofErr w:type="spellStart"/>
+      <w:r>
+        <w:t>always</w:t>
+      </w:r>
+      <w:proofErr w:type="spellEnd"/>
+      <w:r>
+        <w:t xml:space="preserve"> positive, </w:t>
+      </w:r>
+      <w:proofErr w:type="spellStart"/>
+      <w:r>
+        <w:t>which</w:t>
+      </w:r>
+      <w:proofErr w:type="spellEnd"/>
+      <w:r>
+        <w:t xml:space="preserve"> </w:t>
+      </w:r>
+      <w:proofErr w:type="spellStart"/>
+      <w:r>
+        <w:t>favours</w:t>
+      </w:r>
+      <w:proofErr w:type="spellEnd"/>
+      <w:r>
+        <w:t xml:space="preserve"> "</w:t>
+      </w:r>
+      <w:proofErr w:type="spellStart"/>
+      <w:r>
+        <w:t>kodawari</w:t>
+      </w:r>
+      <w:proofErr w:type="spellEnd"/>
+      <w:r>
+        <w:t xml:space="preserve">", the attention to </w:t>
+      </w:r>
+      <w:proofErr w:type="spellStart"/>
+      <w:r>
+        <w:t>detail</w:t>
+      </w:r>
+      <w:proofErr w:type="spellEnd"/>
+      <w:r>
+        <w:t xml:space="preserve"> </w:t>
+      </w:r>
+      <w:proofErr w:type="spellStart"/>
+      <w:r>
+        <w:t>that</w:t>
+      </w:r>
+      <w:proofErr w:type="spellEnd"/>
+      <w:r>
+        <w:t xml:space="preserve"> </w:t>
+      </w:r>
+      <w:proofErr w:type="spellStart"/>
+      <w:r>
+        <w:t>makes</w:t>
+      </w:r>
+      <w:proofErr w:type="spellEnd"/>
+      <w:r>
+        <w:t xml:space="preserve"> the </w:t>
+      </w:r>
+      <w:proofErr w:type="spellStart"/>
+      <w:r>
+        <w:t>difference</w:t>
+      </w:r>
+      <w:proofErr w:type="spellEnd"/>
+      <w:r>
+        <w:t xml:space="preserve"> in the composition and </w:t>
+      </w:r>
+      <w:proofErr w:type="spellStart"/>
+      <w:r>
+        <w:t>creation</w:t>
+      </w:r>
+      <w:proofErr w:type="spellEnd"/>
+      <w:r>
+        <w:t xml:space="preserve"> of a </w:t>
+      </w:r>
+      <w:proofErr w:type="spellStart"/>
+      <w:r>
+        <w:t>ramen</w:t>
+      </w:r>
+      <w:proofErr w:type="spellEnd"/>
+      <w:r>
+        <w:t>.</w:t>
+      </w:r>
+    </w:p>
+    <w:p>
+      <w:proofErr w:type="spellStart"/>
+      <w:r>
+        <w:t>Ramen</w:t>
+      </w:r>
+      <w:proofErr w:type="spellEnd"/>
+      <w:r>
+        <w:t xml:space="preserve"> </w:t>
+      </w:r>
+      <w:proofErr w:type="spellStart"/>
+      <w:r>
+        <w:t>is</w:t>
+      </w:r>
+      <w:proofErr w:type="spellEnd"/>
+      <w:r>
+        <w:t xml:space="preserve"> </w:t>
+      </w:r>
+      <w:proofErr w:type="spellStart"/>
+      <w:r>
+        <w:t>composed</w:t>
+      </w:r>
+      <w:proofErr w:type="spellEnd"/>
+      <w:r>
+        <w:t xml:space="preserve"> of five </w:t>
+      </w:r>
+      <w:proofErr w:type="spellStart"/>
+      <w:r>
+        <w:t>elements</w:t>
+      </w:r>
+      <w:proofErr w:type="spellEnd"/>
+      <w:r>
+        <w:t>:</w:t>
+      </w:r>
+    </w:p>
+    <w:p>
+      <w:r>
+        <w:t xml:space="preserve"> - The </w:t>
+      </w:r>
+      <w:proofErr w:type="spellStart"/>
+      <w:r>
+        <w:t>noodles</w:t>
+      </w:r>
+      <w:proofErr w:type="spellEnd"/>
+      <w:r>
+        <w:t>,</w:t>
+      </w:r>
+    </w:p>
+    <w:p>
+      <w:r>
+        <w:t xml:space="preserve"> - The </w:t>
+      </w:r>
+      <w:proofErr w:type="spellStart"/>
+      <w:r>
+        <w:t>soup</w:t>
+      </w:r>
+      <w:proofErr w:type="spellEnd"/>
+      <w:r>
+        <w:t xml:space="preserve"> or </w:t>
+      </w:r>
+      <w:proofErr w:type="spellStart"/>
+      <w:r>
+        <w:t>broth</w:t>
+      </w:r>
+      <w:proofErr w:type="spellEnd"/>
+      <w:r>
+        <w:t>,</w:t>
+      </w:r>
+    </w:p>
+    <w:p>
+      <w:r>
+        <w:t xml:space="preserve"> - The </w:t>
+      </w:r>
+      <w:proofErr w:type="spellStart"/>
+      <w:r>
+        <w:t>oil</w:t>
+      </w:r>
+      <w:proofErr w:type="spellEnd"/>
+      <w:r>
+        <w:t>,</w:t>
+      </w:r>
+    </w:p>
+    <w:p>
+      <w:r>
+        <w:t xml:space="preserve"> - The </w:t>
+      </w:r>
+      <w:proofErr w:type="spellStart"/>
+      <w:r>
+        <w:t>toppings</w:t>
+      </w:r>
+      <w:proofErr w:type="spellEnd"/>
+      <w:r>
+        <w:t xml:space="preserve"> - the </w:t>
+      </w:r>
+      <w:proofErr w:type="spellStart"/>
+      <w:r>
+        <w:t>accompaniments</w:t>
+      </w:r>
+      <w:proofErr w:type="spellEnd"/>
+      <w:r>
+        <w:t xml:space="preserve"> - </w:t>
+      </w:r>
+      <w:proofErr w:type="spellStart"/>
+      <w:r>
+        <w:t>that</w:t>
+      </w:r>
+      <w:proofErr w:type="spellEnd"/>
+      <w:r>
+        <w:t xml:space="preserve"> go with the </w:t>
+      </w:r>
+      <w:proofErr w:type="spellStart"/>
+      <w:r>
+        <w:t>ramen</w:t>
+      </w:r>
+      <w:proofErr w:type="spellEnd"/>
+      <w:r>
+        <w:t>,</w:t>
+      </w:r>
+    </w:p>
+    <w:p>
+      <w:r>
         <w:lastRenderedPageBreak/>
-        <w:t xml:space="preserve">ports de commerce du Japon au milieu du XIXe siècle, préparé par des Chinois qui occupent à l’époque des emplois de dockers ou de cuisiniers. Au début du XXe siècle, en y ajoutant de la sauce soja et le dashi, les Japonais créent alors le </w:t>
-      </w:r>
-      <w:proofErr w:type="spellStart"/>
-      <w:r>
-        <w:rPr>
-          <w:i/>
-          <w:iCs/>
-          <w:color w:val="00B050"/>
-        </w:rPr>
-        <w:t>ramen</w:t>
-      </w:r>
-      <w:proofErr w:type="spellEnd"/>
-      <w:r>
-        <w:rPr>
-          <w:i/>
-          <w:iCs/>
-          <w:color w:val="00B050"/>
-        </w:rPr>
-        <w:t xml:space="preserve"> qui devient rapidement populaire. Après la Seconde Guerre mondiale, dans une quête de renouveau et avec l’apparition des nouilles instantanées, le </w:t>
-      </w:r>
-      <w:proofErr w:type="spellStart"/>
-      <w:r>
-        <w:rPr>
-          <w:i/>
-          <w:iCs/>
-          <w:color w:val="00B050"/>
-        </w:rPr>
-        <w:t>ramen</w:t>
-      </w:r>
-      <w:proofErr w:type="spellEnd"/>
-      <w:r>
-        <w:rPr>
-          <w:i/>
-          <w:iCs/>
-          <w:color w:val="00B050"/>
-        </w:rPr>
-        <w:t xml:space="preserve"> connaît un réel succès et se propage dans les îles du Japon. Il existe dès lors une grande variété de </w:t>
-      </w:r>
-      <w:proofErr w:type="spellStart"/>
-      <w:r>
-        <w:rPr>
-          <w:i/>
-          <w:iCs/>
-          <w:color w:val="00B050"/>
-        </w:rPr>
-        <w:t>ramen</w:t>
-      </w:r>
-      <w:proofErr w:type="spellEnd"/>
-      <w:r>
-        <w:rPr>
-          <w:i/>
-          <w:iCs/>
-          <w:color w:val="00B050"/>
-        </w:rPr>
-        <w:t xml:space="preserve"> et les ingrédients sont multiples et originaux selon les saisons et les terroirs, mais aussi selon les viandes que l’on utilise. Cette diversité et cet engouement autour du </w:t>
-      </w:r>
-      <w:proofErr w:type="spellStart"/>
-      <w:r>
-        <w:rPr>
-          <w:i/>
-          <w:iCs/>
-          <w:color w:val="00B050"/>
-        </w:rPr>
-        <w:t>ramen</w:t>
-      </w:r>
-      <w:proofErr w:type="spellEnd"/>
-      <w:r>
-        <w:rPr>
-          <w:i/>
-          <w:iCs/>
-          <w:color w:val="00B050"/>
-        </w:rPr>
-        <w:t xml:space="preserve"> fait naître une compétition nationale permanente, toujours positive, qui favorise le « </w:t>
-      </w:r>
-      <w:proofErr w:type="spellStart"/>
-      <w:r>
-        <w:rPr>
-          <w:i/>
-          <w:iCs/>
-          <w:color w:val="00B050"/>
-        </w:rPr>
-        <w:t>kodawari</w:t>
-      </w:r>
-      <w:proofErr w:type="spellEnd"/>
-      <w:r>
-        <w:rPr>
-          <w:i/>
-          <w:iCs/>
-          <w:color w:val="00B050"/>
-        </w:rPr>
-        <w:t xml:space="preserve"> », ce souci du détail qui fera la différence dans la composition et la création d’un </w:t>
-      </w:r>
-      <w:proofErr w:type="spellStart"/>
-      <w:r>
-        <w:rPr>
-          <w:i/>
-          <w:iCs/>
-          <w:color w:val="00B050"/>
-        </w:rPr>
-        <w:t>ramen</w:t>
-      </w:r>
-      <w:proofErr w:type="spellEnd"/>
-      <w:r>
-        <w:rPr>
-          <w:i/>
-          <w:iCs/>
-          <w:color w:val="00B050"/>
-        </w:rPr>
-        <w:t>.</w:t>
-      </w:r>
-    </w:p>
-    <w:p>
-      <w:pPr>
-        <w:rPr>
-          <w:i/>
-          <w:iCs/>
-          <w:color w:val="00B050"/>
-        </w:rPr>
-      </w:pPr>
-      <w:r>
-        <w:rPr>
-          <w:i/>
-          <w:iCs/>
-          <w:color w:val="00B050"/>
-        </w:rPr>
-        <w:t xml:space="preserve">Le </w:t>
-      </w:r>
-      <w:proofErr w:type="spellStart"/>
-      <w:r>
-        <w:rPr>
-          <w:i/>
-          <w:iCs/>
-          <w:color w:val="00B050"/>
-        </w:rPr>
-        <w:t>ramen</w:t>
-      </w:r>
-      <w:proofErr w:type="spellEnd"/>
-      <w:r>
-        <w:rPr>
-          <w:i/>
-          <w:iCs/>
-          <w:color w:val="00B050"/>
-        </w:rPr>
-        <w:t xml:space="preserve"> est composé de cinq éléments :</w:t>
-      </w:r>
-    </w:p>
-    <w:p>
-      <w:pPr>
-        <w:rPr>
-          <w:i/>
-          <w:iCs/>
-          <w:color w:val="00B050"/>
-        </w:rPr>
-      </w:pPr>
-      <w:r>
-        <w:rPr>
-          <w:i/>
-          <w:iCs/>
-          <w:color w:val="00B050"/>
-        </w:rPr>
-        <w:t xml:space="preserve"> • Les nouilles,</w:t>
-      </w:r>
-    </w:p>
-    <w:p>
-      <w:pPr>
-        <w:rPr>
-          <w:i/>
-          <w:iCs/>
-          <w:color w:val="00B050"/>
-        </w:rPr>
-      </w:pPr>
-      <w:r>
-        <w:rPr>
-          <w:i/>
-          <w:iCs/>
-          <w:color w:val="00B050"/>
-        </w:rPr>
-        <w:t xml:space="preserve"> • La soupe ou le bouillon,</w:t>
-      </w:r>
-    </w:p>
-    <w:p>
-      <w:pPr>
-        <w:rPr>
-          <w:i/>
-          <w:iCs/>
-          <w:color w:val="00B050"/>
-        </w:rPr>
-      </w:pPr>
-      <w:r>
-        <w:rPr>
-          <w:i/>
-          <w:iCs/>
-          <w:color w:val="00B050"/>
-        </w:rPr>
-        <w:t xml:space="preserve"> • L’huile,</w:t>
-      </w:r>
-    </w:p>
-    <w:p>
-      <w:pPr>
-        <w:rPr>
-          <w:i/>
-          <w:iCs/>
-          <w:color w:val="00B050"/>
-        </w:rPr>
-      </w:pPr>
-      <w:r>
-        <w:rPr>
-          <w:i/>
-          <w:iCs/>
-          <w:color w:val="00B050"/>
-        </w:rPr>
-        <w:t xml:space="preserve"> • Les </w:t>
-      </w:r>
-      <w:proofErr w:type="spellStart"/>
-      <w:r>
-        <w:rPr>
-          <w:i/>
-          <w:iCs/>
-          <w:color w:val="00B050"/>
-        </w:rPr>
-        <w:t>toppings</w:t>
-      </w:r>
-      <w:proofErr w:type="spellEnd"/>
-      <w:r>
-        <w:rPr>
-          <w:i/>
-          <w:iCs/>
-          <w:color w:val="00B050"/>
-        </w:rPr>
-        <w:t xml:space="preserve"> – les accompagnements – qui s’adaptent avec le </w:t>
-      </w:r>
-      <w:proofErr w:type="spellStart"/>
-      <w:r>
-        <w:rPr>
-          <w:i/>
-          <w:iCs/>
-          <w:color w:val="00B050"/>
-        </w:rPr>
-        <w:t>ramen</w:t>
-      </w:r>
-      <w:proofErr w:type="spellEnd"/>
-      <w:r>
-        <w:rPr>
-          <w:i/>
-          <w:iCs/>
-          <w:color w:val="00B050"/>
-        </w:rPr>
-        <w:t>,</w:t>
-      </w:r>
-    </w:p>
-    <w:p>
-      <w:pPr>
-        <w:rPr>
-          <w:i/>
-          <w:iCs/>
-          <w:color w:val="00B050"/>
-        </w:rPr>
-      </w:pPr>
-      <w:r>
-        <w:rPr>
-          <w:i/>
-          <w:iCs/>
-          <w:color w:val="00B050"/>
-        </w:rPr>
-        <w:t xml:space="preserve"> • Le taré, une base salée dont le chef détient généralement le secret de fabrication.</w:t>
-      </w:r>
-    </w:p>
-    <w:p/>
-    <w:p>
-      <w:r>
-        <w:t xml:space="preserve">What </w:t>
-      </w:r>
-      <w:proofErr w:type="spellStart"/>
-      <w:r>
-        <w:t>is</w:t>
-      </w:r>
-      <w:proofErr w:type="spellEnd"/>
-      <w:r>
-        <w:t xml:space="preserve"> </w:t>
-      </w:r>
-      <w:proofErr w:type="spellStart"/>
-      <w:r>
-        <w:t>ramen</w:t>
-      </w:r>
-      <w:proofErr w:type="spellEnd"/>
-      <w:r>
-        <w:t xml:space="preserve">? </w:t>
-      </w:r>
-    </w:p>
-    <w:p>
-      <w:proofErr w:type="spellStart"/>
-      <w:r>
-        <w:t>Ramen</w:t>
-      </w:r>
-      <w:proofErr w:type="spellEnd"/>
-      <w:r>
-        <w:t xml:space="preserve"> </w:t>
-      </w:r>
-      <w:proofErr w:type="spellStart"/>
-      <w:r>
-        <w:t>is</w:t>
-      </w:r>
-      <w:proofErr w:type="spellEnd"/>
-      <w:r>
-        <w:t xml:space="preserve"> </w:t>
-      </w:r>
-      <w:proofErr w:type="spellStart"/>
-      <w:r>
-        <w:t>basically</w:t>
-      </w:r>
-      <w:proofErr w:type="spellEnd"/>
-      <w:r>
-        <w:t xml:space="preserve"> a </w:t>
-      </w:r>
-      <w:proofErr w:type="spellStart"/>
-      <w:r>
-        <w:t>dish</w:t>
-      </w:r>
-      <w:proofErr w:type="spellEnd"/>
-      <w:r>
-        <w:t xml:space="preserve"> of </w:t>
-      </w:r>
-      <w:proofErr w:type="spellStart"/>
-      <w:r>
-        <w:t>noodles</w:t>
-      </w:r>
-      <w:proofErr w:type="spellEnd"/>
-      <w:r>
-        <w:t xml:space="preserve">, </w:t>
-      </w:r>
-      <w:proofErr w:type="spellStart"/>
-      <w:r>
-        <w:t>accompanied</w:t>
-      </w:r>
-      <w:proofErr w:type="spellEnd"/>
-      <w:r>
-        <w:t xml:space="preserve"> by a </w:t>
-      </w:r>
-      <w:proofErr w:type="spellStart"/>
-      <w:r>
-        <w:t>soup</w:t>
-      </w:r>
-      <w:proofErr w:type="spellEnd"/>
-      <w:r>
-        <w:t xml:space="preserve"> </w:t>
-      </w:r>
-      <w:proofErr w:type="spellStart"/>
-      <w:r>
-        <w:t>that</w:t>
-      </w:r>
-      <w:proofErr w:type="spellEnd"/>
-      <w:r>
-        <w:t xml:space="preserve"> </w:t>
-      </w:r>
-      <w:proofErr w:type="spellStart"/>
-      <w:r>
-        <w:t>gives</w:t>
-      </w:r>
-      <w:proofErr w:type="spellEnd"/>
-      <w:r>
-        <w:t xml:space="preserve"> them </w:t>
-      </w:r>
-      <w:proofErr w:type="spellStart"/>
-      <w:r>
-        <w:t>flavour</w:t>
-      </w:r>
-      <w:proofErr w:type="spellEnd"/>
-      <w:r>
-        <w:t xml:space="preserve">. It </w:t>
-      </w:r>
-      <w:proofErr w:type="spellStart"/>
-      <w:r>
-        <w:t>is</w:t>
-      </w:r>
-      <w:proofErr w:type="spellEnd"/>
-      <w:r>
-        <w:t xml:space="preserve"> an essential part of </w:t>
-      </w:r>
-      <w:proofErr w:type="spellStart"/>
-      <w:r>
-        <w:t>Japanese</w:t>
-      </w:r>
-      <w:proofErr w:type="spellEnd"/>
-      <w:r>
-        <w:t xml:space="preserve"> </w:t>
-      </w:r>
-      <w:proofErr w:type="spellStart"/>
-      <w:r>
-        <w:t>gastronomy</w:t>
-      </w:r>
-      <w:proofErr w:type="spellEnd"/>
-      <w:r>
-        <w:t xml:space="preserve">, </w:t>
-      </w:r>
-      <w:proofErr w:type="spellStart"/>
-      <w:r>
-        <w:t>which</w:t>
-      </w:r>
-      <w:proofErr w:type="spellEnd"/>
-      <w:r>
-        <w:t xml:space="preserve"> has the </w:t>
-      </w:r>
-      <w:proofErr w:type="spellStart"/>
-      <w:r>
-        <w:t>particularity</w:t>
-      </w:r>
-      <w:proofErr w:type="spellEnd"/>
-      <w:r>
-        <w:t xml:space="preserve"> of </w:t>
-      </w:r>
-      <w:proofErr w:type="spellStart"/>
-      <w:r>
-        <w:t>being</w:t>
-      </w:r>
-      <w:proofErr w:type="spellEnd"/>
-      <w:r>
-        <w:t xml:space="preserve"> </w:t>
-      </w:r>
-      <w:proofErr w:type="spellStart"/>
-      <w:r>
-        <w:t>constantly</w:t>
-      </w:r>
-      <w:proofErr w:type="spellEnd"/>
-      <w:r>
-        <w:t xml:space="preserve"> </w:t>
-      </w:r>
-      <w:proofErr w:type="spellStart"/>
-      <w:r>
-        <w:t>renewed</w:t>
-      </w:r>
-      <w:proofErr w:type="spellEnd"/>
-      <w:r>
-        <w:t xml:space="preserve"> over the last few </w:t>
-      </w:r>
-      <w:proofErr w:type="spellStart"/>
-      <w:r>
-        <w:t>decades</w:t>
-      </w:r>
-      <w:proofErr w:type="spellEnd"/>
-      <w:r>
-        <w:t>.</w:t>
-      </w:r>
-    </w:p>
-    <w:p/>
-    <w:p>
-      <w:r>
-        <w:t xml:space="preserve">This </w:t>
-      </w:r>
-      <w:proofErr w:type="spellStart"/>
-      <w:r>
-        <w:t>popular</w:t>
-      </w:r>
-      <w:proofErr w:type="spellEnd"/>
-      <w:r>
-        <w:t xml:space="preserve"> </w:t>
-      </w:r>
-      <w:proofErr w:type="spellStart"/>
-      <w:r>
-        <w:t>dish</w:t>
-      </w:r>
-      <w:proofErr w:type="spellEnd"/>
-      <w:r>
-        <w:t xml:space="preserve">, </w:t>
-      </w:r>
-      <w:proofErr w:type="spellStart"/>
-      <w:r>
-        <w:t>which</w:t>
-      </w:r>
-      <w:proofErr w:type="spellEnd"/>
-      <w:r>
-        <w:t xml:space="preserve"> </w:t>
-      </w:r>
-      <w:proofErr w:type="spellStart"/>
-      <w:r>
-        <w:t>remains</w:t>
-      </w:r>
-      <w:proofErr w:type="spellEnd"/>
-      <w:r>
-        <w:t xml:space="preserve"> a simple and </w:t>
-      </w:r>
-      <w:proofErr w:type="spellStart"/>
-      <w:r>
-        <w:t>nutritious</w:t>
-      </w:r>
-      <w:proofErr w:type="spellEnd"/>
-      <w:r>
-        <w:t xml:space="preserve"> </w:t>
-      </w:r>
-      <w:proofErr w:type="spellStart"/>
-      <w:r>
-        <w:t>way</w:t>
-      </w:r>
-      <w:proofErr w:type="spellEnd"/>
-      <w:r>
-        <w:t xml:space="preserve"> of </w:t>
-      </w:r>
-      <w:proofErr w:type="spellStart"/>
-      <w:r>
-        <w:t>eating</w:t>
-      </w:r>
-      <w:proofErr w:type="spellEnd"/>
-      <w:r>
-        <w:t xml:space="preserve"> </w:t>
-      </w:r>
-      <w:proofErr w:type="spellStart"/>
-      <w:r>
-        <w:t>noodles</w:t>
-      </w:r>
-      <w:proofErr w:type="spellEnd"/>
-      <w:r>
-        <w:t xml:space="preserve">, </w:t>
-      </w:r>
-      <w:proofErr w:type="spellStart"/>
-      <w:r>
-        <w:t>was</w:t>
-      </w:r>
-      <w:proofErr w:type="spellEnd"/>
-      <w:r>
-        <w:t xml:space="preserve"> </w:t>
-      </w:r>
-      <w:proofErr w:type="spellStart"/>
-      <w:r>
-        <w:t>originally</w:t>
-      </w:r>
-      <w:proofErr w:type="spellEnd"/>
-      <w:r>
-        <w:t xml:space="preserve"> </w:t>
-      </w:r>
-      <w:proofErr w:type="spellStart"/>
-      <w:r>
-        <w:t>influenced</w:t>
-      </w:r>
-      <w:proofErr w:type="spellEnd"/>
-      <w:r>
-        <w:t xml:space="preserve"> by </w:t>
-      </w:r>
-      <w:proofErr w:type="spellStart"/>
-      <w:r>
-        <w:t>Chinese</w:t>
-      </w:r>
-      <w:proofErr w:type="spellEnd"/>
-      <w:r>
-        <w:t xml:space="preserve"> </w:t>
-      </w:r>
-      <w:proofErr w:type="spellStart"/>
-      <w:r>
-        <w:t>culinary</w:t>
-      </w:r>
-      <w:proofErr w:type="spellEnd"/>
-      <w:r>
-        <w:t xml:space="preserve"> traditions. It </w:t>
-      </w:r>
-      <w:proofErr w:type="spellStart"/>
-      <w:r>
-        <w:t>was</w:t>
-      </w:r>
-      <w:proofErr w:type="spellEnd"/>
-      <w:r>
-        <w:t xml:space="preserve"> </w:t>
-      </w:r>
-      <w:proofErr w:type="spellStart"/>
-      <w:r>
-        <w:t>eaten</w:t>
-      </w:r>
-      <w:proofErr w:type="spellEnd"/>
-      <w:r>
-        <w:t xml:space="preserve"> in the trading ports of Japan in the mid-19th century, </w:t>
-      </w:r>
-      <w:proofErr w:type="spellStart"/>
-      <w:r>
-        <w:t>prepared</w:t>
-      </w:r>
-      <w:proofErr w:type="spellEnd"/>
-      <w:r>
-        <w:t xml:space="preserve"> by </w:t>
-      </w:r>
-      <w:proofErr w:type="spellStart"/>
-      <w:r>
-        <w:t>Chinese</w:t>
-      </w:r>
-      <w:proofErr w:type="spellEnd"/>
-      <w:r>
-        <w:t xml:space="preserve"> who </w:t>
-      </w:r>
-      <w:proofErr w:type="spellStart"/>
-      <w:r>
-        <w:t>worked</w:t>
-      </w:r>
-      <w:proofErr w:type="spellEnd"/>
-      <w:r>
-        <w:t xml:space="preserve"> as dockers or </w:t>
-      </w:r>
-      <w:proofErr w:type="spellStart"/>
-      <w:r>
-        <w:t>cooks</w:t>
-      </w:r>
-      <w:proofErr w:type="spellEnd"/>
-      <w:r>
-        <w:t xml:space="preserve"> at the time. At the </w:t>
-      </w:r>
-      <w:proofErr w:type="spellStart"/>
-      <w:r>
-        <w:t>beginning</w:t>
-      </w:r>
-      <w:proofErr w:type="spellEnd"/>
-      <w:r>
-        <w:t xml:space="preserve"> of the 20th century, by </w:t>
-      </w:r>
-      <w:proofErr w:type="spellStart"/>
-      <w:r>
-        <w:t>adding</w:t>
-      </w:r>
-      <w:proofErr w:type="spellEnd"/>
-      <w:r>
-        <w:t xml:space="preserve"> </w:t>
-      </w:r>
-      <w:proofErr w:type="spellStart"/>
-      <w:r>
-        <w:t>soy</w:t>
-      </w:r>
-      <w:proofErr w:type="spellEnd"/>
-      <w:r>
-        <w:t xml:space="preserve"> sauce and dashi, the </w:t>
-      </w:r>
-      <w:proofErr w:type="spellStart"/>
-      <w:r>
-        <w:t>Japanese</w:t>
-      </w:r>
-      <w:proofErr w:type="spellEnd"/>
-      <w:r>
-        <w:t xml:space="preserve"> </w:t>
-      </w:r>
-      <w:proofErr w:type="spellStart"/>
-      <w:r>
-        <w:t>created</w:t>
-      </w:r>
-      <w:proofErr w:type="spellEnd"/>
-      <w:r>
-        <w:t xml:space="preserve"> </w:t>
-      </w:r>
-      <w:proofErr w:type="spellStart"/>
-      <w:r>
-        <w:t>ramen</w:t>
-      </w:r>
-      <w:proofErr w:type="spellEnd"/>
-      <w:r>
-        <w:t xml:space="preserve">, </w:t>
-      </w:r>
-      <w:proofErr w:type="spellStart"/>
-      <w:r>
-        <w:t>which</w:t>
-      </w:r>
-      <w:proofErr w:type="spellEnd"/>
-      <w:r>
-        <w:t xml:space="preserve"> </w:t>
-      </w:r>
-      <w:proofErr w:type="spellStart"/>
-      <w:r>
-        <w:t>quickly</w:t>
-      </w:r>
-      <w:proofErr w:type="spellEnd"/>
-      <w:r>
-        <w:t xml:space="preserve"> </w:t>
-      </w:r>
-      <w:proofErr w:type="spellStart"/>
-      <w:r>
-        <w:t>became</w:t>
-      </w:r>
-      <w:proofErr w:type="spellEnd"/>
-      <w:r>
-        <w:t xml:space="preserve"> </w:t>
-      </w:r>
-      <w:proofErr w:type="spellStart"/>
-      <w:r>
-        <w:t>popular</w:t>
-      </w:r>
-      <w:proofErr w:type="spellEnd"/>
-      <w:r>
-        <w:t xml:space="preserve">. After the Second World </w:t>
-      </w:r>
-      <w:proofErr w:type="spellStart"/>
-      <w:r>
-        <w:t>War</w:t>
-      </w:r>
-      <w:proofErr w:type="spellEnd"/>
-      <w:r>
-        <w:t xml:space="preserve">, in a </w:t>
-      </w:r>
-      <w:proofErr w:type="spellStart"/>
-      <w:r>
-        <w:t>quest</w:t>
-      </w:r>
-      <w:proofErr w:type="spellEnd"/>
-      <w:r>
-        <w:t xml:space="preserve"> for </w:t>
-      </w:r>
-      <w:proofErr w:type="spellStart"/>
-      <w:r>
-        <w:t>renewal</w:t>
-      </w:r>
-      <w:proofErr w:type="spellEnd"/>
-      <w:r>
-        <w:t xml:space="preserve"> and with the </w:t>
-      </w:r>
-      <w:proofErr w:type="spellStart"/>
-      <w:r>
-        <w:t>advent</w:t>
-      </w:r>
-      <w:proofErr w:type="spellEnd"/>
-      <w:r>
-        <w:t xml:space="preserve"> of instant </w:t>
-      </w:r>
-      <w:proofErr w:type="spellStart"/>
-      <w:r>
-        <w:t>noodles</w:t>
-      </w:r>
-      <w:proofErr w:type="spellEnd"/>
-      <w:r>
-        <w:t xml:space="preserve">, </w:t>
-      </w:r>
-      <w:proofErr w:type="spellStart"/>
-      <w:r>
-        <w:t>ramen</w:t>
-      </w:r>
-      <w:proofErr w:type="spellEnd"/>
-      <w:r>
-        <w:t xml:space="preserve"> </w:t>
-      </w:r>
-      <w:proofErr w:type="spellStart"/>
-      <w:r>
-        <w:t>became</w:t>
-      </w:r>
-      <w:proofErr w:type="spellEnd"/>
-      <w:r>
-        <w:t xml:space="preserve"> a real </w:t>
-      </w:r>
-      <w:proofErr w:type="spellStart"/>
-      <w:r>
-        <w:t>success</w:t>
-      </w:r>
-      <w:proofErr w:type="spellEnd"/>
-      <w:r>
-        <w:t xml:space="preserve"> and spread to the </w:t>
-      </w:r>
-      <w:proofErr w:type="spellStart"/>
-      <w:r>
-        <w:t>Japanese</w:t>
-      </w:r>
-      <w:proofErr w:type="spellEnd"/>
-      <w:r>
-        <w:t xml:space="preserve"> </w:t>
-      </w:r>
-      <w:proofErr w:type="spellStart"/>
-      <w:r>
-        <w:t>islands</w:t>
-      </w:r>
-      <w:proofErr w:type="spellEnd"/>
-      <w:r>
-        <w:t xml:space="preserve">. From </w:t>
-      </w:r>
-      <w:proofErr w:type="spellStart"/>
-      <w:r>
-        <w:t>then</w:t>
-      </w:r>
-      <w:proofErr w:type="spellEnd"/>
-      <w:r>
-        <w:t xml:space="preserve"> on, </w:t>
-      </w:r>
-      <w:proofErr w:type="spellStart"/>
-      <w:r>
-        <w:t>there</w:t>
-      </w:r>
-      <w:proofErr w:type="spellEnd"/>
-      <w:r>
-        <w:t xml:space="preserve"> </w:t>
-      </w:r>
-      <w:proofErr w:type="spellStart"/>
-      <w:r>
-        <w:t>was</w:t>
-      </w:r>
-      <w:proofErr w:type="spellEnd"/>
-      <w:r>
-        <w:t xml:space="preserve"> a </w:t>
-      </w:r>
-      <w:proofErr w:type="spellStart"/>
-      <w:r>
-        <w:t>wide</w:t>
-      </w:r>
-      <w:proofErr w:type="spellEnd"/>
-      <w:r>
-        <w:t xml:space="preserve"> </w:t>
-      </w:r>
-      <w:proofErr w:type="spellStart"/>
-      <w:r>
-        <w:t>variety</w:t>
-      </w:r>
-      <w:proofErr w:type="spellEnd"/>
-      <w:r>
-        <w:t xml:space="preserve"> of </w:t>
-      </w:r>
-      <w:proofErr w:type="spellStart"/>
-      <w:r>
-        <w:t>ramen</w:t>
-      </w:r>
-      <w:proofErr w:type="spellEnd"/>
-      <w:r>
-        <w:t xml:space="preserve"> and the </w:t>
-      </w:r>
-      <w:proofErr w:type="spellStart"/>
-      <w:r>
-        <w:t>ingredients</w:t>
-      </w:r>
-      <w:proofErr w:type="spellEnd"/>
-      <w:r>
-        <w:t xml:space="preserve"> </w:t>
-      </w:r>
-      <w:proofErr w:type="spellStart"/>
-      <w:r>
-        <w:t>were</w:t>
-      </w:r>
-      <w:proofErr w:type="spellEnd"/>
-      <w:r>
-        <w:t xml:space="preserve"> many and original, </w:t>
-      </w:r>
-      <w:proofErr w:type="spellStart"/>
-      <w:r>
-        <w:t>depending</w:t>
-      </w:r>
-      <w:proofErr w:type="spellEnd"/>
-      <w:r>
-        <w:t xml:space="preserve"> on the </w:t>
-      </w:r>
-      <w:proofErr w:type="spellStart"/>
-      <w:r>
-        <w:t>season</w:t>
-      </w:r>
-      <w:proofErr w:type="spellEnd"/>
-      <w:r>
-        <w:t xml:space="preserve"> and the </w:t>
-      </w:r>
-      <w:proofErr w:type="spellStart"/>
-      <w:r>
-        <w:t>region</w:t>
-      </w:r>
-      <w:proofErr w:type="spellEnd"/>
-      <w:r>
-        <w:t xml:space="preserve">, but </w:t>
-      </w:r>
-      <w:proofErr w:type="spellStart"/>
-      <w:r>
-        <w:t>also</w:t>
-      </w:r>
-      <w:proofErr w:type="spellEnd"/>
-      <w:r>
-        <w:t xml:space="preserve"> on the </w:t>
-      </w:r>
-      <w:proofErr w:type="spellStart"/>
-      <w:r>
-        <w:t>meats</w:t>
-      </w:r>
-      <w:proofErr w:type="spellEnd"/>
-      <w:r>
-        <w:t xml:space="preserve"> </w:t>
-      </w:r>
-      <w:proofErr w:type="spellStart"/>
-      <w:r>
-        <w:t>used</w:t>
-      </w:r>
-      <w:proofErr w:type="spellEnd"/>
-      <w:r>
-        <w:t xml:space="preserve">. This </w:t>
-      </w:r>
-      <w:proofErr w:type="spellStart"/>
-      <w:r>
-        <w:t>diversity</w:t>
-      </w:r>
-      <w:proofErr w:type="spellEnd"/>
-      <w:r>
-        <w:t xml:space="preserve"> and </w:t>
-      </w:r>
-      <w:proofErr w:type="spellStart"/>
-      <w:r>
-        <w:t>craze</w:t>
-      </w:r>
-      <w:proofErr w:type="spellEnd"/>
-      <w:r>
-        <w:t xml:space="preserve"> </w:t>
-      </w:r>
-      <w:proofErr w:type="spellStart"/>
-      <w:r>
-        <w:t>around</w:t>
-      </w:r>
-      <w:proofErr w:type="spellEnd"/>
-      <w:r>
-        <w:t xml:space="preserve"> </w:t>
-      </w:r>
-      <w:proofErr w:type="spellStart"/>
-      <w:r>
-        <w:t>ramen</w:t>
-      </w:r>
-      <w:proofErr w:type="spellEnd"/>
-      <w:r>
-        <w:t xml:space="preserve"> has </w:t>
-      </w:r>
-      <w:proofErr w:type="spellStart"/>
-      <w:r>
-        <w:t>given</w:t>
-      </w:r>
-      <w:proofErr w:type="spellEnd"/>
-      <w:r>
-        <w:t xml:space="preserve"> </w:t>
-      </w:r>
-      <w:proofErr w:type="spellStart"/>
-      <w:r>
-        <w:t>rise</w:t>
-      </w:r>
-      <w:proofErr w:type="spellEnd"/>
-      <w:r>
-        <w:t xml:space="preserve"> to a permanent national </w:t>
-      </w:r>
-      <w:proofErr w:type="spellStart"/>
-      <w:r>
-        <w:t>competition</w:t>
-      </w:r>
-      <w:proofErr w:type="spellEnd"/>
-      <w:r>
-        <w:t xml:space="preserve">, </w:t>
-      </w:r>
-      <w:proofErr w:type="spellStart"/>
-      <w:r>
-        <w:t>always</w:t>
-      </w:r>
-      <w:proofErr w:type="spellEnd"/>
-      <w:r>
-        <w:t xml:space="preserve"> positive, </w:t>
-      </w:r>
-      <w:proofErr w:type="spellStart"/>
-      <w:r>
-        <w:t>which</w:t>
-      </w:r>
-      <w:proofErr w:type="spellEnd"/>
-      <w:r>
-        <w:t xml:space="preserve"> </w:t>
-      </w:r>
-      <w:proofErr w:type="spellStart"/>
-      <w:r>
-        <w:t>favours</w:t>
-      </w:r>
-      <w:proofErr w:type="spellEnd"/>
-      <w:r>
-        <w:t xml:space="preserve"> "</w:t>
-      </w:r>
-      <w:proofErr w:type="spellStart"/>
-      <w:r>
-        <w:t>kodawari</w:t>
-      </w:r>
-      <w:proofErr w:type="spellEnd"/>
-      <w:r>
-        <w:t xml:space="preserve">", the attention to </w:t>
-      </w:r>
-      <w:proofErr w:type="spellStart"/>
-      <w:r>
-        <w:t>detail</w:t>
-      </w:r>
-      <w:proofErr w:type="spellEnd"/>
-      <w:r>
-        <w:t xml:space="preserve"> </w:t>
-      </w:r>
-      <w:proofErr w:type="spellStart"/>
-      <w:r>
-        <w:t>that</w:t>
-      </w:r>
-      <w:proofErr w:type="spellEnd"/>
-      <w:r>
-        <w:t xml:space="preserve"> </w:t>
-      </w:r>
-      <w:proofErr w:type="spellStart"/>
-      <w:r>
-        <w:t>makes</w:t>
-      </w:r>
-      <w:proofErr w:type="spellEnd"/>
-      <w:r>
-        <w:t xml:space="preserve"> the </w:t>
-      </w:r>
-      <w:proofErr w:type="spellStart"/>
-      <w:r>
-        <w:t>difference</w:t>
-      </w:r>
-      <w:proofErr w:type="spellEnd"/>
-      <w:r>
-        <w:t xml:space="preserve"> in the composition and </w:t>
-      </w:r>
-      <w:proofErr w:type="spellStart"/>
-      <w:r>
-        <w:t>creation</w:t>
-      </w:r>
-      <w:proofErr w:type="spellEnd"/>
-      <w:r>
-        <w:t xml:space="preserve"> of a </w:t>
-      </w:r>
-      <w:proofErr w:type="spellStart"/>
-      <w:r>
-        <w:t>ramen</w:t>
-      </w:r>
-      <w:proofErr w:type="spellEnd"/>
-      <w:r>
-        <w:t>.</w:t>
-      </w:r>
-    </w:p>
-    <w:p>
-      <w:proofErr w:type="spellStart"/>
-      <w:r>
-        <w:t>Ramen</w:t>
-      </w:r>
-      <w:proofErr w:type="spellEnd"/>
-      <w:r>
-        <w:t xml:space="preserve"> </w:t>
-      </w:r>
-      <w:proofErr w:type="spellStart"/>
-      <w:r>
-        <w:t>is</w:t>
-      </w:r>
-      <w:proofErr w:type="spellEnd"/>
-      <w:r>
-        <w:t xml:space="preserve"> </w:t>
-      </w:r>
-      <w:proofErr w:type="spellStart"/>
-      <w:r>
-        <w:t>composed</w:t>
-      </w:r>
-      <w:proofErr w:type="spellEnd"/>
-      <w:r>
-        <w:t xml:space="preserve"> of five </w:t>
-      </w:r>
-      <w:proofErr w:type="spellStart"/>
-      <w:r>
-        <w:t>elements</w:t>
-      </w:r>
-      <w:proofErr w:type="spellEnd"/>
-      <w:r>
-        <w:t>:</w:t>
-      </w:r>
-    </w:p>
-    <w:p>
-      <w:r>
-        <w:t xml:space="preserve"> - The </w:t>
-      </w:r>
-      <w:proofErr w:type="spellStart"/>
-      <w:r>
-        <w:t>noodles</w:t>
-      </w:r>
-      <w:proofErr w:type="spellEnd"/>
-      <w:r>
-        <w:t>,</w:t>
-      </w:r>
-    </w:p>
-    <w:p>
-      <w:r>
-        <w:t xml:space="preserve"> - The </w:t>
-      </w:r>
-      <w:proofErr w:type="spellStart"/>
-      <w:r>
-        <w:t>soup</w:t>
-      </w:r>
-      <w:proofErr w:type="spellEnd"/>
-      <w:r>
-        <w:t xml:space="preserve"> or </w:t>
-      </w:r>
-      <w:proofErr w:type="spellStart"/>
-      <w:r>
-        <w:t>broth</w:t>
-      </w:r>
-      <w:proofErr w:type="spellEnd"/>
-      <w:r>
-        <w:t>,</w:t>
-      </w:r>
-    </w:p>
-    <w:p>
-      <w:r>
-        <w:t xml:space="preserve"> - The </w:t>
-      </w:r>
-      <w:proofErr w:type="spellStart"/>
-      <w:r>
-        <w:t>oil</w:t>
-      </w:r>
-      <w:proofErr w:type="spellEnd"/>
-      <w:r>
-        <w:t>,</w:t>
-      </w:r>
-    </w:p>
-    <w:p>
-      <w:r>
-        <w:t xml:space="preserve"> - The </w:t>
-      </w:r>
-      <w:proofErr w:type="spellStart"/>
-      <w:r>
-        <w:t>toppings</w:t>
-      </w:r>
-      <w:proofErr w:type="spellEnd"/>
-      <w:r>
-        <w:t xml:space="preserve"> - the </w:t>
-      </w:r>
-      <w:proofErr w:type="spellStart"/>
-      <w:r>
-        <w:t>accompaniments</w:t>
-      </w:r>
-      <w:proofErr w:type="spellEnd"/>
-      <w:r>
-        <w:t xml:space="preserve"> - </w:t>
-      </w:r>
-      <w:proofErr w:type="spellStart"/>
-      <w:r>
-        <w:t>that</w:t>
-      </w:r>
-      <w:proofErr w:type="spellEnd"/>
-      <w:r>
-        <w:t xml:space="preserve"> go with the </w:t>
-      </w:r>
-      <w:proofErr w:type="spellStart"/>
-      <w:r>
-        <w:t>ramen</w:t>
-      </w:r>
-      <w:proofErr w:type="spellEnd"/>
-      <w:r>
-        <w:t>,</w:t>
-      </w:r>
-    </w:p>
-    <w:p>
-      <w:r>
         <w:t xml:space="preserve"> - The taré, a </w:t>
       </w:r>
       <w:proofErr w:type="spellStart"/>
@@ -7203,7 +7453,7 @@
           <w:numId w:val="2"/>
         </w:numPr>
       </w:pPr>
-      <w:hyperlink r:id="rId22" w:history="1">
+      <w:hyperlink r:id="rId22" w:anchor=":~:text=Mais%20qu'est%2Dce%20qu,sans%20cesse%20depuis%20quelques%20d%C3%A9cennies" w:history="1">
         <w:r>
           <w:rPr>
             <w:rStyle w:val="Lienhypertexte"/>

</xml_diff>

<commit_message>
maj CSS, revu texte, liaisons, barre de scroll, conclusion ecrite, finalisation du 1er media query
</commit_message>
<xml_diff>
--- a/_vracs/texte fr-angl.docx
+++ b/_vracs/texte fr-angl.docx
@@ -114,25 +114,7 @@
           <w:iCs/>
           <w:color w:val="00B050"/>
         </w:rPr>
-        <w:t xml:space="preserve"> je suis le petit bonhomme sur </w:t>
-      </w:r>
-      <w:proofErr w:type="spellStart"/>
-      <w:r>
-        <w:rPr>
-          <w:i/>
-          <w:iCs/>
-          <w:color w:val="00B050"/>
-        </w:rPr>
-        <w:t>la</w:t>
-      </w:r>
-      <w:proofErr w:type="spellEnd"/>
-      <w:r>
-        <w:rPr>
-          <w:i/>
-          <w:iCs/>
-          <w:color w:val="00B050"/>
-        </w:rPr>
-        <w:t xml:space="preserve"> droite de ton écran ! J</w:t>
+        <w:t xml:space="preserve"> je suis le petit bonhomme sur la droite de ton écran ! J</w:t>
       </w:r>
       <w:r>
         <w:rPr>
@@ -298,10 +280,7 @@
       </w:r>
       <w:proofErr w:type="spellEnd"/>
       <w:r>
-        <w:t>.</w:t>
-      </w:r>
-      <w:r>
-        <w:t xml:space="preserve"> </w:t>
+        <w:t xml:space="preserve">. </w:t>
       </w:r>
       <w:r>
         <w:t xml:space="preserve">Let me </w:t>
@@ -678,6 +657,122 @@
     <w:p>
       <w:pPr>
         <w:rPr>
+          <w:color w:val="00B050"/>
+        </w:rPr>
+      </w:pPr>
+      <w:r>
+        <w:rPr>
+          <w:color w:val="00B050"/>
+        </w:rPr>
+        <w:t>Il y a un medley de haiku avec leur description dans l’encadré rose en haut à gauche de ton écran. N’hésite pas à cliquer sur le bouton !</w:t>
+      </w:r>
+    </w:p>
+    <w:p>
+      <w:pPr>
+        <w:rPr>
+          <w:color w:val="00B050"/>
+        </w:rPr>
+      </w:pPr>
+    </w:p>
+    <w:p>
+      <w:r>
+        <w:t xml:space="preserve">There </w:t>
+      </w:r>
+      <w:proofErr w:type="spellStart"/>
+      <w:r>
+        <w:t>is</w:t>
+      </w:r>
+      <w:proofErr w:type="spellEnd"/>
+      <w:r>
+        <w:t xml:space="preserve"> a haiku medley with </w:t>
+      </w:r>
+      <w:proofErr w:type="spellStart"/>
+      <w:r>
+        <w:t>their</w:t>
+      </w:r>
+      <w:proofErr w:type="spellEnd"/>
+      <w:r>
+        <w:t xml:space="preserve"> description </w:t>
+      </w:r>
+      <w:r>
+        <w:t xml:space="preserve">and the </w:t>
+      </w:r>
+      <w:proofErr w:type="spellStart"/>
+      <w:r>
+        <w:t>name</w:t>
+      </w:r>
+      <w:proofErr w:type="spellEnd"/>
+      <w:r>
+        <w:t xml:space="preserve"> of the </w:t>
+      </w:r>
+      <w:proofErr w:type="spellStart"/>
+      <w:r>
+        <w:t>author</w:t>
+      </w:r>
+      <w:proofErr w:type="spellEnd"/>
+      <w:r>
+        <w:t xml:space="preserve"> (</w:t>
+      </w:r>
+      <w:proofErr w:type="spellStart"/>
+      <w:r>
+        <w:t>haijin</w:t>
+      </w:r>
+      <w:proofErr w:type="spellEnd"/>
+      <w:r>
+        <w:t>)</w:t>
+      </w:r>
+      <w:r>
+        <w:t xml:space="preserve"> </w:t>
+      </w:r>
+      <w:r>
+        <w:t xml:space="preserve">in the </w:t>
+      </w:r>
+      <w:proofErr w:type="spellStart"/>
+      <w:r>
+        <w:t>pink</w:t>
+      </w:r>
+      <w:proofErr w:type="spellEnd"/>
+      <w:r>
+        <w:t xml:space="preserve"> box at the top </w:t>
+      </w:r>
+      <w:proofErr w:type="spellStart"/>
+      <w:r>
+        <w:t>left</w:t>
+      </w:r>
+      <w:proofErr w:type="spellEnd"/>
+      <w:r>
+        <w:t xml:space="preserve"> of your screen. Don</w:t>
+      </w:r>
+      <w:r>
+        <w:t>’</w:t>
+      </w:r>
+      <w:r>
+        <w:t xml:space="preserve">t </w:t>
+      </w:r>
+      <w:proofErr w:type="spellStart"/>
+      <w:r>
+        <w:t>hesitate</w:t>
+      </w:r>
+      <w:proofErr w:type="spellEnd"/>
+      <w:r>
+        <w:t xml:space="preserve"> to click on the </w:t>
+      </w:r>
+      <w:proofErr w:type="spellStart"/>
+      <w:r>
+        <w:t>button</w:t>
+      </w:r>
+      <w:proofErr w:type="spellEnd"/>
+      <w:r>
+        <w:t xml:space="preserve"> </w:t>
+      </w:r>
+      <w:r>
+        <w:t>!</w:t>
+      </w:r>
+    </w:p>
+    <w:p/>
+    <w:p>
+      <w:pPr>
+        <w:rPr>
           <w:i/>
           <w:iCs/>
           <w:color w:val="00B050"/>
@@ -795,6 +890,7 @@
           <w:color w:val="00B050"/>
           <w:shd w:val="clear" w:color="auto" w:fill="FFFFFF"/>
         </w:rPr>
+        <w:lastRenderedPageBreak/>
         <w:t>Pluie de printemps</w:t>
       </w:r>
       <w:r>
@@ -989,6 +1085,148 @@
         <w:t xml:space="preserve"> na-ri (5) =&gt; D’un petit manteau.</w:t>
       </w:r>
     </w:p>
+    <w:p>
+      <w:pPr>
+        <w:rPr>
+          <w:i/>
+          <w:iCs/>
+          <w:color w:val="00B050"/>
+        </w:rPr>
+      </w:pPr>
+    </w:p>
+    <w:p>
+      <w:pPr>
+        <w:rPr>
+          <w:i/>
+          <w:iCs/>
+          <w:color w:val="00B050"/>
+        </w:rPr>
+      </w:pPr>
+      <w:r>
+        <w:rPr>
+          <w:i/>
+          <w:iCs/>
+          <w:color w:val="00B050"/>
+        </w:rPr>
+        <w:t>Un haiku</w:t>
+      </w:r>
+      <w:r>
+        <w:rPr>
+          <w:i/>
+          <w:iCs/>
+          <w:color w:val="00B050"/>
+        </w:rPr>
+        <w:t xml:space="preserve"> doit avoir comme thème principal une saison dont il évoque la présence de façon implicite ou explicite</w:t>
+      </w:r>
+      <w:r>
+        <w:rPr>
+          <w:i/>
+          <w:iCs/>
+          <w:color w:val="00B050"/>
+        </w:rPr>
+        <w:t>, mais on doit finir par comprendre le thème.</w:t>
+      </w:r>
+    </w:p>
+    <w:p>
+      <w:pPr>
+        <w:rPr>
+          <w:i/>
+          <w:iCs/>
+          <w:color w:val="00B050"/>
+        </w:rPr>
+      </w:pPr>
+      <w:r>
+        <w:rPr>
+          <w:i/>
+          <w:iCs/>
+          <w:color w:val="00B050"/>
+        </w:rPr>
+        <w:t>Le</w:t>
+      </w:r>
+      <w:r>
+        <w:rPr>
+          <w:i/>
+          <w:iCs/>
+          <w:color w:val="00B050"/>
+        </w:rPr>
+        <w:t xml:space="preserve"> </w:t>
+      </w:r>
+      <w:proofErr w:type="spellStart"/>
+      <w:r>
+        <w:rPr>
+          <w:i/>
+          <w:iCs/>
+          <w:color w:val="00B050"/>
+        </w:rPr>
+        <w:t>haijin</w:t>
+      </w:r>
+      <w:proofErr w:type="spellEnd"/>
+      <w:r>
+        <w:rPr>
+          <w:i/>
+          <w:iCs/>
+          <w:color w:val="00B050"/>
+        </w:rPr>
+        <w:t xml:space="preserve"> </w:t>
+      </w:r>
+      <w:r>
+        <w:rPr>
+          <w:i/>
+          <w:iCs/>
+          <w:color w:val="00B050"/>
+        </w:rPr>
+        <w:t xml:space="preserve">(le </w:t>
+      </w:r>
+      <w:r>
+        <w:rPr>
+          <w:i/>
+          <w:iCs/>
+          <w:color w:val="00B050"/>
+        </w:rPr>
+        <w:t>poète</w:t>
+      </w:r>
+      <w:r>
+        <w:rPr>
+          <w:i/>
+          <w:iCs/>
+          <w:color w:val="00B050"/>
+        </w:rPr>
+        <w:t>)</w:t>
+      </w:r>
+      <w:r>
+        <w:rPr>
+          <w:i/>
+          <w:iCs/>
+          <w:color w:val="00B050"/>
+        </w:rPr>
+        <w:t>, à travers ce court texte, tente de saisir un moment du quotidien. Il ne donne pas libre expression à ses sentiments, mais cherche à éveiller une sensibilité à l'aide d'une réalité (souvent associée au monde naturel) qui peut paraître banale aux yeux du lecteur.</w:t>
+      </w:r>
+    </w:p>
+    <w:p>
+      <w:pPr>
+        <w:rPr>
+          <w:i/>
+          <w:iCs/>
+          <w:color w:val="00B050"/>
+        </w:rPr>
+      </w:pPr>
+      <w:r>
+        <w:rPr>
+          <w:i/>
+          <w:iCs/>
+          <w:color w:val="00B050"/>
+        </w:rPr>
+        <w:t>Enfin, l</w:t>
+      </w:r>
+      <w:r>
+        <w:rPr>
+          <w:i/>
+          <w:iCs/>
+          <w:color w:val="00B050"/>
+        </w:rPr>
+        <w:t>a syntaxe d'un haïku doit être simple.</w:t>
+      </w:r>
+    </w:p>
     <w:p/>
     <w:p>
       <w:r>
@@ -1609,6 +1847,283 @@
       <w:proofErr w:type="spellEnd"/>
       <w:r>
         <w:t>.</w:t>
+      </w:r>
+    </w:p>
+    <w:p/>
+    <w:p>
+      <w:r>
+        <w:t xml:space="preserve">A haiku must have as </w:t>
+      </w:r>
+      <w:proofErr w:type="spellStart"/>
+      <w:r>
+        <w:t>its</w:t>
+      </w:r>
+      <w:proofErr w:type="spellEnd"/>
+      <w:r>
+        <w:t xml:space="preserve"> main </w:t>
+      </w:r>
+      <w:proofErr w:type="spellStart"/>
+      <w:r>
+        <w:t>theme</w:t>
+      </w:r>
+      <w:proofErr w:type="spellEnd"/>
+      <w:r>
+        <w:t xml:space="preserve"> a </w:t>
+      </w:r>
+      <w:proofErr w:type="spellStart"/>
+      <w:r>
+        <w:t>season</w:t>
+      </w:r>
+      <w:proofErr w:type="spellEnd"/>
+      <w:r>
+        <w:t xml:space="preserve"> of </w:t>
+      </w:r>
+      <w:proofErr w:type="spellStart"/>
+      <w:r>
+        <w:t>which</w:t>
+      </w:r>
+      <w:proofErr w:type="spellEnd"/>
+      <w:r>
+        <w:t xml:space="preserve"> </w:t>
+      </w:r>
+      <w:proofErr w:type="spellStart"/>
+      <w:r>
+        <w:t>it</w:t>
+      </w:r>
+      <w:proofErr w:type="spellEnd"/>
+      <w:r>
+        <w:t xml:space="preserve"> </w:t>
+      </w:r>
+      <w:proofErr w:type="spellStart"/>
+      <w:r>
+        <w:t>evokes</w:t>
+      </w:r>
+      <w:proofErr w:type="spellEnd"/>
+      <w:r>
+        <w:t xml:space="preserve"> the </w:t>
+      </w:r>
+      <w:proofErr w:type="spellStart"/>
+      <w:r>
+        <w:t>presence</w:t>
+      </w:r>
+      <w:proofErr w:type="spellEnd"/>
+      <w:r>
+        <w:t xml:space="preserve"> in an </w:t>
+      </w:r>
+      <w:proofErr w:type="spellStart"/>
+      <w:r>
+        <w:t>implicit</w:t>
+      </w:r>
+      <w:proofErr w:type="spellEnd"/>
+      <w:r>
+        <w:t xml:space="preserve"> or explicit </w:t>
+      </w:r>
+      <w:proofErr w:type="spellStart"/>
+      <w:r>
+        <w:t>way</w:t>
+      </w:r>
+      <w:proofErr w:type="spellEnd"/>
+      <w:r>
+        <w:t xml:space="preserve">, but one must end up </w:t>
+      </w:r>
+      <w:proofErr w:type="spellStart"/>
+      <w:r>
+        <w:t>understanding</w:t>
+      </w:r>
+      <w:proofErr w:type="spellEnd"/>
+      <w:r>
+        <w:t xml:space="preserve"> the </w:t>
+      </w:r>
+      <w:proofErr w:type="spellStart"/>
+      <w:r>
+        <w:t>theme</w:t>
+      </w:r>
+      <w:proofErr w:type="spellEnd"/>
+      <w:r>
+        <w:t>.</w:t>
+      </w:r>
+    </w:p>
+    <w:p>
+      <w:r>
+        <w:t xml:space="preserve">The </w:t>
+      </w:r>
+      <w:proofErr w:type="spellStart"/>
+      <w:r>
+        <w:t>haijin</w:t>
+      </w:r>
+      <w:proofErr w:type="spellEnd"/>
+      <w:r>
+        <w:t xml:space="preserve"> (the </w:t>
+      </w:r>
+      <w:proofErr w:type="spellStart"/>
+      <w:r>
+        <w:t>poet</w:t>
+      </w:r>
+      <w:proofErr w:type="spellEnd"/>
+      <w:r>
+        <w:t xml:space="preserve">), </w:t>
+      </w:r>
+      <w:proofErr w:type="spellStart"/>
+      <w:r>
+        <w:t>through</w:t>
+      </w:r>
+      <w:proofErr w:type="spellEnd"/>
+      <w:r>
+        <w:t xml:space="preserve"> </w:t>
+      </w:r>
+      <w:proofErr w:type="spellStart"/>
+      <w:r>
+        <w:t>this</w:t>
+      </w:r>
+      <w:proofErr w:type="spellEnd"/>
+      <w:r>
+        <w:t xml:space="preserve"> short text, tries to capture a moment of </w:t>
+      </w:r>
+      <w:proofErr w:type="spellStart"/>
+      <w:r>
+        <w:t>everyday</w:t>
+      </w:r>
+      <w:proofErr w:type="spellEnd"/>
+      <w:r>
+        <w:t xml:space="preserve"> life. He </w:t>
+      </w:r>
+      <w:proofErr w:type="spellStart"/>
+      <w:r>
+        <w:t>does</w:t>
+      </w:r>
+      <w:proofErr w:type="spellEnd"/>
+      <w:r>
+        <w:t xml:space="preserve"> not </w:t>
+      </w:r>
+      <w:proofErr w:type="spellStart"/>
+      <w:r>
+        <w:t>give</w:t>
+      </w:r>
+      <w:proofErr w:type="spellEnd"/>
+      <w:r>
+        <w:t xml:space="preserve"> free expression to </w:t>
+      </w:r>
+      <w:proofErr w:type="spellStart"/>
+      <w:r>
+        <w:t>his</w:t>
+      </w:r>
+      <w:proofErr w:type="spellEnd"/>
+      <w:r>
+        <w:t xml:space="preserve"> feelings, but </w:t>
+      </w:r>
+      <w:proofErr w:type="spellStart"/>
+      <w:r>
+        <w:t>seeks</w:t>
+      </w:r>
+      <w:proofErr w:type="spellEnd"/>
+      <w:r>
+        <w:t xml:space="preserve"> to </w:t>
+      </w:r>
+      <w:proofErr w:type="spellStart"/>
+      <w:r>
+        <w:t>awaken</w:t>
+      </w:r>
+      <w:proofErr w:type="spellEnd"/>
+      <w:r>
+        <w:t xml:space="preserve"> a </w:t>
+      </w:r>
+      <w:proofErr w:type="spellStart"/>
+      <w:r>
+        <w:t>sensitivity</w:t>
+      </w:r>
+      <w:proofErr w:type="spellEnd"/>
+      <w:r>
+        <w:t xml:space="preserve"> with the help of a reality (</w:t>
+      </w:r>
+      <w:proofErr w:type="spellStart"/>
+      <w:r>
+        <w:t>often</w:t>
+      </w:r>
+      <w:proofErr w:type="spellEnd"/>
+      <w:r>
+        <w:t xml:space="preserve"> </w:t>
+      </w:r>
+      <w:proofErr w:type="spellStart"/>
+      <w:r>
+        <w:t>associated</w:t>
+      </w:r>
+      <w:proofErr w:type="spellEnd"/>
+      <w:r>
+        <w:t xml:space="preserve"> with the </w:t>
+      </w:r>
+      <w:proofErr w:type="spellStart"/>
+      <w:r>
+        <w:t>natural</w:t>
+      </w:r>
+      <w:proofErr w:type="spellEnd"/>
+      <w:r>
+        <w:t xml:space="preserve"> world) </w:t>
+      </w:r>
+      <w:proofErr w:type="spellStart"/>
+      <w:r>
+        <w:t>which</w:t>
+      </w:r>
+      <w:proofErr w:type="spellEnd"/>
+      <w:r>
+        <w:t xml:space="preserve"> </w:t>
+      </w:r>
+      <w:proofErr w:type="spellStart"/>
+      <w:r>
+        <w:t>may</w:t>
+      </w:r>
+      <w:proofErr w:type="spellEnd"/>
+      <w:r>
+        <w:t xml:space="preserve"> </w:t>
+      </w:r>
+      <w:proofErr w:type="spellStart"/>
+      <w:r>
+        <w:t>seem</w:t>
+      </w:r>
+      <w:proofErr w:type="spellEnd"/>
+      <w:r>
+        <w:t xml:space="preserve"> banal to the </w:t>
+      </w:r>
+      <w:proofErr w:type="spellStart"/>
+      <w:r>
+        <w:t>reader</w:t>
+      </w:r>
+      <w:proofErr w:type="spellEnd"/>
+      <w:r>
+        <w:t>.</w:t>
+      </w:r>
+    </w:p>
+    <w:p>
+      <w:proofErr w:type="spellStart"/>
+      <w:r>
+        <w:t>Finally</w:t>
+      </w:r>
+      <w:proofErr w:type="spellEnd"/>
+      <w:r>
+        <w:t xml:space="preserve">, the </w:t>
+      </w:r>
+      <w:proofErr w:type="spellStart"/>
+      <w:r>
+        <w:t>syntax</w:t>
+      </w:r>
+      <w:proofErr w:type="spellEnd"/>
+      <w:r>
+        <w:t xml:space="preserve"> of a haiku </w:t>
+      </w:r>
+      <w:proofErr w:type="spellStart"/>
+      <w:r>
+        <w:t>should</w:t>
+      </w:r>
+      <w:proofErr w:type="spellEnd"/>
+      <w:r>
+        <w:t xml:space="preserve"> </w:t>
+      </w:r>
+      <w:proofErr w:type="spellStart"/>
+      <w:r>
+        <w:t>be</w:t>
+      </w:r>
+      <w:proofErr w:type="spellEnd"/>
+      <w:r>
+        <w:t xml:space="preserve"> simple.</w:t>
       </w:r>
     </w:p>
     <w:p/>
@@ -1660,6 +2175,7 @@
           <w:iCs/>
           <w:color w:val="00B050"/>
         </w:rPr>
+        <w:lastRenderedPageBreak/>
         <w:t>Les cerisiers ne fleurissant pas en même temps au Japon, il est difficile de les prévoir précisément. Je change de lieu d’</w:t>
       </w:r>
       <w:proofErr w:type="spellStart"/>
@@ -2150,7 +2666,389 @@
         <w:t>Explication Sakura :</w:t>
       </w:r>
     </w:p>
-    <w:p/>
+    <w:p>
+      <w:pPr>
+        <w:rPr>
+          <w:i/>
+          <w:iCs/>
+          <w:color w:val="00B050"/>
+        </w:rPr>
+      </w:pPr>
+      <w:r>
+        <w:rPr>
+          <w:i/>
+          <w:iCs/>
+          <w:color w:val="00B050"/>
+        </w:rPr>
+        <w:t>Carte représentant la floraison des cerisiers au Japon de 1953 à 2020</w:t>
+      </w:r>
+    </w:p>
+    <w:p>
+      <w:pPr>
+        <w:rPr>
+          <w:i/>
+          <w:iCs/>
+          <w:color w:val="00B050"/>
+        </w:rPr>
+      </w:pPr>
+      <w:r>
+        <w:rPr>
+          <w:i/>
+          <w:iCs/>
+          <w:color w:val="00B050"/>
+        </w:rPr>
+        <w:t>L'animation défile jour après jour durant l'année afin d'illustrer le mode de pensé zen.</w:t>
+      </w:r>
+    </w:p>
+    <w:p>
+      <w:pPr>
+        <w:rPr>
+          <w:i/>
+          <w:iCs/>
+          <w:color w:val="00B050"/>
+        </w:rPr>
+      </w:pPr>
+      <w:r>
+        <w:rPr>
+          <w:i/>
+          <w:iCs/>
+          <w:color w:val="00B050"/>
+        </w:rPr>
+        <w:t xml:space="preserve">Il faut savoir laisser le temps au temps. </w:t>
+      </w:r>
+    </w:p>
+    <w:p>
+      <w:pPr>
+        <w:rPr>
+          <w:i/>
+          <w:iCs/>
+          <w:color w:val="00B050"/>
+        </w:rPr>
+      </w:pPr>
+      <w:r>
+        <w:rPr>
+          <w:i/>
+          <w:iCs/>
+          <w:color w:val="00B050"/>
+        </w:rPr>
+        <w:t>Tout comme les floraisons des cerisiers chaque année, cela demande une préparation</w:t>
+      </w:r>
+    </w:p>
+    <w:p>
+      <w:pPr>
+        <w:rPr>
+          <w:i/>
+          <w:iCs/>
+          <w:color w:val="00B050"/>
+        </w:rPr>
+      </w:pPr>
+    </w:p>
+    <w:p>
+      <w:pPr>
+        <w:rPr>
+          <w:i/>
+          <w:iCs/>
+        </w:rPr>
+      </w:pPr>
+      <w:r>
+        <w:rPr>
+          <w:i/>
+          <w:iCs/>
+        </w:rPr>
+        <w:t xml:space="preserve">Map </w:t>
+      </w:r>
+      <w:proofErr w:type="spellStart"/>
+      <w:r>
+        <w:rPr>
+          <w:i/>
+          <w:iCs/>
+        </w:rPr>
+        <w:t>showing</w:t>
+      </w:r>
+      <w:proofErr w:type="spellEnd"/>
+      <w:r>
+        <w:rPr>
+          <w:i/>
+          <w:iCs/>
+        </w:rPr>
+        <w:t xml:space="preserve"> cherry </w:t>
+      </w:r>
+      <w:proofErr w:type="spellStart"/>
+      <w:r>
+        <w:rPr>
+          <w:i/>
+          <w:iCs/>
+        </w:rPr>
+        <w:t>blossoms</w:t>
+      </w:r>
+      <w:proofErr w:type="spellEnd"/>
+      <w:r>
+        <w:rPr>
+          <w:i/>
+          <w:iCs/>
+        </w:rPr>
+        <w:t xml:space="preserve"> in Japan from 1953 to 2020</w:t>
+      </w:r>
+    </w:p>
+    <w:p>
+      <w:pPr>
+        <w:rPr>
+          <w:i/>
+          <w:iCs/>
+        </w:rPr>
+      </w:pPr>
+      <w:r>
+        <w:rPr>
+          <w:i/>
+          <w:iCs/>
+        </w:rPr>
+        <w:t xml:space="preserve">The animation </w:t>
+      </w:r>
+      <w:proofErr w:type="spellStart"/>
+      <w:r>
+        <w:rPr>
+          <w:i/>
+          <w:iCs/>
+        </w:rPr>
+        <w:t>scrolls</w:t>
+      </w:r>
+      <w:proofErr w:type="spellEnd"/>
+      <w:r>
+        <w:rPr>
+          <w:i/>
+          <w:iCs/>
+        </w:rPr>
+        <w:t xml:space="preserve"> </w:t>
+      </w:r>
+      <w:proofErr w:type="spellStart"/>
+      <w:r>
+        <w:rPr>
+          <w:i/>
+          <w:iCs/>
+        </w:rPr>
+        <w:t>day</w:t>
+      </w:r>
+      <w:proofErr w:type="spellEnd"/>
+      <w:r>
+        <w:rPr>
+          <w:i/>
+          <w:iCs/>
+        </w:rPr>
+        <w:t xml:space="preserve"> after </w:t>
+      </w:r>
+      <w:proofErr w:type="spellStart"/>
+      <w:r>
+        <w:rPr>
+          <w:i/>
+          <w:iCs/>
+        </w:rPr>
+        <w:t>day</w:t>
+      </w:r>
+      <w:proofErr w:type="spellEnd"/>
+      <w:r>
+        <w:rPr>
+          <w:i/>
+          <w:iCs/>
+        </w:rPr>
+        <w:t xml:space="preserve"> over the years</w:t>
+      </w:r>
+      <w:r>
+        <w:rPr>
+          <w:i/>
+          <w:iCs/>
+        </w:rPr>
+        <w:t xml:space="preserve"> </w:t>
+      </w:r>
+      <w:r>
+        <w:rPr>
+          <w:i/>
+          <w:iCs/>
+        </w:rPr>
+        <w:t xml:space="preserve">to </w:t>
+      </w:r>
+      <w:proofErr w:type="spellStart"/>
+      <w:r>
+        <w:rPr>
+          <w:i/>
+          <w:iCs/>
+        </w:rPr>
+        <w:t>illustrate</w:t>
+      </w:r>
+      <w:proofErr w:type="spellEnd"/>
+      <w:r>
+        <w:rPr>
+          <w:i/>
+          <w:iCs/>
+        </w:rPr>
+        <w:t xml:space="preserve"> the Zen </w:t>
+      </w:r>
+      <w:proofErr w:type="spellStart"/>
+      <w:r>
+        <w:rPr>
+          <w:i/>
+          <w:iCs/>
+        </w:rPr>
+        <w:t>way</w:t>
+      </w:r>
+      <w:proofErr w:type="spellEnd"/>
+      <w:r>
+        <w:rPr>
+          <w:i/>
+          <w:iCs/>
+        </w:rPr>
+        <w:t xml:space="preserve"> of </w:t>
+      </w:r>
+      <w:proofErr w:type="spellStart"/>
+      <w:r>
+        <w:rPr>
+          <w:i/>
+          <w:iCs/>
+        </w:rPr>
+        <w:t>thinking</w:t>
+      </w:r>
+      <w:proofErr w:type="spellEnd"/>
+      <w:r>
+        <w:rPr>
+          <w:i/>
+          <w:iCs/>
+        </w:rPr>
+        <w:t>.</w:t>
+      </w:r>
+      <w:r>
+        <w:rPr>
+          <w:i/>
+          <w:iCs/>
+        </w:rPr>
+        <w:t xml:space="preserve"> </w:t>
+      </w:r>
+      <w:r>
+        <w:rPr>
+          <w:i/>
+          <w:iCs/>
+        </w:rPr>
+        <w:t xml:space="preserve">You have to know how to </w:t>
+      </w:r>
+      <w:proofErr w:type="spellStart"/>
+      <w:r>
+        <w:rPr>
+          <w:i/>
+          <w:iCs/>
+        </w:rPr>
+        <w:t>leave</w:t>
+      </w:r>
+      <w:proofErr w:type="spellEnd"/>
+      <w:r>
+        <w:rPr>
+          <w:i/>
+          <w:iCs/>
+        </w:rPr>
+        <w:t xml:space="preserve"> time to time.</w:t>
+      </w:r>
+    </w:p>
+    <w:p>
+      <w:pPr>
+        <w:rPr>
+          <w:i/>
+          <w:iCs/>
+        </w:rPr>
+      </w:pPr>
+      <w:r>
+        <w:rPr>
+          <w:i/>
+          <w:iCs/>
+        </w:rPr>
+        <w:t xml:space="preserve">Just like the cherry </w:t>
+      </w:r>
+      <w:proofErr w:type="spellStart"/>
+      <w:r>
+        <w:rPr>
+          <w:i/>
+          <w:iCs/>
+        </w:rPr>
+        <w:t>blossoms</w:t>
+      </w:r>
+      <w:proofErr w:type="spellEnd"/>
+      <w:r>
+        <w:rPr>
+          <w:i/>
+          <w:iCs/>
+        </w:rPr>
+        <w:t xml:space="preserve"> </w:t>
+      </w:r>
+      <w:proofErr w:type="spellStart"/>
+      <w:r>
+        <w:rPr>
+          <w:i/>
+          <w:iCs/>
+        </w:rPr>
+        <w:t>every</w:t>
+      </w:r>
+      <w:proofErr w:type="spellEnd"/>
+      <w:r>
+        <w:rPr>
+          <w:i/>
+          <w:iCs/>
+        </w:rPr>
+        <w:t xml:space="preserve"> year, </w:t>
+      </w:r>
+      <w:proofErr w:type="spellStart"/>
+      <w:r>
+        <w:rPr>
+          <w:i/>
+          <w:iCs/>
+        </w:rPr>
+        <w:t>it</w:t>
+      </w:r>
+      <w:proofErr w:type="spellEnd"/>
+      <w:r>
+        <w:rPr>
+          <w:i/>
+          <w:iCs/>
+        </w:rPr>
+        <w:t xml:space="preserve"> </w:t>
+      </w:r>
+      <w:proofErr w:type="spellStart"/>
+      <w:r>
+        <w:rPr>
+          <w:i/>
+          <w:iCs/>
+        </w:rPr>
+        <w:t>needs</w:t>
+      </w:r>
+      <w:proofErr w:type="spellEnd"/>
+      <w:r>
+        <w:rPr>
+          <w:i/>
+          <w:iCs/>
+        </w:rPr>
+        <w:t xml:space="preserve"> </w:t>
+      </w:r>
+      <w:proofErr w:type="spellStart"/>
+      <w:r>
+        <w:rPr>
+          <w:i/>
+          <w:iCs/>
+        </w:rPr>
+        <w:t>preparation</w:t>
+      </w:r>
+      <w:proofErr w:type="spellEnd"/>
+      <w:r>
+        <w:rPr>
+          <w:i/>
+          <w:iCs/>
+        </w:rPr>
+        <w:t>.</w:t>
+      </w:r>
+    </w:p>
+    <w:p>
+      <w:pPr>
+        <w:rPr>
+          <w:i/>
+          <w:iCs/>
+          <w:color w:val="00B050"/>
+        </w:rPr>
+      </w:pPr>
+    </w:p>
     <w:p>
       <w:pPr>
         <w:rPr>
@@ -2209,104 +3107,112 @@
           <w:iCs/>
           <w:color w:val="00B050"/>
         </w:rPr>
+        <w:t>La floraison du cerisier est un des événements naturels les plus marquants se déroulant au printemps au Japon.</w:t>
+      </w:r>
+    </w:p>
+    <w:p>
+      <w:pPr>
+        <w:rPr>
+          <w:i/>
+          <w:iCs/>
+          <w:color w:val="00B050"/>
+        </w:rPr>
+      </w:pPr>
+    </w:p>
+    <w:p>
+      <w:pPr>
+        <w:rPr>
+          <w:i/>
+          <w:iCs/>
+          <w:color w:val="00B050"/>
+        </w:rPr>
+      </w:pPr>
+      <w:r>
+        <w:rPr>
+          <w:i/>
+          <w:iCs/>
+          <w:color w:val="00B050"/>
+        </w:rPr>
+        <w:t xml:space="preserve">Traditionnellement associée aux festivités du </w:t>
+      </w:r>
+      <w:proofErr w:type="spellStart"/>
+      <w:r>
+        <w:rPr>
+          <w:i/>
+          <w:iCs/>
+          <w:color w:val="00B050"/>
+        </w:rPr>
+        <w:t>hanami</w:t>
+      </w:r>
+      <w:proofErr w:type="spellEnd"/>
+      <w:r>
+        <w:rPr>
+          <w:i/>
+          <w:iCs/>
+          <w:color w:val="00B050"/>
+        </w:rPr>
+        <w:t>, la fleur de cerisier est un symbole très important pour les Japonais. Bien plus qu'une simple fleur, elle s'inscrit dans un courant philosophique multi centenaire et se présente aujourd'hui comme l'emblème de toute une nation.</w:t>
+      </w:r>
+    </w:p>
+    <w:p>
+      <w:pPr>
+        <w:rPr>
+          <w:i/>
+          <w:iCs/>
+          <w:color w:val="00B050"/>
+        </w:rPr>
+      </w:pPr>
+    </w:p>
+    <w:p>
+      <w:pPr>
+        <w:rPr>
+          <w:i/>
+          <w:iCs/>
+          <w:color w:val="00B050"/>
+        </w:rPr>
+      </w:pPr>
+      <w:r>
+        <w:rPr>
+          <w:i/>
+          <w:iCs/>
+          <w:color w:val="00B050"/>
+        </w:rPr>
+        <w:t>Si on en profite aujourd'hui pour pique-niquer et passer un moment agréable avec ses proches, il faut savoir qu’il n'en a pas toujours été ainsi. Et pendant longtemps, la contemplation des cerisiers était plutôt considérée comme une activité philosophique que comme un simple moment de détente à l’arrivée des beaux jours.</w:t>
+      </w:r>
+    </w:p>
+    <w:p>
+      <w:pPr>
+        <w:rPr>
+          <w:i/>
+          <w:iCs/>
+          <w:color w:val="00B050"/>
+        </w:rPr>
+      </w:pPr>
+    </w:p>
+    <w:p>
+      <w:pPr>
+        <w:rPr>
+          <w:i/>
+          <w:iCs/>
+          <w:color w:val="00B050"/>
+        </w:rPr>
+      </w:pPr>
+      <w:r>
+        <w:rPr>
+          <w:i/>
+          <w:iCs/>
+          <w:color w:val="00B050"/>
+        </w:rPr>
+        <w:t xml:space="preserve">D’une durée de vie moyenne de deux semaines, les sakuras ont en effet la personnification même de l’éphémère. Leur pétales ne se laissent admirer que sous un très courte période, et leur passage éclair sur terre renvoie alors indubitablement celui qui les admire à sa propre mortalité. C’est cet effet miroir qui favorise ainsi </w:t>
+      </w:r>
+      <w:r>
+        <w:rPr>
+          <w:i/>
+          <w:iCs/>
+          <w:color w:val="00B050"/>
+        </w:rPr>
         <w:lastRenderedPageBreak/>
-        <w:t>La floraison du cerisier est un des événements naturels les plus marquants se déroulant au printemps au Japon.</w:t>
-      </w:r>
-    </w:p>
-    <w:p>
-      <w:pPr>
-        <w:rPr>
-          <w:i/>
-          <w:iCs/>
-          <w:color w:val="00B050"/>
-        </w:rPr>
-      </w:pPr>
-    </w:p>
-    <w:p>
-      <w:pPr>
-        <w:rPr>
-          <w:i/>
-          <w:iCs/>
-          <w:color w:val="00B050"/>
-        </w:rPr>
-      </w:pPr>
-      <w:r>
-        <w:rPr>
-          <w:i/>
-          <w:iCs/>
-          <w:color w:val="00B050"/>
-        </w:rPr>
-        <w:t xml:space="preserve">Traditionnellement associée aux festivités du </w:t>
-      </w:r>
-      <w:proofErr w:type="spellStart"/>
-      <w:r>
-        <w:rPr>
-          <w:i/>
-          <w:iCs/>
-          <w:color w:val="00B050"/>
-        </w:rPr>
-        <w:t>hanami</w:t>
-      </w:r>
-      <w:proofErr w:type="spellEnd"/>
-      <w:r>
-        <w:rPr>
-          <w:i/>
-          <w:iCs/>
-          <w:color w:val="00B050"/>
-        </w:rPr>
-        <w:t>, la fleur de cerisier est un symbole très important pour les Japonais. Bien plus qu'une simple fleur, elle s'inscrit dans un courant philosophique multi centenaire et se présente aujourd'hui comme l'emblème de toute une nation.</w:t>
-      </w:r>
-    </w:p>
-    <w:p>
-      <w:pPr>
-        <w:rPr>
-          <w:i/>
-          <w:iCs/>
-          <w:color w:val="00B050"/>
-        </w:rPr>
-      </w:pPr>
-    </w:p>
-    <w:p>
-      <w:pPr>
-        <w:rPr>
-          <w:i/>
-          <w:iCs/>
-          <w:color w:val="00B050"/>
-        </w:rPr>
-      </w:pPr>
-      <w:r>
-        <w:rPr>
-          <w:i/>
-          <w:iCs/>
-          <w:color w:val="00B050"/>
-        </w:rPr>
-        <w:t>Si on en profite aujourd'hui pour pique-niquer et passer un moment agréable avec ses proches, il faut savoir qu’il n'en a pas toujours été ainsi. Et pendant longtemps, la contemplation des cerisiers était plutôt considérée comme une activité philosophique que comme un simple moment de détente à l’arrivée des beaux jours.</w:t>
-      </w:r>
-    </w:p>
-    <w:p>
-      <w:pPr>
-        <w:rPr>
-          <w:i/>
-          <w:iCs/>
-          <w:color w:val="00B050"/>
-        </w:rPr>
-      </w:pPr>
-    </w:p>
-    <w:p>
-      <w:pPr>
-        <w:rPr>
-          <w:i/>
-          <w:iCs/>
-          <w:color w:val="00B050"/>
-        </w:rPr>
-      </w:pPr>
-      <w:r>
-        <w:rPr>
-          <w:i/>
-          <w:iCs/>
-          <w:color w:val="00B050"/>
-        </w:rPr>
-        <w:t>D’une durée de vie moyenne de deux semaines, les sakuras ont en effet la personnification même de l’éphémère. Leur pétales ne se laissent admirer que sous un très courte période, et leur passage éclair sur terre renvoie alors indubitablement celui qui les admire à sa propre mortalité. C’est cet effet miroir qui favorise ainsi l’introspection, et qui a fait d’</w:t>
+        <w:t>l’introspection, et qui a fait d’</w:t>
       </w:r>
       <w:proofErr w:type="spellStart"/>
       <w:r>
@@ -2654,6 +3560,32 @@
           <w:b/>
           <w:bCs/>
           <w:color w:val="FF0000"/>
+        </w:rPr>
+      </w:pPr>
+    </w:p>
+    <w:p>
+      <w:pPr>
+        <w:rPr>
+          <w:i/>
+          <w:iCs/>
+          <w:color w:val="00B050"/>
+        </w:rPr>
+      </w:pPr>
+      <w:r>
+        <w:rPr>
+          <w:i/>
+          <w:iCs/>
+          <w:color w:val="00B050"/>
+        </w:rPr>
+        <w:t>Voici une liste de kanjis aléatoire. N’hésite pas à cliquer sur le bouton si tu trouves l’exercice trop facile, il y en a beaucoup à savoir !</w:t>
+      </w:r>
+    </w:p>
+    <w:p>
+      <w:pPr>
+        <w:rPr>
+          <w:i/>
+          <w:iCs/>
+          <w:color w:val="00B050"/>
         </w:rPr>
       </w:pPr>
     </w:p>
@@ -3074,7 +4006,6 @@
           <w:color w:val="00B050"/>
           <w:shd w:val="clear" w:color="auto" w:fill="FFFFFF"/>
         </w:rPr>
-        <w:lastRenderedPageBreak/>
         <w:t> la langue japonaise est atone, et la compilation des kanjis donna lieu à de nombreux homophones. Seule l'écriture fait foi. De ce fait — et pour d'autres considérations d'ordre historique et culturel —, on ne pourrait pas envisager, aujourd'hui, d'abolir les kanjis pour instaurer une écriture purement phonétique. Mais la langue reste évolutive, et les moyens contemporains de communication ne sont pas entravés au Japon. Au contraire, les kanjis ont des avantages : ce sont des condensés d'information.</w:t>
       </w:r>
     </w:p>
@@ -3174,7 +4105,19 @@
           <w:kern w:val="0"/>
           <w14:ligatures w14:val="none"/>
         </w:rPr>
-        <w:t xml:space="preserve"> étaient autrefois beaucoup plus nombreux (près de trois cents). Pour une syllabe donnée, ces caractères syllabaires étaient utilisés de manière interchangeable, jusqu'à la réforme orthographique de 1900 qui réduisit le nombre à un caractère par syllabe. Ces caractères phonétiques étaient écrits en </w:t>
+        <w:t xml:space="preserve"> étaient autrefois beaucoup plus nombreux (près de trois </w:t>
+      </w:r>
+      <w:r>
+        <w:rPr>
+          <w:rFonts w:eastAsia="Times New Roman"/>
+          <w:i/>
+          <w:iCs/>
+          <w:color w:val="00B050"/>
+          <w:kern w:val="0"/>
+          <w14:ligatures w14:val="none"/>
+        </w:rPr>
+        <w:lastRenderedPageBreak/>
+        <w:t>cents). Pour une syllabe donnée, ces caractères syllabaires étaient utilisés de manière interchangeable, jusqu'à la réforme orthographique de 1900 qui réduisit le nombre à un caractère par syllabe. Ces caractères phonétiques étaient écrits en </w:t>
       </w:r>
       <w:hyperlink r:id="rId17" w:tooltip="Écriture cursive chinoise" w:history="1">
         <w:r>
@@ -3617,6 +4560,105 @@
       </w:r>
     </w:p>
     <w:p/>
+    <w:p/>
+    <w:p>
+      <w:r>
+        <w:t xml:space="preserve">Here </w:t>
+      </w:r>
+      <w:proofErr w:type="spellStart"/>
+      <w:r>
+        <w:t>is</w:t>
+      </w:r>
+      <w:proofErr w:type="spellEnd"/>
+      <w:r>
+        <w:t xml:space="preserve"> a </w:t>
+      </w:r>
+      <w:proofErr w:type="spellStart"/>
+      <w:r>
+        <w:t>list</w:t>
+      </w:r>
+      <w:proofErr w:type="spellEnd"/>
+      <w:r>
+        <w:t xml:space="preserve"> of </w:t>
+      </w:r>
+      <w:proofErr w:type="spellStart"/>
+      <w:r>
+        <w:t>random</w:t>
+      </w:r>
+      <w:proofErr w:type="spellEnd"/>
+      <w:r>
+        <w:t xml:space="preserve"> kanji. Don</w:t>
+      </w:r>
+      <w:r>
+        <w:t>’</w:t>
+      </w:r>
+      <w:r>
+        <w:t xml:space="preserve">t </w:t>
+      </w:r>
+      <w:proofErr w:type="spellStart"/>
+      <w:r>
+        <w:t>hesitate</w:t>
+      </w:r>
+      <w:proofErr w:type="spellEnd"/>
+      <w:r>
+        <w:t xml:space="preserve"> to click on the </w:t>
+      </w:r>
+      <w:proofErr w:type="spellStart"/>
+      <w:r>
+        <w:t>button</w:t>
+      </w:r>
+      <w:proofErr w:type="spellEnd"/>
+      <w:r>
+        <w:t xml:space="preserve"> if </w:t>
+      </w:r>
+      <w:proofErr w:type="spellStart"/>
+      <w:r>
+        <w:t>you</w:t>
+      </w:r>
+      <w:proofErr w:type="spellEnd"/>
+      <w:r>
+        <w:t xml:space="preserve"> </w:t>
+      </w:r>
+      <w:proofErr w:type="spellStart"/>
+      <w:r>
+        <w:t>find</w:t>
+      </w:r>
+      <w:proofErr w:type="spellEnd"/>
+      <w:r>
+        <w:t xml:space="preserve"> the exercise too </w:t>
+      </w:r>
+      <w:proofErr w:type="spellStart"/>
+      <w:r>
+        <w:t>easy</w:t>
+      </w:r>
+      <w:proofErr w:type="spellEnd"/>
+      <w:r>
+        <w:t xml:space="preserve">, </w:t>
+      </w:r>
+      <w:proofErr w:type="spellStart"/>
+      <w:r>
+        <w:t>there</w:t>
+      </w:r>
+      <w:proofErr w:type="spellEnd"/>
+      <w:r>
+        <w:t xml:space="preserve"> </w:t>
+      </w:r>
+      <w:proofErr w:type="spellStart"/>
+      <w:r>
+        <w:t>is</w:t>
+      </w:r>
+      <w:proofErr w:type="spellEnd"/>
+      <w:r>
+        <w:t xml:space="preserve"> a lot to know</w:t>
+      </w:r>
+      <w:r>
+        <w:t xml:space="preserve"> </w:t>
+      </w:r>
+      <w:r>
+        <w:t>!</w:t>
+      </w:r>
+    </w:p>
+    <w:p/>
     <w:p>
       <w:r>
         <w:t xml:space="preserve">What </w:t>
@@ -4211,402 +5253,402 @@
       </w:r>
       <w:proofErr w:type="spellStart"/>
       <w:r>
+        <w:t>purely</w:t>
+      </w:r>
+      <w:proofErr w:type="spellEnd"/>
+      <w:r>
+        <w:t xml:space="preserve"> </w:t>
+      </w:r>
+      <w:proofErr w:type="spellStart"/>
+      <w:r>
+        <w:t>phonetic</w:t>
+      </w:r>
+      <w:proofErr w:type="spellEnd"/>
+      <w:r>
+        <w:t xml:space="preserve"> script. But the </w:t>
+      </w:r>
+      <w:proofErr w:type="spellStart"/>
+      <w:r>
+        <w:t>language</w:t>
+      </w:r>
+      <w:proofErr w:type="spellEnd"/>
+      <w:r>
+        <w:t xml:space="preserve"> </w:t>
+      </w:r>
+      <w:proofErr w:type="spellStart"/>
+      <w:r>
+        <w:t>is</w:t>
+      </w:r>
+      <w:proofErr w:type="spellEnd"/>
+      <w:r>
+        <w:t xml:space="preserve"> still </w:t>
+      </w:r>
+      <w:proofErr w:type="spellStart"/>
+      <w:r>
+        <w:t>evolving</w:t>
+      </w:r>
+      <w:proofErr w:type="spellEnd"/>
+      <w:r>
+        <w:t xml:space="preserve">, and </w:t>
+      </w:r>
+      <w:proofErr w:type="spellStart"/>
+      <w:r>
+        <w:t>contemporary</w:t>
+      </w:r>
+      <w:proofErr w:type="spellEnd"/>
+      <w:r>
+        <w:t xml:space="preserve"> </w:t>
+      </w:r>
+      <w:proofErr w:type="spellStart"/>
+      <w:r>
+        <w:t>means</w:t>
+      </w:r>
+      <w:proofErr w:type="spellEnd"/>
+      <w:r>
+        <w:t xml:space="preserve"> of communication are not </w:t>
+      </w:r>
+      <w:proofErr w:type="spellStart"/>
+      <w:r>
+        <w:t>hindered</w:t>
+      </w:r>
+      <w:proofErr w:type="spellEnd"/>
+      <w:r>
+        <w:t xml:space="preserve"> in Japan. On the </w:t>
+      </w:r>
+      <w:proofErr w:type="spellStart"/>
+      <w:r>
+        <w:t>contrary</w:t>
+      </w:r>
+      <w:proofErr w:type="spellEnd"/>
+      <w:r>
+        <w:t xml:space="preserve">, kanji have </w:t>
+      </w:r>
+      <w:proofErr w:type="spellStart"/>
+      <w:r>
+        <w:t>advantages</w:t>
+      </w:r>
+      <w:proofErr w:type="spellEnd"/>
+      <w:r>
+        <w:t xml:space="preserve">: </w:t>
+      </w:r>
+      <w:proofErr w:type="spellStart"/>
+      <w:r>
+        <w:t>they</w:t>
+      </w:r>
+      <w:proofErr w:type="spellEnd"/>
+      <w:r>
+        <w:t xml:space="preserve"> are </w:t>
+      </w:r>
+      <w:proofErr w:type="spellStart"/>
+      <w:r>
+        <w:t>condensed</w:t>
+      </w:r>
+      <w:proofErr w:type="spellEnd"/>
+      <w:r>
+        <w:t xml:space="preserve"> information.</w:t>
+      </w:r>
+    </w:p>
+    <w:p/>
+    <w:p>
+      <w:r>
+        <w:t xml:space="preserve">This script </w:t>
+      </w:r>
+      <w:proofErr w:type="spellStart"/>
+      <w:r>
+        <w:t>remains</w:t>
+      </w:r>
+      <w:proofErr w:type="spellEnd"/>
+      <w:r>
+        <w:t xml:space="preserve"> </w:t>
+      </w:r>
+      <w:proofErr w:type="spellStart"/>
+      <w:r>
+        <w:t>very</w:t>
+      </w:r>
+      <w:proofErr w:type="spellEnd"/>
+      <w:r>
+        <w:t xml:space="preserve"> </w:t>
+      </w:r>
+      <w:proofErr w:type="spellStart"/>
+      <w:r>
+        <w:t>limited</w:t>
+      </w:r>
+      <w:proofErr w:type="spellEnd"/>
+      <w:r>
+        <w:t xml:space="preserve"> and </w:t>
+      </w:r>
+      <w:proofErr w:type="spellStart"/>
+      <w:r>
+        <w:t>is</w:t>
+      </w:r>
+      <w:proofErr w:type="spellEnd"/>
+      <w:r>
+        <w:t xml:space="preserve"> not </w:t>
+      </w:r>
+      <w:proofErr w:type="spellStart"/>
+      <w:r>
+        <w:t>really</w:t>
+      </w:r>
+      <w:proofErr w:type="spellEnd"/>
+      <w:r>
+        <w:t xml:space="preserve"> </w:t>
+      </w:r>
+      <w:proofErr w:type="spellStart"/>
+      <w:r>
+        <w:t>learned</w:t>
+      </w:r>
+      <w:proofErr w:type="spellEnd"/>
+      <w:r>
+        <w:t xml:space="preserve"> by the people. This </w:t>
+      </w:r>
+      <w:proofErr w:type="spellStart"/>
+      <w:r>
+        <w:t>is</w:t>
+      </w:r>
+      <w:proofErr w:type="spellEnd"/>
+      <w:r>
+        <w:t xml:space="preserve"> </w:t>
+      </w:r>
+      <w:proofErr w:type="spellStart"/>
+      <w:r>
+        <w:t>why</w:t>
+      </w:r>
+      <w:proofErr w:type="spellEnd"/>
+      <w:r>
+        <w:t xml:space="preserve"> </w:t>
+      </w:r>
+      <w:proofErr w:type="spellStart"/>
+      <w:r>
+        <w:t>simplified</w:t>
+      </w:r>
+      <w:proofErr w:type="spellEnd"/>
+      <w:r>
+        <w:t xml:space="preserve"> scripts </w:t>
+      </w:r>
+      <w:proofErr w:type="spellStart"/>
+      <w:r>
+        <w:t>were</w:t>
+      </w:r>
+      <w:proofErr w:type="spellEnd"/>
+      <w:r>
+        <w:t xml:space="preserve"> </w:t>
+      </w:r>
+      <w:proofErr w:type="spellStart"/>
+      <w:r>
+        <w:t>created</w:t>
+      </w:r>
+      <w:proofErr w:type="spellEnd"/>
+      <w:r>
+        <w:t xml:space="preserve">. This group of </w:t>
+      </w:r>
+      <w:proofErr w:type="spellStart"/>
+      <w:r>
+        <w:t>two</w:t>
+      </w:r>
+      <w:proofErr w:type="spellEnd"/>
+      <w:r>
+        <w:t xml:space="preserve"> new alphabets (hiragana and katakana) </w:t>
+      </w:r>
+      <w:proofErr w:type="spellStart"/>
+      <w:r>
+        <w:t>will</w:t>
+      </w:r>
+      <w:proofErr w:type="spellEnd"/>
+      <w:r>
+        <w:t xml:space="preserve"> </w:t>
+      </w:r>
+      <w:proofErr w:type="spellStart"/>
+      <w:r>
+        <w:t>be</w:t>
+      </w:r>
+      <w:proofErr w:type="spellEnd"/>
+      <w:r>
+        <w:t xml:space="preserve"> </w:t>
+      </w:r>
+      <w:proofErr w:type="spellStart"/>
+      <w:r>
+        <w:t>called</w:t>
+      </w:r>
+      <w:proofErr w:type="spellEnd"/>
+      <w:r>
+        <w:t xml:space="preserve"> "kana".</w:t>
+      </w:r>
+    </w:p>
+    <w:p>
+      <w:r>
+        <w:t xml:space="preserve">Hiragana </w:t>
+      </w:r>
+      <w:proofErr w:type="spellStart"/>
+      <w:r>
+        <w:t>derives</w:t>
+      </w:r>
+      <w:proofErr w:type="spellEnd"/>
+      <w:r>
+        <w:t xml:space="preserve"> from a set of kanji </w:t>
+      </w:r>
+      <w:proofErr w:type="spellStart"/>
+      <w:r>
+        <w:t>used</w:t>
+      </w:r>
+      <w:proofErr w:type="spellEnd"/>
+      <w:r>
+        <w:t xml:space="preserve"> in a </w:t>
+      </w:r>
+      <w:proofErr w:type="spellStart"/>
+      <w:r>
+        <w:t>purely</w:t>
+      </w:r>
+      <w:proofErr w:type="spellEnd"/>
+      <w:r>
+        <w:t xml:space="preserve"> </w:t>
+      </w:r>
+      <w:proofErr w:type="spellStart"/>
+      <w:r>
+        <w:t>phonetic</w:t>
+      </w:r>
+      <w:proofErr w:type="spellEnd"/>
+      <w:r>
+        <w:t xml:space="preserve"> </w:t>
+      </w:r>
+      <w:proofErr w:type="spellStart"/>
+      <w:r>
+        <w:t>way</w:t>
+      </w:r>
+      <w:proofErr w:type="spellEnd"/>
+      <w:r>
+        <w:t xml:space="preserve">. In the </w:t>
+      </w:r>
+      <w:proofErr w:type="spellStart"/>
+      <w:r>
+        <w:t>past</w:t>
+      </w:r>
+      <w:proofErr w:type="spellEnd"/>
+      <w:r>
+        <w:t xml:space="preserve">, </w:t>
+      </w:r>
+      <w:proofErr w:type="spellStart"/>
+      <w:r>
+        <w:t>there</w:t>
+      </w:r>
+      <w:proofErr w:type="spellEnd"/>
+      <w:r>
+        <w:t xml:space="preserve"> </w:t>
+      </w:r>
+      <w:proofErr w:type="spellStart"/>
+      <w:r>
+        <w:t>were</w:t>
+      </w:r>
+      <w:proofErr w:type="spellEnd"/>
+      <w:r>
+        <w:t xml:space="preserve"> many more </w:t>
+      </w:r>
+      <w:proofErr w:type="spellStart"/>
+      <w:r>
+        <w:t>hiraganas</w:t>
+      </w:r>
+      <w:proofErr w:type="spellEnd"/>
+      <w:r>
+        <w:t xml:space="preserve"> (</w:t>
+      </w:r>
+      <w:proofErr w:type="spellStart"/>
+      <w:r>
+        <w:t>almost</w:t>
+      </w:r>
+      <w:proofErr w:type="spellEnd"/>
+      <w:r>
+        <w:t xml:space="preserve"> </w:t>
+      </w:r>
+      <w:proofErr w:type="spellStart"/>
+      <w:r>
+        <w:t>three</w:t>
+      </w:r>
+      <w:proofErr w:type="spellEnd"/>
+      <w:r>
+        <w:t xml:space="preserve"> </w:t>
+      </w:r>
+      <w:proofErr w:type="spellStart"/>
+      <w:r>
+        <w:t>hundred</w:t>
+      </w:r>
+      <w:proofErr w:type="spellEnd"/>
+      <w:r>
+        <w:t xml:space="preserve">). For a </w:t>
+      </w:r>
+      <w:proofErr w:type="spellStart"/>
+      <w:r>
+        <w:t>given</w:t>
+      </w:r>
+      <w:proofErr w:type="spellEnd"/>
+      <w:r>
+        <w:t xml:space="preserve"> </w:t>
+      </w:r>
+      <w:proofErr w:type="spellStart"/>
+      <w:r>
+        <w:t>syllable</w:t>
+      </w:r>
+      <w:proofErr w:type="spellEnd"/>
+      <w:r>
+        <w:t xml:space="preserve">, these </w:t>
+      </w:r>
+      <w:proofErr w:type="spellStart"/>
+      <w:r>
+        <w:t>syllabic</w:t>
+      </w:r>
+      <w:proofErr w:type="spellEnd"/>
+      <w:r>
+        <w:t xml:space="preserve"> </w:t>
+      </w:r>
+      <w:proofErr w:type="spellStart"/>
+      <w:r>
+        <w:t>characters</w:t>
+      </w:r>
+      <w:proofErr w:type="spellEnd"/>
+      <w:r>
+        <w:t xml:space="preserve"> </w:t>
+      </w:r>
+      <w:proofErr w:type="spellStart"/>
+      <w:r>
+        <w:t>were</w:t>
+      </w:r>
+      <w:proofErr w:type="spellEnd"/>
+      <w:r>
+        <w:t xml:space="preserve"> </w:t>
+      </w:r>
+      <w:proofErr w:type="spellStart"/>
+      <w:r>
+        <w:t>used</w:t>
+      </w:r>
+      <w:proofErr w:type="spellEnd"/>
+      <w:r>
+        <w:t xml:space="preserve"> </w:t>
+      </w:r>
+      <w:proofErr w:type="spellStart"/>
+      <w:r>
+        <w:t>interchangeably</w:t>
+      </w:r>
+      <w:proofErr w:type="spellEnd"/>
+      <w:r>
+        <w:t xml:space="preserve">, until the </w:t>
+      </w:r>
+      <w:proofErr w:type="spellStart"/>
+      <w:r>
+        <w:t>orthographic</w:t>
+      </w:r>
+      <w:proofErr w:type="spellEnd"/>
+      <w:r>
+        <w:t xml:space="preserve"> </w:t>
+      </w:r>
+      <w:proofErr w:type="spellStart"/>
+      <w:r>
+        <w:t>reform</w:t>
+      </w:r>
+      <w:proofErr w:type="spellEnd"/>
+      <w:r>
+        <w:t xml:space="preserve"> of 1900 </w:t>
+      </w:r>
+      <w:proofErr w:type="spellStart"/>
+      <w:r>
         <w:lastRenderedPageBreak/>
-        <w:t>purely</w:t>
-      </w:r>
-      <w:proofErr w:type="spellEnd"/>
-      <w:r>
-        <w:t xml:space="preserve"> </w:t>
-      </w:r>
-      <w:proofErr w:type="spellStart"/>
-      <w:r>
-        <w:t>phonetic</w:t>
-      </w:r>
-      <w:proofErr w:type="spellEnd"/>
-      <w:r>
-        <w:t xml:space="preserve"> script. But the </w:t>
-      </w:r>
-      <w:proofErr w:type="spellStart"/>
-      <w:r>
-        <w:t>language</w:t>
-      </w:r>
-      <w:proofErr w:type="spellEnd"/>
-      <w:r>
-        <w:t xml:space="preserve"> </w:t>
-      </w:r>
-      <w:proofErr w:type="spellStart"/>
-      <w:r>
-        <w:t>is</w:t>
-      </w:r>
-      <w:proofErr w:type="spellEnd"/>
-      <w:r>
-        <w:t xml:space="preserve"> still </w:t>
-      </w:r>
-      <w:proofErr w:type="spellStart"/>
-      <w:r>
-        <w:t>evolving</w:t>
-      </w:r>
-      <w:proofErr w:type="spellEnd"/>
-      <w:r>
-        <w:t xml:space="preserve">, and </w:t>
-      </w:r>
-      <w:proofErr w:type="spellStart"/>
-      <w:r>
-        <w:t>contemporary</w:t>
-      </w:r>
-      <w:proofErr w:type="spellEnd"/>
-      <w:r>
-        <w:t xml:space="preserve"> </w:t>
-      </w:r>
-      <w:proofErr w:type="spellStart"/>
-      <w:r>
-        <w:t>means</w:t>
-      </w:r>
-      <w:proofErr w:type="spellEnd"/>
-      <w:r>
-        <w:t xml:space="preserve"> of communication are not </w:t>
-      </w:r>
-      <w:proofErr w:type="spellStart"/>
-      <w:r>
-        <w:t>hindered</w:t>
-      </w:r>
-      <w:proofErr w:type="spellEnd"/>
-      <w:r>
-        <w:t xml:space="preserve"> in Japan. On the </w:t>
-      </w:r>
-      <w:proofErr w:type="spellStart"/>
-      <w:r>
-        <w:t>contrary</w:t>
-      </w:r>
-      <w:proofErr w:type="spellEnd"/>
-      <w:r>
-        <w:t xml:space="preserve">, kanji have </w:t>
-      </w:r>
-      <w:proofErr w:type="spellStart"/>
-      <w:r>
-        <w:t>advantages</w:t>
-      </w:r>
-      <w:proofErr w:type="spellEnd"/>
-      <w:r>
-        <w:t xml:space="preserve">: </w:t>
-      </w:r>
-      <w:proofErr w:type="spellStart"/>
-      <w:r>
-        <w:t>they</w:t>
-      </w:r>
-      <w:proofErr w:type="spellEnd"/>
-      <w:r>
-        <w:t xml:space="preserve"> are </w:t>
-      </w:r>
-      <w:proofErr w:type="spellStart"/>
-      <w:r>
-        <w:t>condensed</w:t>
-      </w:r>
-      <w:proofErr w:type="spellEnd"/>
-      <w:r>
-        <w:t xml:space="preserve"> information.</w:t>
-      </w:r>
-    </w:p>
-    <w:p/>
-    <w:p>
-      <w:r>
-        <w:t xml:space="preserve">This script </w:t>
-      </w:r>
-      <w:proofErr w:type="spellStart"/>
-      <w:r>
-        <w:t>remains</w:t>
-      </w:r>
-      <w:proofErr w:type="spellEnd"/>
-      <w:r>
-        <w:t xml:space="preserve"> </w:t>
-      </w:r>
-      <w:proofErr w:type="spellStart"/>
-      <w:r>
-        <w:t>very</w:t>
-      </w:r>
-      <w:proofErr w:type="spellEnd"/>
-      <w:r>
-        <w:t xml:space="preserve"> </w:t>
-      </w:r>
-      <w:proofErr w:type="spellStart"/>
-      <w:r>
-        <w:t>limited</w:t>
-      </w:r>
-      <w:proofErr w:type="spellEnd"/>
-      <w:r>
-        <w:t xml:space="preserve"> and </w:t>
-      </w:r>
-      <w:proofErr w:type="spellStart"/>
-      <w:r>
-        <w:t>is</w:t>
-      </w:r>
-      <w:proofErr w:type="spellEnd"/>
-      <w:r>
-        <w:t xml:space="preserve"> not </w:t>
-      </w:r>
-      <w:proofErr w:type="spellStart"/>
-      <w:r>
-        <w:t>really</w:t>
-      </w:r>
-      <w:proofErr w:type="spellEnd"/>
-      <w:r>
-        <w:t xml:space="preserve"> </w:t>
-      </w:r>
-      <w:proofErr w:type="spellStart"/>
-      <w:r>
-        <w:t>learned</w:t>
-      </w:r>
-      <w:proofErr w:type="spellEnd"/>
-      <w:r>
-        <w:t xml:space="preserve"> by the people. This </w:t>
-      </w:r>
-      <w:proofErr w:type="spellStart"/>
-      <w:r>
-        <w:t>is</w:t>
-      </w:r>
-      <w:proofErr w:type="spellEnd"/>
-      <w:r>
-        <w:t xml:space="preserve"> </w:t>
-      </w:r>
-      <w:proofErr w:type="spellStart"/>
-      <w:r>
-        <w:t>why</w:t>
-      </w:r>
-      <w:proofErr w:type="spellEnd"/>
-      <w:r>
-        <w:t xml:space="preserve"> </w:t>
-      </w:r>
-      <w:proofErr w:type="spellStart"/>
-      <w:r>
-        <w:t>simplified</w:t>
-      </w:r>
-      <w:proofErr w:type="spellEnd"/>
-      <w:r>
-        <w:t xml:space="preserve"> scripts </w:t>
-      </w:r>
-      <w:proofErr w:type="spellStart"/>
-      <w:r>
-        <w:t>were</w:t>
-      </w:r>
-      <w:proofErr w:type="spellEnd"/>
-      <w:r>
-        <w:t xml:space="preserve"> </w:t>
-      </w:r>
-      <w:proofErr w:type="spellStart"/>
-      <w:r>
-        <w:t>created</w:t>
-      </w:r>
-      <w:proofErr w:type="spellEnd"/>
-      <w:r>
-        <w:t xml:space="preserve">. This group of </w:t>
-      </w:r>
-      <w:proofErr w:type="spellStart"/>
-      <w:r>
-        <w:t>two</w:t>
-      </w:r>
-      <w:proofErr w:type="spellEnd"/>
-      <w:r>
-        <w:t xml:space="preserve"> new alphabets (hiragana and katakana) </w:t>
-      </w:r>
-      <w:proofErr w:type="spellStart"/>
-      <w:r>
-        <w:t>will</w:t>
-      </w:r>
-      <w:proofErr w:type="spellEnd"/>
-      <w:r>
-        <w:t xml:space="preserve"> </w:t>
-      </w:r>
-      <w:proofErr w:type="spellStart"/>
-      <w:r>
-        <w:t>be</w:t>
-      </w:r>
-      <w:proofErr w:type="spellEnd"/>
-      <w:r>
-        <w:t xml:space="preserve"> </w:t>
-      </w:r>
-      <w:proofErr w:type="spellStart"/>
-      <w:r>
-        <w:t>called</w:t>
-      </w:r>
-      <w:proofErr w:type="spellEnd"/>
-      <w:r>
-        <w:t xml:space="preserve"> "kana".</w:t>
-      </w:r>
-    </w:p>
-    <w:p>
-      <w:r>
-        <w:t xml:space="preserve">Hiragana </w:t>
-      </w:r>
-      <w:proofErr w:type="spellStart"/>
-      <w:r>
-        <w:t>derives</w:t>
-      </w:r>
-      <w:proofErr w:type="spellEnd"/>
-      <w:r>
-        <w:t xml:space="preserve"> from a set of kanji </w:t>
-      </w:r>
-      <w:proofErr w:type="spellStart"/>
-      <w:r>
-        <w:t>used</w:t>
-      </w:r>
-      <w:proofErr w:type="spellEnd"/>
-      <w:r>
-        <w:t xml:space="preserve"> in a </w:t>
-      </w:r>
-      <w:proofErr w:type="spellStart"/>
-      <w:r>
-        <w:t>purely</w:t>
-      </w:r>
-      <w:proofErr w:type="spellEnd"/>
-      <w:r>
-        <w:t xml:space="preserve"> </w:t>
-      </w:r>
-      <w:proofErr w:type="spellStart"/>
-      <w:r>
-        <w:t>phonetic</w:t>
-      </w:r>
-      <w:proofErr w:type="spellEnd"/>
-      <w:r>
-        <w:t xml:space="preserve"> </w:t>
-      </w:r>
-      <w:proofErr w:type="spellStart"/>
-      <w:r>
-        <w:t>way</w:t>
-      </w:r>
-      <w:proofErr w:type="spellEnd"/>
-      <w:r>
-        <w:t xml:space="preserve">. In the </w:t>
-      </w:r>
-      <w:proofErr w:type="spellStart"/>
-      <w:r>
-        <w:t>past</w:t>
-      </w:r>
-      <w:proofErr w:type="spellEnd"/>
-      <w:r>
-        <w:t xml:space="preserve">, </w:t>
-      </w:r>
-      <w:proofErr w:type="spellStart"/>
-      <w:r>
-        <w:t>there</w:t>
-      </w:r>
-      <w:proofErr w:type="spellEnd"/>
-      <w:r>
-        <w:t xml:space="preserve"> </w:t>
-      </w:r>
-      <w:proofErr w:type="spellStart"/>
-      <w:r>
-        <w:t>were</w:t>
-      </w:r>
-      <w:proofErr w:type="spellEnd"/>
-      <w:r>
-        <w:t xml:space="preserve"> many more </w:t>
-      </w:r>
-      <w:proofErr w:type="spellStart"/>
-      <w:r>
-        <w:t>hiraganas</w:t>
-      </w:r>
-      <w:proofErr w:type="spellEnd"/>
-      <w:r>
-        <w:t xml:space="preserve"> (</w:t>
-      </w:r>
-      <w:proofErr w:type="spellStart"/>
-      <w:r>
-        <w:t>almost</w:t>
-      </w:r>
-      <w:proofErr w:type="spellEnd"/>
-      <w:r>
-        <w:t xml:space="preserve"> </w:t>
-      </w:r>
-      <w:proofErr w:type="spellStart"/>
-      <w:r>
-        <w:t>three</w:t>
-      </w:r>
-      <w:proofErr w:type="spellEnd"/>
-      <w:r>
-        <w:t xml:space="preserve"> </w:t>
-      </w:r>
-      <w:proofErr w:type="spellStart"/>
-      <w:r>
-        <w:t>hundred</w:t>
-      </w:r>
-      <w:proofErr w:type="spellEnd"/>
-      <w:r>
-        <w:t xml:space="preserve">). For a </w:t>
-      </w:r>
-      <w:proofErr w:type="spellStart"/>
-      <w:r>
-        <w:t>given</w:t>
-      </w:r>
-      <w:proofErr w:type="spellEnd"/>
-      <w:r>
-        <w:t xml:space="preserve"> </w:t>
-      </w:r>
-      <w:proofErr w:type="spellStart"/>
-      <w:r>
-        <w:t>syllable</w:t>
-      </w:r>
-      <w:proofErr w:type="spellEnd"/>
-      <w:r>
-        <w:t xml:space="preserve">, these </w:t>
-      </w:r>
-      <w:proofErr w:type="spellStart"/>
-      <w:r>
-        <w:t>syllabic</w:t>
-      </w:r>
-      <w:proofErr w:type="spellEnd"/>
-      <w:r>
-        <w:t xml:space="preserve"> </w:t>
-      </w:r>
-      <w:proofErr w:type="spellStart"/>
-      <w:r>
-        <w:t>characters</w:t>
-      </w:r>
-      <w:proofErr w:type="spellEnd"/>
-      <w:r>
-        <w:t xml:space="preserve"> </w:t>
-      </w:r>
-      <w:proofErr w:type="spellStart"/>
-      <w:r>
-        <w:t>were</w:t>
-      </w:r>
-      <w:proofErr w:type="spellEnd"/>
-      <w:r>
-        <w:t xml:space="preserve"> </w:t>
-      </w:r>
-      <w:proofErr w:type="spellStart"/>
-      <w:r>
-        <w:t>used</w:t>
-      </w:r>
-      <w:proofErr w:type="spellEnd"/>
-      <w:r>
-        <w:t xml:space="preserve"> </w:t>
-      </w:r>
-      <w:proofErr w:type="spellStart"/>
-      <w:r>
-        <w:t>interchangeably</w:t>
-      </w:r>
-      <w:proofErr w:type="spellEnd"/>
-      <w:r>
-        <w:t xml:space="preserve">, until the </w:t>
-      </w:r>
-      <w:proofErr w:type="spellStart"/>
-      <w:r>
-        <w:t>orthographic</w:t>
-      </w:r>
-      <w:proofErr w:type="spellEnd"/>
-      <w:r>
-        <w:t xml:space="preserve"> </w:t>
-      </w:r>
-      <w:proofErr w:type="spellStart"/>
-      <w:r>
-        <w:t>reform</w:t>
-      </w:r>
-      <w:proofErr w:type="spellEnd"/>
-      <w:r>
-        <w:t xml:space="preserve"> of 1900 </w:t>
-      </w:r>
-      <w:proofErr w:type="spellStart"/>
-      <w:r>
         <w:t>which</w:t>
       </w:r>
       <w:proofErr w:type="spellEnd"/>
@@ -5707,7 +6749,23 @@
           <w:iCs/>
           <w:color w:val="00B050"/>
         </w:rPr>
-        <w:t> » signifie bienvenu !) Les plats sont notés sur cinq étoiles et sont classés en conséquence, faites votre choix :</w:t>
+        <w:t> » signifie bienvenu !) Les plats sont notés sur cinq étoiles et sont classés en conséquence,</w:t>
+      </w:r>
+      <w:r>
+        <w:rPr>
+          <w:i/>
+          <w:iCs/>
+          <w:color w:val="00B050"/>
+        </w:rPr>
+        <w:t xml:space="preserve"> cliquez dessus pour avoir leur description et</w:t>
+      </w:r>
+      <w:r>
+        <w:rPr>
+          <w:i/>
+          <w:iCs/>
+          <w:color w:val="00B050"/>
+        </w:rPr>
+        <w:t xml:space="preserve"> faites votre choix :</w:t>
       </w:r>
     </w:p>
     <w:p/>
@@ -5978,84 +7036,57 @@
         </w:rPr>
         <w:t xml:space="preserve">!) </w:t>
       </w:r>
-      <w:proofErr w:type="spellStart"/>
-      <w:r>
-        <w:rPr>
-          <w:rFonts w:hint="eastAsia"/>
-        </w:rPr>
-        <w:t>Dishes</w:t>
-      </w:r>
-      <w:proofErr w:type="spellEnd"/>
-      <w:r>
-        <w:rPr>
-          <w:rFonts w:hint="eastAsia"/>
-        </w:rPr>
+      <w:r>
+        <w:t xml:space="preserve">The </w:t>
+      </w:r>
+      <w:proofErr w:type="spellStart"/>
+      <w:r>
+        <w:t>dishes</w:t>
+      </w:r>
+      <w:proofErr w:type="spellEnd"/>
+      <w:r>
         <w:t xml:space="preserve"> are </w:t>
       </w:r>
       <w:proofErr w:type="spellStart"/>
       <w:r>
-        <w:rPr>
-          <w:rFonts w:hint="eastAsia"/>
-        </w:rPr>
         <w:t>rated</w:t>
       </w:r>
       <w:proofErr w:type="spellEnd"/>
       <w:r>
-        <w:rPr>
-          <w:rFonts w:hint="eastAsia"/>
-        </w:rPr>
         <w:t xml:space="preserve"> out of five stars and are </w:t>
       </w:r>
       <w:proofErr w:type="spellStart"/>
       <w:r>
-        <w:rPr>
-          <w:rFonts w:hint="eastAsia"/>
-        </w:rPr>
-        <w:t>ranked</w:t>
-      </w:r>
-      <w:proofErr w:type="spellEnd"/>
-      <w:r>
-        <w:rPr>
-          <w:rFonts w:hint="eastAsia"/>
-        </w:rPr>
-        <w:t xml:space="preserve"> </w:t>
-      </w:r>
-      <w:proofErr w:type="spellStart"/>
-      <w:r>
-        <w:rPr>
-          <w:rFonts w:hint="eastAsia"/>
-        </w:rPr>
+        <w:t>classified</w:t>
+      </w:r>
+      <w:proofErr w:type="spellEnd"/>
+      <w:r>
+        <w:t xml:space="preserve"> </w:t>
+      </w:r>
+      <w:proofErr w:type="spellStart"/>
+      <w:r>
         <w:t>accordingly</w:t>
       </w:r>
       <w:proofErr w:type="spellEnd"/>
       <w:r>
-        <w:rPr>
-          <w:rFonts w:hint="eastAsia"/>
-        </w:rPr>
-        <w:t xml:space="preserve">, </w:t>
-      </w:r>
-      <w:proofErr w:type="spellStart"/>
-      <w:r>
-        <w:rPr>
-          <w:rFonts w:hint="eastAsia"/>
-        </w:rPr>
-        <w:t>take</w:t>
-      </w:r>
-      <w:proofErr w:type="spellEnd"/>
-      <w:r>
-        <w:rPr>
-          <w:rFonts w:hint="eastAsia"/>
-        </w:rPr>
-        <w:t xml:space="preserve"> your </w:t>
-      </w:r>
-      <w:proofErr w:type="spellStart"/>
-      <w:r>
-        <w:rPr>
-          <w:rFonts w:hint="eastAsia"/>
-        </w:rPr>
-        <w:t>pick</w:t>
-      </w:r>
-      <w:proofErr w:type="spellEnd"/>
+        <w:t xml:space="preserve">, click on them to have </w:t>
+      </w:r>
+      <w:proofErr w:type="spellStart"/>
+      <w:r>
+        <w:t>their</w:t>
+      </w:r>
+      <w:proofErr w:type="spellEnd"/>
+      <w:r>
+        <w:t xml:space="preserve"> description and make your </w:t>
+      </w:r>
+      <w:proofErr w:type="spellStart"/>
+      <w:r>
+        <w:t>choice</w:t>
+      </w:r>
+      <w:proofErr w:type="spellEnd"/>
+      <w:r>
+        <w:t xml:space="preserve"> </w:t>
+      </w:r>
       <w:r>
         <w:rPr>
           <w:rFonts w:hint="eastAsia"/>
@@ -6193,6 +7224,7 @@
           <w:iCs/>
           <w:color w:val="00B050"/>
         </w:rPr>
+        <w:lastRenderedPageBreak/>
         <w:t xml:space="preserve">Ce plat populaire, qui reste une façon simple et nourrissante de manger des nouilles, est à l’origine marqué par les traditions culinaires chinoises. Il se consomme dans les ports de commerce du Japon au milieu du XIXe siècle, préparé par des Chinois qui occupent à l’époque des emplois de dockers ou de cuisiniers. Au début du XXe siècle, en y ajoutant de la sauce soja et le dashi, les Japonais créent alors le </w:t>
       </w:r>
       <w:proofErr w:type="spellStart"/>
@@ -7322,7 +8354,6 @@
     </w:p>
     <w:p>
       <w:r>
-        <w:lastRenderedPageBreak/>
         <w:t xml:space="preserve"> - The taré, a </w:t>
       </w:r>
       <w:proofErr w:type="spellStart"/>
@@ -7384,6 +8415,359 @@
         <w:t>Explication perso Fin</w:t>
       </w:r>
     </w:p>
+    <w:p>
+      <w:pPr>
+        <w:rPr>
+          <w:i/>
+          <w:iCs/>
+          <w:color w:val="00B050"/>
+        </w:rPr>
+      </w:pPr>
+      <w:r>
+        <w:rPr>
+          <w:i/>
+          <w:iCs/>
+          <w:color w:val="00B050"/>
+        </w:rPr>
+        <w:t>Nous sommes arrivés à la fin de la journée. J’espère que tu t’es bien amusé et que tu as appris des choses. Reviens quand tu veux pour une nouvelle leçon.</w:t>
+      </w:r>
+    </w:p>
+    <w:p>
+      <w:pPr>
+        <w:rPr>
+          <w:i/>
+          <w:iCs/>
+          <w:color w:val="00B050"/>
+        </w:rPr>
+      </w:pPr>
+      <w:r>
+        <w:rPr>
+          <w:i/>
+          <w:iCs/>
+          <w:color w:val="00B050"/>
+        </w:rPr>
+        <w:t xml:space="preserve">Si tu as maintenant envie de partir au Japon, c’est que mon travail est accompli ! Pense à moi quand tu seras là-bas ! </w:t>
+      </w:r>
+    </w:p>
+    <w:p>
+      <w:pPr>
+        <w:rPr>
+          <w:i/>
+          <w:iCs/>
+          <w:color w:val="00B050"/>
+        </w:rPr>
+      </w:pPr>
+      <w:r>
+        <w:rPr>
+          <w:i/>
+          <w:iCs/>
+          <w:color w:val="00B050"/>
+        </w:rPr>
+        <w:t xml:space="preserve">Il est maintenant temps de lire ton dernier haiku avant d’aller dormir. </w:t>
+      </w:r>
+      <w:r>
+        <w:rPr>
+          <w:rFonts w:hint="eastAsia"/>
+          <w:i/>
+          <w:iCs/>
+          <w:color w:val="00B050"/>
+        </w:rPr>
+        <w:t>おやすみ</w:t>
+      </w:r>
+    </w:p>
+    <w:p>
+      <w:pPr>
+        <w:rPr>
+          <w:i/>
+          <w:iCs/>
+          <w:color w:val="00B050"/>
+        </w:rPr>
+      </w:pPr>
+      <w:r>
+        <w:rPr>
+          <w:i/>
+          <w:iCs/>
+          <w:color w:val="00B050"/>
+        </w:rPr>
+        <w:lastRenderedPageBreak/>
+        <w:t>(« </w:t>
+      </w:r>
+      <w:proofErr w:type="spellStart"/>
+      <w:r>
+        <w:rPr>
+          <w:i/>
+          <w:iCs/>
+          <w:color w:val="00B050"/>
+        </w:rPr>
+        <w:t>oyasumi</w:t>
+      </w:r>
+      <w:proofErr w:type="spellEnd"/>
+      <w:r>
+        <w:rPr>
+          <w:i/>
+          <w:iCs/>
+          <w:color w:val="00B050"/>
+        </w:rPr>
+        <w:t> », bonne nuit)</w:t>
+      </w:r>
+    </w:p>
+    <w:p>
+      <w:pPr>
+        <w:rPr>
+          <w:rFonts w:hint="eastAsia"/>
+          <w:i/>
+          <w:iCs/>
+          <w:color w:val="00B050"/>
+        </w:rPr>
+      </w:pPr>
+    </w:p>
+    <w:p/>
+    <w:p>
+      <w:proofErr w:type="spellStart"/>
+      <w:r>
+        <w:t>We</w:t>
+      </w:r>
+      <w:proofErr w:type="spellEnd"/>
+      <w:r>
+        <w:t xml:space="preserve"> have </w:t>
+      </w:r>
+      <w:proofErr w:type="spellStart"/>
+      <w:r>
+        <w:t>arrived</w:t>
+      </w:r>
+      <w:proofErr w:type="spellEnd"/>
+      <w:r>
+        <w:t xml:space="preserve"> at the end of the </w:t>
+      </w:r>
+      <w:proofErr w:type="spellStart"/>
+      <w:r>
+        <w:t>day</w:t>
+      </w:r>
+      <w:proofErr w:type="spellEnd"/>
+      <w:r>
+        <w:t xml:space="preserve">. Hope </w:t>
+      </w:r>
+      <w:proofErr w:type="spellStart"/>
+      <w:r>
+        <w:t>you</w:t>
+      </w:r>
+      <w:proofErr w:type="spellEnd"/>
+      <w:r>
+        <w:t xml:space="preserve"> had fun and </w:t>
+      </w:r>
+      <w:proofErr w:type="spellStart"/>
+      <w:r>
+        <w:t>learned</w:t>
+      </w:r>
+      <w:proofErr w:type="spellEnd"/>
+      <w:r>
+        <w:t xml:space="preserve"> </w:t>
+      </w:r>
+      <w:proofErr w:type="spellStart"/>
+      <w:r>
+        <w:t>some</w:t>
+      </w:r>
+      <w:proofErr w:type="spellEnd"/>
+      <w:r>
+        <w:t xml:space="preserve"> </w:t>
+      </w:r>
+      <w:proofErr w:type="spellStart"/>
+      <w:r>
+        <w:t>things</w:t>
+      </w:r>
+      <w:proofErr w:type="spellEnd"/>
+      <w:r>
+        <w:t xml:space="preserve">. </w:t>
+      </w:r>
+      <w:proofErr w:type="spellStart"/>
+      <w:r>
+        <w:t>Come back</w:t>
+      </w:r>
+      <w:proofErr w:type="spellEnd"/>
+      <w:r>
+        <w:t xml:space="preserve"> </w:t>
+      </w:r>
+      <w:proofErr w:type="spellStart"/>
+      <w:r>
+        <w:t>whenever</w:t>
+      </w:r>
+      <w:proofErr w:type="spellEnd"/>
+      <w:r>
+        <w:t xml:space="preserve"> </w:t>
+      </w:r>
+      <w:proofErr w:type="spellStart"/>
+      <w:r>
+        <w:t>you</w:t>
+      </w:r>
+      <w:proofErr w:type="spellEnd"/>
+      <w:r>
+        <w:t xml:space="preserve"> want for a new </w:t>
+      </w:r>
+      <w:proofErr w:type="spellStart"/>
+      <w:r>
+        <w:t>lesson</w:t>
+      </w:r>
+      <w:proofErr w:type="spellEnd"/>
+      <w:r>
+        <w:t>.</w:t>
+      </w:r>
+    </w:p>
+    <w:p>
+      <w:r>
+        <w:t xml:space="preserve">If </w:t>
+      </w:r>
+      <w:proofErr w:type="spellStart"/>
+      <w:r>
+        <w:t>you</w:t>
+      </w:r>
+      <w:proofErr w:type="spellEnd"/>
+      <w:r>
+        <w:t xml:space="preserve"> now want to go to Japan, </w:t>
+      </w:r>
+      <w:proofErr w:type="spellStart"/>
+      <w:r>
+        <w:t>it's</w:t>
+      </w:r>
+      <w:proofErr w:type="spellEnd"/>
+      <w:r>
+        <w:t xml:space="preserve"> </w:t>
+      </w:r>
+      <w:proofErr w:type="spellStart"/>
+      <w:r>
+        <w:t>because</w:t>
+      </w:r>
+      <w:proofErr w:type="spellEnd"/>
+      <w:r>
+        <w:t xml:space="preserve"> </w:t>
+      </w:r>
+      <w:proofErr w:type="spellStart"/>
+      <w:r>
+        <w:t>my</w:t>
+      </w:r>
+      <w:proofErr w:type="spellEnd"/>
+      <w:r>
+        <w:t xml:space="preserve"> job </w:t>
+      </w:r>
+      <w:proofErr w:type="spellStart"/>
+      <w:r>
+        <w:t>is</w:t>
+      </w:r>
+      <w:proofErr w:type="spellEnd"/>
+      <w:r>
+        <w:t xml:space="preserve"> done! </w:t>
+      </w:r>
+      <w:proofErr w:type="spellStart"/>
+      <w:r>
+        <w:t>Think</w:t>
+      </w:r>
+      <w:proofErr w:type="spellEnd"/>
+      <w:r>
+        <w:t xml:space="preserve"> of me when </w:t>
+      </w:r>
+      <w:proofErr w:type="spellStart"/>
+      <w:r>
+        <w:t>you're</w:t>
+      </w:r>
+      <w:proofErr w:type="spellEnd"/>
+      <w:r>
+        <w:t xml:space="preserve"> </w:t>
+      </w:r>
+      <w:proofErr w:type="spellStart"/>
+      <w:r>
+        <w:t>there</w:t>
+      </w:r>
+      <w:proofErr w:type="spellEnd"/>
+      <w:r>
+        <w:t>!</w:t>
+      </w:r>
+    </w:p>
+    <w:p>
+      <w:r>
+        <w:rPr>
+          <w:rFonts w:hint="eastAsia"/>
+        </w:rPr>
+        <w:t xml:space="preserve">Now </w:t>
+      </w:r>
+      <w:proofErr w:type="spellStart"/>
+      <w:r>
+        <w:rPr>
+          <w:rFonts w:hint="eastAsia"/>
+        </w:rPr>
+        <w:t>is</w:t>
+      </w:r>
+      <w:proofErr w:type="spellEnd"/>
+      <w:r>
+        <w:rPr>
+          <w:rFonts w:hint="eastAsia"/>
+        </w:rPr>
+        <w:t xml:space="preserve"> the time to read your last haiku </w:t>
+      </w:r>
+      <w:proofErr w:type="spellStart"/>
+      <w:r>
+        <w:rPr>
+          <w:rFonts w:hint="eastAsia"/>
+        </w:rPr>
+        <w:t>before</w:t>
+      </w:r>
+      <w:proofErr w:type="spellEnd"/>
+      <w:r>
+        <w:rPr>
+          <w:rFonts w:hint="eastAsia"/>
+        </w:rPr>
+        <w:t xml:space="preserve"> </w:t>
+      </w:r>
+      <w:proofErr w:type="spellStart"/>
+      <w:r>
+        <w:rPr>
+          <w:rFonts w:hint="eastAsia"/>
+        </w:rPr>
+        <w:t>going</w:t>
+      </w:r>
+      <w:proofErr w:type="spellEnd"/>
+      <w:r>
+        <w:rPr>
+          <w:rFonts w:hint="eastAsia"/>
+        </w:rPr>
+        <w:t xml:space="preserve"> to </w:t>
+      </w:r>
+      <w:proofErr w:type="spellStart"/>
+      <w:r>
+        <w:rPr>
+          <w:rFonts w:hint="eastAsia"/>
+        </w:rPr>
+        <w:t>sleep</w:t>
+      </w:r>
+      <w:proofErr w:type="spellEnd"/>
+      <w:r>
+        <w:rPr>
+          <w:rFonts w:hint="eastAsia"/>
+        </w:rPr>
+        <w:t>.</w:t>
+      </w:r>
+      <w:r>
+        <w:t xml:space="preserve"> </w:t>
+      </w:r>
+      <w:r>
+        <w:rPr>
+          <w:rFonts w:hint="eastAsia"/>
+        </w:rPr>
+        <w:t>おやすみ</w:t>
+      </w:r>
+    </w:p>
+    <w:p>
+      <w:r>
+        <w:t>(« </w:t>
+      </w:r>
+      <w:proofErr w:type="spellStart"/>
+      <w:r>
+        <w:t>oyasumi</w:t>
+      </w:r>
+      <w:proofErr w:type="spellEnd"/>
+      <w:r>
+        <w:t> », good night)</w:t>
+      </w:r>
+    </w:p>
+    <w:p/>
     <w:p>
       <w:r>
         <w:rPr>
@@ -7472,6 +8856,11 @@
           <w:ilvl w:val="0"/>
           <w:numId w:val="2"/>
         </w:numPr>
+        <w:rPr>
+          <w:rStyle w:val="Lienhypertexte"/>
+          <w:color w:val="auto"/>
+          <w:u w:val="none"/>
+        </w:rPr>
       </w:pPr>
       <w:hyperlink r:id="rId23" w:history="1">
         <w:r>
@@ -7479,6 +8868,23 @@
             <w:rStyle w:val="Lienhypertexte"/>
           </w:rPr>
           <w:t>https://www.tanoshi.fr/les-haikus-lart-de-la-poesie-au-japon/</w:t>
+        </w:r>
+      </w:hyperlink>
+    </w:p>
+    <w:p>
+      <w:pPr>
+        <w:pStyle w:val="Paragraphedeliste"/>
+        <w:numPr>
+          <w:ilvl w:val="0"/>
+          <w:numId w:val="2"/>
+        </w:numPr>
+      </w:pPr>
+      <w:hyperlink r:id="rId24" w:history="1">
+        <w:r>
+          <w:rPr>
+            <w:rStyle w:val="Lienhypertexte"/>
+          </w:rPr>
+          <w:t>https://www.alloprof.qc.ca/fr/eleves/bv/francais/le-haiku-f1089</w:t>
         </w:r>
       </w:hyperlink>
     </w:p>

</xml_diff>